<commit_message>
Sec: 3.2.4. created experimental setup figure to reply to reviewer 1 question 3.
</commit_message>
<xml_diff>
--- a/Reviewer Comments/Response to Reviewers Comments.docx
+++ b/Reviewer Comments/Response to Reviewers Comments.docx
@@ -1,6 +1,6 @@
 
 <file path=word/document.xml><?xml version="1.0" encoding="utf-8"?>
-<w:document xmlns:wpc="http://schemas.microsoft.com/office/word/2010/wordprocessingCanvas" xmlns:mc="http://schemas.openxmlformats.org/markup-compatibility/2006" xmlns:o="urn:schemas-microsoft-com:office:office" xmlns:r="http://schemas.openxmlformats.org/officeDocument/2006/relationships" xmlns:m="http://schemas.openxmlformats.org/officeDocument/2006/math" xmlns:v="urn:schemas-microsoft-com:vml" xmlns:wp14="http://schemas.microsoft.com/office/word/2010/wordprocessingDrawing" xmlns:wp="http://schemas.openxmlformats.org/drawingml/2006/wordprocessingDrawing" xmlns:w10="urn:schemas-microsoft-com:office:word" xmlns:w="http://schemas.openxmlformats.org/wordprocessingml/2006/main" xmlns:w14="http://schemas.microsoft.com/office/word/2010/wordml" xmlns:w15="http://schemas.microsoft.com/office/word/2012/wordml" xmlns:wpg="http://schemas.microsoft.com/office/word/2010/wordprocessingGroup" xmlns:wpi="http://schemas.microsoft.com/office/word/2010/wordprocessingInk" xmlns:wne="http://schemas.microsoft.com/office/word/2006/wordml" xmlns:wps="http://schemas.microsoft.com/office/word/2010/wordprocessingShape" mc:Ignorable="w14 w15 wp14">
+<w:document xmlns:wpc="http://schemas.microsoft.com/office/word/2010/wordprocessingCanvas" xmlns:mo="http://schemas.microsoft.com/office/mac/office/2008/main" xmlns:mc="http://schemas.openxmlformats.org/markup-compatibility/2006" xmlns:mv="urn:schemas-microsoft-com:mac:vml" xmlns:o="urn:schemas-microsoft-com:office:office" xmlns:r="http://schemas.openxmlformats.org/officeDocument/2006/relationships" xmlns:m="http://schemas.openxmlformats.org/officeDocument/2006/math" xmlns:v="urn:schemas-microsoft-com:vml" xmlns:wp14="http://schemas.microsoft.com/office/word/2010/wordprocessingDrawing" xmlns:wp="http://schemas.openxmlformats.org/drawingml/2006/wordprocessingDrawing" xmlns:w10="urn:schemas-microsoft-com:office:word" xmlns:w="http://schemas.openxmlformats.org/wordprocessingml/2006/main" xmlns:w14="http://schemas.microsoft.com/office/word/2010/wordml" xmlns:wpg="http://schemas.microsoft.com/office/word/2010/wordprocessingGroup" xmlns:wpi="http://schemas.microsoft.com/office/word/2010/wordprocessingInk" xmlns:wne="http://schemas.microsoft.com/office/word/2006/wordml" xmlns:wps="http://schemas.microsoft.com/office/word/2010/wordprocessingShape" mc:Ignorable="w14 wp14">
   <w:body>
     <w:p>
       <w:pPr>
@@ -118,7 +118,7 @@
           <w:noProof/>
         </w:rPr>
         <w:drawing>
-          <wp:inline distT="0" distB="0" distL="0" distR="0" wp14:anchorId="14127E26" wp14:editId="0C27E25F">
+          <wp:inline distT="0" distB="0" distL="0" distR="0" wp14:anchorId="2E8378A3" wp14:editId="04B7D82A">
             <wp:extent cx="2981325" cy="1800225"/>
             <wp:effectExtent l="0" t="0" r="9525" b="9525"/>
             <wp:docPr id="1" name="Picture 1"/>
@@ -133,7 +133,7 @@
                     <pic:cNvPicPr/>
                   </pic:nvPicPr>
                   <pic:blipFill>
-                    <a:blip r:embed="rId5"/>
+                    <a:blip r:embed="rId6"/>
                     <a:stretch>
                       <a:fillRect/>
                     </a:stretch>
@@ -194,34 +194,7 @@
           <w:sz w:val="22"/>
           <w:szCs w:val="22"/>
         </w:rPr>
-        <w:t>Each segment's geometry and cavity volume is different, because every actuator segment was build for a different ty</w:t>
-      </w:r>
-      <w:r>
-        <w:rPr>
-          <w:rFonts w:ascii="Times New Roman" w:hAnsi="Times New Roman" w:cs="Times New Roman"/>
-          <w:color w:val="000000"/>
-          <w:sz w:val="22"/>
-          <w:szCs w:val="22"/>
-        </w:rPr>
-        <w:t>p</w:t>
-      </w:r>
-      <w:r>
-        <w:rPr>
-          <w:rFonts w:ascii="Times New Roman" w:hAnsi="Times New Roman" w:cs="Times New Roman"/>
-          <w:color w:val="000000"/>
-          <w:sz w:val="22"/>
-          <w:szCs w:val="22"/>
-        </w:rPr>
-        <w:t>e of robot prototype in mind. The geometries and the resulting cavity volumes are listed in Table</w:t>
-      </w:r>
-      <w:r>
-        <w:rPr>
-          <w:rFonts w:ascii="Times New Roman" w:hAnsi="Times New Roman" w:cs="Times New Roman"/>
-          <w:color w:val="000000"/>
-          <w:sz w:val="22"/>
-          <w:szCs w:val="22"/>
-        </w:rPr>
-        <w:t xml:space="preserve"> 1. The different cavity volumes and the characteristic deformation behavior of each morphology under pressurization requires significantly different volumetric displacements. Since this is a quasi-static process, fluid pressure and supply volume measurements can be used to determine the elastic potential fluid energy input into the actuation system. The actuation system consists of the elastomeric segment and the internal compressible transmission fluid.</w:t>
+        <w:t>Each segment's geometry and cavity volume is different, because every actuator segment was build for a different type of robot prototype in mind. The geometries and the resulting cavity volumes are listed in Table 1. The different cavity volumes and the characteristic deformation behavior of each morphology under pressurization requires significantly different volumetric displacements. Since this is a quasi-static process, fluid pressure and supply volume measurements can be used to determine the elastic potential fluid energy input into the actuation system. The actuation system consists of the elastomeric segment and the internal compressible transmission fluid.</w:t>
       </w:r>
       <w:r>
         <w:rPr>
@@ -670,6 +643,22 @@
         <w:pStyle w:val="ListParagraph"/>
         <w:rPr>
           <w:rFonts w:ascii="Times New Roman" w:hAnsi="Times New Roman" w:cs="Times New Roman"/>
+        </w:rPr>
+      </w:pPr>
+      <w:r>
+        <w:rPr>
+          <w:rFonts w:ascii="Times New Roman" w:hAnsi="Times New Roman" w:cs="Times New Roman"/>
+        </w:rPr>
+        <w:t>Figure 9 was added to section 3.2.4 to describe the experimental setup for the bend angle and force measurements. It shows the behavior of each morphology under maximal actuation.</w:t>
+      </w:r>
+      <w:bookmarkStart w:id="0" w:name="_GoBack"/>
+      <w:bookmarkEnd w:id="0"/>
+    </w:p>
+    <w:p>
+      <w:pPr>
+        <w:pStyle w:val="ListParagraph"/>
+        <w:rPr>
+          <w:rFonts w:ascii="Times New Roman" w:hAnsi="Times New Roman" w:cs="Times New Roman"/>
           <w:i/>
         </w:rPr>
       </w:pPr>
@@ -784,8 +773,6 @@
         </w:rPr>
         <w:t>”</w:t>
       </w:r>
-      <w:bookmarkStart w:id="0" w:name="_GoBack"/>
-      <w:bookmarkEnd w:id="0"/>
     </w:p>
     <w:p>
       <w:pPr>
@@ -829,13 +816,7 @@
         <w:rPr>
           <w:i/>
         </w:rPr>
-        <w:t>No major revisions are required, but few revisions are suggested, especially in the part on related works.</w:t>
-      </w:r>
-      <w:r>
-        <w:rPr>
-          <w:i/>
-        </w:rPr>
-        <w:t>”</w:t>
+        <w:t>No major revisions are required, but few revisions are suggested, especially in the part on related works.”</w:t>
       </w:r>
       <w:r>
         <w:t xml:space="preserve"> </w:t>
@@ -971,7 +952,6 @@
         <w:rPr>
           <w:i/>
         </w:rPr>
-        <w:lastRenderedPageBreak/>
         <w:t>“</w:t>
       </w:r>
       <w:r>
@@ -1118,7 +1098,7 @@
 </file>
 
 <file path=word/numbering.xml><?xml version="1.0" encoding="utf-8"?>
-<w:numbering xmlns:wpc="http://schemas.microsoft.com/office/word/2010/wordprocessingCanvas" xmlns:mc="http://schemas.openxmlformats.org/markup-compatibility/2006" xmlns:o="urn:schemas-microsoft-com:office:office" xmlns:r="http://schemas.openxmlformats.org/officeDocument/2006/relationships" xmlns:m="http://schemas.openxmlformats.org/officeDocument/2006/math" xmlns:v="urn:schemas-microsoft-com:vml" xmlns:wp14="http://schemas.microsoft.com/office/word/2010/wordprocessingDrawing" xmlns:wp="http://schemas.openxmlformats.org/drawingml/2006/wordprocessingDrawing" xmlns:w10="urn:schemas-microsoft-com:office:word" xmlns:w="http://schemas.openxmlformats.org/wordprocessingml/2006/main" xmlns:w14="http://schemas.microsoft.com/office/word/2010/wordml" xmlns:w15="http://schemas.microsoft.com/office/word/2012/wordml" xmlns:wpg="http://schemas.microsoft.com/office/word/2010/wordprocessingGroup" xmlns:wpi="http://schemas.microsoft.com/office/word/2010/wordprocessingInk" xmlns:wne="http://schemas.microsoft.com/office/word/2006/wordml" xmlns:wps="http://schemas.microsoft.com/office/word/2010/wordprocessingShape" mc:Ignorable="w14 w15 wp14">
+<w:numbering xmlns:wpc="http://schemas.microsoft.com/office/word/2010/wordprocessingCanvas" xmlns:mo="http://schemas.microsoft.com/office/mac/office/2008/main" xmlns:mc="http://schemas.openxmlformats.org/markup-compatibility/2006" xmlns:mv="urn:schemas-microsoft-com:mac:vml" xmlns:o="urn:schemas-microsoft-com:office:office" xmlns:r="http://schemas.openxmlformats.org/officeDocument/2006/relationships" xmlns:m="http://schemas.openxmlformats.org/officeDocument/2006/math" xmlns:v="urn:schemas-microsoft-com:vml" xmlns:wp14="http://schemas.microsoft.com/office/word/2010/wordprocessingDrawing" xmlns:wp="http://schemas.openxmlformats.org/drawingml/2006/wordprocessingDrawing" xmlns:w10="urn:schemas-microsoft-com:office:word" xmlns:w="http://schemas.openxmlformats.org/wordprocessingml/2006/main" xmlns:w14="http://schemas.microsoft.com/office/word/2010/wordml" xmlns:wpg="http://schemas.microsoft.com/office/word/2010/wordprocessingGroup" xmlns:wpi="http://schemas.microsoft.com/office/word/2010/wordprocessingInk" xmlns:wne="http://schemas.microsoft.com/office/word/2006/wordml" xmlns:wps="http://schemas.microsoft.com/office/word/2010/wordprocessingShape" mc:Ignorable="w14 wp14">
   <w:abstractNum w:abstractNumId="0">
     <w:nsid w:val="25100991"/>
     <w:multiLevelType w:val="hybridMultilevel"/>
@@ -1509,7 +1489,7 @@
 </file>
 
 <file path=word/styles.xml><?xml version="1.0" encoding="utf-8"?>
-<w:styles xmlns:mc="http://schemas.openxmlformats.org/markup-compatibility/2006" xmlns:r="http://schemas.openxmlformats.org/officeDocument/2006/relationships" xmlns:w="http://schemas.openxmlformats.org/wordprocessingml/2006/main" xmlns:w14="http://schemas.microsoft.com/office/word/2010/wordml" xmlns:w15="http://schemas.microsoft.com/office/word/2012/wordml" mc:Ignorable="w14 w15">
+<w:styles xmlns:mc="http://schemas.openxmlformats.org/markup-compatibility/2006" xmlns:r="http://schemas.openxmlformats.org/officeDocument/2006/relationships" xmlns:w="http://schemas.openxmlformats.org/wordprocessingml/2006/main" xmlns:w14="http://schemas.microsoft.com/office/word/2010/wordml" mc:Ignorable="w14">
   <w:docDefaults>
     <w:rPrDefault>
       <w:rPr>
@@ -1525,378 +1505,153 @@
       </w:pPr>
     </w:pPrDefault>
   </w:docDefaults>
-  <w:latentStyles w:defLockedState="0" w:defUIPriority="99" w:defSemiHidden="0" w:defUnhideWhenUsed="0" w:defQFormat="0" w:count="371">
-    <w:lsdException w:name="Normal" w:uiPriority="0" w:qFormat="1"/>
-    <w:lsdException w:name="heading 1" w:uiPriority="9" w:qFormat="1"/>
-    <w:lsdException w:name="heading 2" w:semiHidden="1" w:uiPriority="9" w:unhideWhenUsed="1" w:qFormat="1"/>
-    <w:lsdException w:name="heading 3" w:semiHidden="1" w:uiPriority="9" w:unhideWhenUsed="1" w:qFormat="1"/>
-    <w:lsdException w:name="heading 4" w:semiHidden="1" w:uiPriority="9" w:unhideWhenUsed="1" w:qFormat="1"/>
-    <w:lsdException w:name="heading 5" w:semiHidden="1" w:uiPriority="9" w:unhideWhenUsed="1" w:qFormat="1"/>
-    <w:lsdException w:name="heading 6" w:semiHidden="1" w:uiPriority="9" w:unhideWhenUsed="1" w:qFormat="1"/>
-    <w:lsdException w:name="heading 7" w:semiHidden="1" w:uiPriority="9" w:unhideWhenUsed="1" w:qFormat="1"/>
-    <w:lsdException w:name="heading 8" w:semiHidden="1" w:uiPriority="9" w:unhideWhenUsed="1" w:qFormat="1"/>
-    <w:lsdException w:name="heading 9" w:semiHidden="1" w:uiPriority="9" w:unhideWhenUsed="1" w:qFormat="1"/>
-    <w:lsdException w:name="index 1" w:semiHidden="1" w:unhideWhenUsed="1"/>
-    <w:lsdException w:name="index 2" w:semiHidden="1" w:unhideWhenUsed="1"/>
-    <w:lsdException w:name="index 3" w:semiHidden="1" w:unhideWhenUsed="1"/>
-    <w:lsdException w:name="index 4" w:semiHidden="1" w:unhideWhenUsed="1"/>
-    <w:lsdException w:name="index 5" w:semiHidden="1" w:unhideWhenUsed="1"/>
-    <w:lsdException w:name="index 6" w:semiHidden="1" w:unhideWhenUsed="1"/>
-    <w:lsdException w:name="index 7" w:semiHidden="1" w:unhideWhenUsed="1"/>
-    <w:lsdException w:name="index 8" w:semiHidden="1" w:unhideWhenUsed="1"/>
-    <w:lsdException w:name="index 9" w:semiHidden="1" w:unhideWhenUsed="1"/>
-    <w:lsdException w:name="toc 1" w:semiHidden="1" w:uiPriority="39" w:unhideWhenUsed="1"/>
-    <w:lsdException w:name="toc 2" w:semiHidden="1" w:uiPriority="39" w:unhideWhenUsed="1"/>
-    <w:lsdException w:name="toc 3" w:semiHidden="1" w:uiPriority="39" w:unhideWhenUsed="1"/>
-    <w:lsdException w:name="toc 4" w:semiHidden="1" w:uiPriority="39" w:unhideWhenUsed="1"/>
-    <w:lsdException w:name="toc 5" w:semiHidden="1" w:uiPriority="39" w:unhideWhenUsed="1"/>
-    <w:lsdException w:name="toc 6" w:semiHidden="1" w:uiPriority="39" w:unhideWhenUsed="1"/>
-    <w:lsdException w:name="toc 7" w:semiHidden="1" w:uiPriority="39" w:unhideWhenUsed="1"/>
-    <w:lsdException w:name="toc 8" w:semiHidden="1" w:uiPriority="39" w:unhideWhenUsed="1"/>
-    <w:lsdException w:name="toc 9" w:semiHidden="1" w:uiPriority="39" w:unhideWhenUsed="1"/>
-    <w:lsdException w:name="Normal Indent" w:semiHidden="1" w:unhideWhenUsed="1"/>
-    <w:lsdException w:name="footnote text" w:semiHidden="1" w:unhideWhenUsed="1"/>
-    <w:lsdException w:name="annotation text" w:semiHidden="1" w:unhideWhenUsed="1"/>
-    <w:lsdException w:name="header" w:semiHidden="1" w:unhideWhenUsed="1"/>
-    <w:lsdException w:name="footer" w:semiHidden="1" w:unhideWhenUsed="1"/>
-    <w:lsdException w:name="index heading" w:semiHidden="1" w:unhideWhenUsed="1"/>
-    <w:lsdException w:name="caption" w:semiHidden="1" w:uiPriority="35" w:unhideWhenUsed="1" w:qFormat="1"/>
-    <w:lsdException w:name="table of figures" w:semiHidden="1" w:unhideWhenUsed="1"/>
-    <w:lsdException w:name="envelope address" w:semiHidden="1" w:unhideWhenUsed="1"/>
-    <w:lsdException w:name="envelope return" w:semiHidden="1" w:unhideWhenUsed="1"/>
-    <w:lsdException w:name="footnote reference" w:semiHidden="1" w:unhideWhenUsed="1"/>
-    <w:lsdException w:name="annotation reference" w:semiHidden="1" w:unhideWhenUsed="1"/>
-    <w:lsdException w:name="line number" w:semiHidden="1" w:unhideWhenUsed="1"/>
-    <w:lsdException w:name="page number" w:semiHidden="1" w:unhideWhenUsed="1"/>
-    <w:lsdException w:name="endnote reference" w:semiHidden="1" w:unhideWhenUsed="1"/>
-    <w:lsdException w:name="endnote text" w:semiHidden="1" w:unhideWhenUsed="1"/>
-    <w:lsdException w:name="table of authorities" w:semiHidden="1" w:unhideWhenUsed="1"/>
-    <w:lsdException w:name="macro" w:semiHidden="1" w:unhideWhenUsed="1"/>
-    <w:lsdException w:name="toa heading" w:semiHidden="1" w:unhideWhenUsed="1"/>
-    <w:lsdException w:name="List" w:semiHidden="1" w:unhideWhenUsed="1"/>
-    <w:lsdException w:name="List Bullet" w:semiHidden="1" w:unhideWhenUsed="1"/>
-    <w:lsdException w:name="List Number" w:semiHidden="1" w:unhideWhenUsed="1"/>
-    <w:lsdException w:name="List 2" w:semiHidden="1" w:unhideWhenUsed="1"/>
-    <w:lsdException w:name="List 3" w:semiHidden="1" w:unhideWhenUsed="1"/>
-    <w:lsdException w:name="List 4" w:semiHidden="1" w:unhideWhenUsed="1"/>
-    <w:lsdException w:name="List 5" w:semiHidden="1" w:unhideWhenUsed="1"/>
-    <w:lsdException w:name="List Bullet 2" w:semiHidden="1" w:unhideWhenUsed="1"/>
-    <w:lsdException w:name="List Bullet 3" w:semiHidden="1" w:unhideWhenUsed="1"/>
-    <w:lsdException w:name="List Bullet 4" w:semiHidden="1" w:unhideWhenUsed="1"/>
-    <w:lsdException w:name="List Bullet 5" w:semiHidden="1" w:unhideWhenUsed="1"/>
-    <w:lsdException w:name="List Number 2" w:semiHidden="1" w:unhideWhenUsed="1"/>
-    <w:lsdException w:name="List Number 3" w:semiHidden="1" w:unhideWhenUsed="1"/>
-    <w:lsdException w:name="List Number 4" w:semiHidden="1" w:unhideWhenUsed="1"/>
-    <w:lsdException w:name="List Number 5" w:semiHidden="1" w:unhideWhenUsed="1"/>
-    <w:lsdException w:name="Title" w:uiPriority="10" w:qFormat="1"/>
-    <w:lsdException w:name="Closing" w:semiHidden="1" w:unhideWhenUsed="1"/>
-    <w:lsdException w:name="Signature" w:semiHidden="1" w:unhideWhenUsed="1"/>
-    <w:lsdException w:name="Default Paragraph Font" w:semiHidden="1" w:uiPriority="1" w:unhideWhenUsed="1"/>
-    <w:lsdException w:name="Body Text" w:semiHidden="1" w:unhideWhenUsed="1"/>
-    <w:lsdException w:name="Body Text Indent" w:semiHidden="1" w:unhideWhenUsed="1"/>
-    <w:lsdException w:name="List Continue" w:semiHidden="1" w:unhideWhenUsed="1"/>
-    <w:lsdException w:name="List Continue 2" w:semiHidden="1" w:unhideWhenUsed="1"/>
-    <w:lsdException w:name="List Continue 3" w:semiHidden="1" w:unhideWhenUsed="1"/>
-    <w:lsdException w:name="List Continue 4" w:semiHidden="1" w:unhideWhenUsed="1"/>
-    <w:lsdException w:name="List Continue 5" w:semiHidden="1" w:unhideWhenUsed="1"/>
-    <w:lsdException w:name="Message Header" w:semiHidden="1" w:unhideWhenUsed="1"/>
-    <w:lsdException w:name="Subtitle" w:uiPriority="11" w:qFormat="1"/>
-    <w:lsdException w:name="Salutation" w:semiHidden="1" w:unhideWhenUsed="1"/>
-    <w:lsdException w:name="Date" w:semiHidden="1" w:unhideWhenUsed="1"/>
-    <w:lsdException w:name="Body Text First Indent" w:semiHidden="1" w:unhideWhenUsed="1"/>
-    <w:lsdException w:name="Body Text First Indent 2" w:semiHidden="1" w:unhideWhenUsed="1"/>
-    <w:lsdException w:name="Note Heading" w:semiHidden="1" w:unhideWhenUsed="1"/>
-    <w:lsdException w:name="Body Text 2" w:semiHidden="1" w:unhideWhenUsed="1"/>
-    <w:lsdException w:name="Body Text 3" w:semiHidden="1" w:unhideWhenUsed="1"/>
-    <w:lsdException w:name="Body Text Indent 2" w:semiHidden="1" w:unhideWhenUsed="1"/>
-    <w:lsdException w:name="Body Text Indent 3" w:semiHidden="1" w:unhideWhenUsed="1"/>
-    <w:lsdException w:name="Block Text" w:semiHidden="1" w:unhideWhenUsed="1"/>
-    <w:lsdException w:name="Hyperlink" w:semiHidden="1" w:unhideWhenUsed="1"/>
-    <w:lsdException w:name="FollowedHyperlink" w:semiHidden="1" w:unhideWhenUsed="1"/>
-    <w:lsdException w:name="Strong" w:uiPriority="22" w:qFormat="1"/>
-    <w:lsdException w:name="Emphasis" w:uiPriority="20" w:qFormat="1"/>
-    <w:lsdException w:name="Document Map" w:semiHidden="1" w:unhideWhenUsed="1"/>
-    <w:lsdException w:name="Plain Text" w:semiHidden="1" w:unhideWhenUsed="1"/>
-    <w:lsdException w:name="E-mail Signature" w:semiHidden="1" w:unhideWhenUsed="1"/>
-    <w:lsdException w:name="HTML Top of Form" w:semiHidden="1" w:unhideWhenUsed="1"/>
-    <w:lsdException w:name="HTML Bottom of Form" w:semiHidden="1" w:unhideWhenUsed="1"/>
-    <w:lsdException w:name="Normal (Web)" w:semiHidden="1" w:unhideWhenUsed="1"/>
-    <w:lsdException w:name="HTML Acronym" w:semiHidden="1" w:unhideWhenUsed="1"/>
-    <w:lsdException w:name="HTML Address" w:semiHidden="1" w:unhideWhenUsed="1"/>
-    <w:lsdException w:name="HTML Cite" w:semiHidden="1" w:unhideWhenUsed="1"/>
-    <w:lsdException w:name="HTML Code" w:semiHidden="1" w:unhideWhenUsed="1"/>
-    <w:lsdException w:name="HTML Definition" w:semiHidden="1" w:unhideWhenUsed="1"/>
-    <w:lsdException w:name="HTML Keyboard" w:semiHidden="1" w:unhideWhenUsed="1"/>
-    <w:lsdException w:name="HTML Preformatted" w:semiHidden="1" w:unhideWhenUsed="1"/>
-    <w:lsdException w:name="HTML Sample" w:semiHidden="1" w:unhideWhenUsed="1"/>
-    <w:lsdException w:name="HTML Typewriter" w:semiHidden="1" w:unhideWhenUsed="1"/>
-    <w:lsdException w:name="HTML Variable" w:semiHidden="1" w:unhideWhenUsed="1"/>
-    <w:lsdException w:name="Normal Table" w:semiHidden="1" w:unhideWhenUsed="1"/>
-    <w:lsdException w:name="annotation subject" w:semiHidden="1" w:unhideWhenUsed="1"/>
-    <w:lsdException w:name="No List" w:semiHidden="1" w:unhideWhenUsed="1"/>
-    <w:lsdException w:name="Outline List 1" w:semiHidden="1" w:unhideWhenUsed="1"/>
-    <w:lsdException w:name="Outline List 2" w:semiHidden="1" w:unhideWhenUsed="1"/>
-    <w:lsdException w:name="Outline List 3" w:semiHidden="1" w:unhideWhenUsed="1"/>
-    <w:lsdException w:name="Table Simple 1" w:semiHidden="1" w:unhideWhenUsed="1"/>
-    <w:lsdException w:name="Table Simple 2" w:semiHidden="1" w:unhideWhenUsed="1"/>
-    <w:lsdException w:name="Table Simple 3" w:semiHidden="1" w:unhideWhenUsed="1"/>
-    <w:lsdException w:name="Table Classic 1" w:semiHidden="1" w:unhideWhenUsed="1"/>
-    <w:lsdException w:name="Table Classic 2" w:semiHidden="1" w:unhideWhenUsed="1"/>
-    <w:lsdException w:name="Table Classic 3" w:semiHidden="1" w:unhideWhenUsed="1"/>
-    <w:lsdException w:name="Table Classic 4" w:semiHidden="1" w:unhideWhenUsed="1"/>
-    <w:lsdException w:name="Table Colorful 1" w:semiHidden="1" w:unhideWhenUsed="1"/>
-    <w:lsdException w:name="Table Colorful 2" w:semiHidden="1" w:unhideWhenUsed="1"/>
-    <w:lsdException w:name="Table Colorful 3" w:semiHidden="1" w:unhideWhenUsed="1"/>
-    <w:lsdException w:name="Table Columns 1" w:semiHidden="1" w:unhideWhenUsed="1"/>
-    <w:lsdException w:name="Table Columns 2" w:semiHidden="1" w:unhideWhenUsed="1"/>
-    <w:lsdException w:name="Table Columns 3" w:semiHidden="1" w:unhideWhenUsed="1"/>
-    <w:lsdException w:name="Table Columns 4" w:semiHidden="1" w:unhideWhenUsed="1"/>
-    <w:lsdException w:name="Table Columns 5" w:semiHidden="1" w:unhideWhenUsed="1"/>
-    <w:lsdException w:name="Table Grid 1" w:semiHidden="1" w:unhideWhenUsed="1"/>
-    <w:lsdException w:name="Table Grid 2" w:semiHidden="1" w:unhideWhenUsed="1"/>
-    <w:lsdException w:name="Table Grid 3" w:semiHidden="1" w:unhideWhenUsed="1"/>
-    <w:lsdException w:name="Table Grid 4" w:semiHidden="1" w:unhideWhenUsed="1"/>
-    <w:lsdException w:name="Table Grid 5" w:semiHidden="1" w:unhideWhenUsed="1"/>
-    <w:lsdException w:name="Table Grid 6" w:semiHidden="1" w:unhideWhenUsed="1"/>
-    <w:lsdException w:name="Table Grid 7" w:semiHidden="1" w:unhideWhenUsed="1"/>
-    <w:lsdException w:name="Table Grid 8" w:semiHidden="1" w:unhideWhenUsed="1"/>
-    <w:lsdException w:name="Table List 1" w:semiHidden="1" w:unhideWhenUsed="1"/>
-    <w:lsdException w:name="Table List 2" w:semiHidden="1" w:unhideWhenUsed="1"/>
-    <w:lsdException w:name="Table List 3" w:semiHidden="1" w:unhideWhenUsed="1"/>
-    <w:lsdException w:name="Table List 4" w:semiHidden="1" w:unhideWhenUsed="1"/>
-    <w:lsdException w:name="Table List 5" w:semiHidden="1" w:unhideWhenUsed="1"/>
-    <w:lsdException w:name="Table List 6" w:semiHidden="1" w:unhideWhenUsed="1"/>
-    <w:lsdException w:name="Table List 7" w:semiHidden="1" w:unhideWhenUsed="1"/>
-    <w:lsdException w:name="Table List 8" w:semiHidden="1" w:unhideWhenUsed="1"/>
-    <w:lsdException w:name="Table 3D effects 1" w:semiHidden="1" w:unhideWhenUsed="1"/>
-    <w:lsdException w:name="Table 3D effects 2" w:semiHidden="1" w:unhideWhenUsed="1"/>
-    <w:lsdException w:name="Table 3D effects 3" w:semiHidden="1" w:unhideWhenUsed="1"/>
-    <w:lsdException w:name="Table Contemporary" w:semiHidden="1" w:unhideWhenUsed="1"/>
-    <w:lsdException w:name="Table Elegant" w:semiHidden="1" w:unhideWhenUsed="1"/>
-    <w:lsdException w:name="Table Professional" w:semiHidden="1" w:unhideWhenUsed="1"/>
-    <w:lsdException w:name="Table Subtle 1" w:semiHidden="1" w:unhideWhenUsed="1"/>
-    <w:lsdException w:name="Table Subtle 2" w:semiHidden="1" w:unhideWhenUsed="1"/>
-    <w:lsdException w:name="Table Web 1" w:semiHidden="1" w:unhideWhenUsed="1"/>
-    <w:lsdException w:name="Table Web 2" w:semiHidden="1" w:unhideWhenUsed="1"/>
-    <w:lsdException w:name="Table Web 3" w:semiHidden="1" w:unhideWhenUsed="1"/>
-    <w:lsdException w:name="Balloon Text" w:semiHidden="1" w:unhideWhenUsed="1"/>
-    <w:lsdException w:name="Table Grid" w:uiPriority="59"/>
-    <w:lsdException w:name="Table Theme" w:semiHidden="1" w:unhideWhenUsed="1"/>
-    <w:lsdException w:name="Placeholder Text" w:semiHidden="1"/>
-    <w:lsdException w:name="No Spacing" w:uiPriority="1" w:qFormat="1"/>
-    <w:lsdException w:name="Light Shading" w:uiPriority="60"/>
-    <w:lsdException w:name="Light List" w:uiPriority="61"/>
-    <w:lsdException w:name="Light Grid" w:uiPriority="62"/>
-    <w:lsdException w:name="Medium Shading 1" w:uiPriority="63"/>
-    <w:lsdException w:name="Medium Shading 2" w:uiPriority="64"/>
-    <w:lsdException w:name="Medium List 1" w:uiPriority="65"/>
-    <w:lsdException w:name="Medium List 2" w:uiPriority="66"/>
-    <w:lsdException w:name="Medium Grid 1" w:uiPriority="67"/>
-    <w:lsdException w:name="Medium Grid 2" w:uiPriority="68"/>
-    <w:lsdException w:name="Medium Grid 3" w:uiPriority="69"/>
-    <w:lsdException w:name="Dark List" w:uiPriority="70"/>
-    <w:lsdException w:name="Colorful Shading" w:uiPriority="71"/>
-    <w:lsdException w:name="Colorful List" w:uiPriority="72"/>
-    <w:lsdException w:name="Colorful Grid" w:uiPriority="73"/>
-    <w:lsdException w:name="Light Shading Accent 1" w:uiPriority="60"/>
-    <w:lsdException w:name="Light List Accent 1" w:uiPriority="61"/>
-    <w:lsdException w:name="Light Grid Accent 1" w:uiPriority="62"/>
-    <w:lsdException w:name="Medium Shading 1 Accent 1" w:uiPriority="63"/>
-    <w:lsdException w:name="Medium Shading 2 Accent 1" w:uiPriority="64"/>
-    <w:lsdException w:name="Medium List 1 Accent 1" w:uiPriority="65"/>
-    <w:lsdException w:name="Revision" w:semiHidden="1"/>
-    <w:lsdException w:name="List Paragraph" w:uiPriority="34" w:qFormat="1"/>
-    <w:lsdException w:name="Quote" w:uiPriority="29" w:qFormat="1"/>
-    <w:lsdException w:name="Intense Quote" w:uiPriority="30" w:qFormat="1"/>
-    <w:lsdException w:name="Medium List 2 Accent 1" w:uiPriority="66"/>
-    <w:lsdException w:name="Medium Grid 1 Accent 1" w:uiPriority="67"/>
-    <w:lsdException w:name="Medium Grid 2 Accent 1" w:uiPriority="68"/>
-    <w:lsdException w:name="Medium Grid 3 Accent 1" w:uiPriority="69"/>
-    <w:lsdException w:name="Dark List Accent 1" w:uiPriority="70"/>
-    <w:lsdException w:name="Colorful Shading Accent 1" w:uiPriority="71"/>
-    <w:lsdException w:name="Colorful List Accent 1" w:uiPriority="72"/>
-    <w:lsdException w:name="Colorful Grid Accent 1" w:uiPriority="73"/>
-    <w:lsdException w:name="Light Shading Accent 2" w:uiPriority="60"/>
-    <w:lsdException w:name="Light List Accent 2" w:uiPriority="61"/>
-    <w:lsdException w:name="Light Grid Accent 2" w:uiPriority="62"/>
-    <w:lsdException w:name="Medium Shading 1 Accent 2" w:uiPriority="63"/>
-    <w:lsdException w:name="Medium Shading 2 Accent 2" w:uiPriority="64"/>
-    <w:lsdException w:name="Medium List 1 Accent 2" w:uiPriority="65"/>
-    <w:lsdException w:name="Medium List 2 Accent 2" w:uiPriority="66"/>
-    <w:lsdException w:name="Medium Grid 1 Accent 2" w:uiPriority="67"/>
-    <w:lsdException w:name="Medium Grid 2 Accent 2" w:uiPriority="68"/>
-    <w:lsdException w:name="Medium Grid 3 Accent 2" w:uiPriority="69"/>
-    <w:lsdException w:name="Dark List Accent 2" w:uiPriority="70"/>
-    <w:lsdException w:name="Colorful Shading Accent 2" w:uiPriority="71"/>
-    <w:lsdException w:name="Colorful List Accent 2" w:uiPriority="72"/>
-    <w:lsdException w:name="Colorful Grid Accent 2" w:uiPriority="73"/>
-    <w:lsdException w:name="Light Shading Accent 3" w:uiPriority="60"/>
-    <w:lsdException w:name="Light List Accent 3" w:uiPriority="61"/>
-    <w:lsdException w:name="Light Grid Accent 3" w:uiPriority="62"/>
-    <w:lsdException w:name="Medium Shading 1 Accent 3" w:uiPriority="63"/>
-    <w:lsdException w:name="Medium Shading 2 Accent 3" w:uiPriority="64"/>
-    <w:lsdException w:name="Medium List 1 Accent 3" w:uiPriority="65"/>
-    <w:lsdException w:name="Medium List 2 Accent 3" w:uiPriority="66"/>
-    <w:lsdException w:name="Medium Grid 1 Accent 3" w:uiPriority="67"/>
-    <w:lsdException w:name="Medium Grid 2 Accent 3" w:uiPriority="68"/>
-    <w:lsdException w:name="Medium Grid 3 Accent 3" w:uiPriority="69"/>
-    <w:lsdException w:name="Dark List Accent 3" w:uiPriority="70"/>
-    <w:lsdException w:name="Colorful Shading Accent 3" w:uiPriority="71"/>
-    <w:lsdException w:name="Colorful List Accent 3" w:uiPriority="72"/>
-    <w:lsdException w:name="Colorful Grid Accent 3" w:uiPriority="73"/>
-    <w:lsdException w:name="Light Shading Accent 4" w:uiPriority="60"/>
-    <w:lsdException w:name="Light List Accent 4" w:uiPriority="61"/>
-    <w:lsdException w:name="Light Grid Accent 4" w:uiPriority="62"/>
-    <w:lsdException w:name="Medium Shading 1 Accent 4" w:uiPriority="63"/>
-    <w:lsdException w:name="Medium Shading 2 Accent 4" w:uiPriority="64"/>
-    <w:lsdException w:name="Medium List 1 Accent 4" w:uiPriority="65"/>
-    <w:lsdException w:name="Medium List 2 Accent 4" w:uiPriority="66"/>
-    <w:lsdException w:name="Medium Grid 1 Accent 4" w:uiPriority="67"/>
-    <w:lsdException w:name="Medium Grid 2 Accent 4" w:uiPriority="68"/>
-    <w:lsdException w:name="Medium Grid 3 Accent 4" w:uiPriority="69"/>
-    <w:lsdException w:name="Dark List Accent 4" w:uiPriority="70"/>
-    <w:lsdException w:name="Colorful Shading Accent 4" w:uiPriority="71"/>
-    <w:lsdException w:name="Colorful List Accent 4" w:uiPriority="72"/>
-    <w:lsdException w:name="Colorful Grid Accent 4" w:uiPriority="73"/>
-    <w:lsdException w:name="Light Shading Accent 5" w:uiPriority="60"/>
-    <w:lsdException w:name="Light List Accent 5" w:uiPriority="61"/>
-    <w:lsdException w:name="Light Grid Accent 5" w:uiPriority="62"/>
-    <w:lsdException w:name="Medium Shading 1 Accent 5" w:uiPriority="63"/>
-    <w:lsdException w:name="Medium Shading 2 Accent 5" w:uiPriority="64"/>
-    <w:lsdException w:name="Medium List 1 Accent 5" w:uiPriority="65"/>
-    <w:lsdException w:name="Medium List 2 Accent 5" w:uiPriority="66"/>
-    <w:lsdException w:name="Medium Grid 1 Accent 5" w:uiPriority="67"/>
-    <w:lsdException w:name="Medium Grid 2 Accent 5" w:uiPriority="68"/>
-    <w:lsdException w:name="Medium Grid 3 Accent 5" w:uiPriority="69"/>
-    <w:lsdException w:name="Dark List Accent 5" w:uiPriority="70"/>
-    <w:lsdException w:name="Colorful Shading Accent 5" w:uiPriority="71"/>
-    <w:lsdException w:name="Colorful List Accent 5" w:uiPriority="72"/>
-    <w:lsdException w:name="Colorful Grid Accent 5" w:uiPriority="73"/>
-    <w:lsdException w:name="Light Shading Accent 6" w:uiPriority="60"/>
-    <w:lsdException w:name="Light List Accent 6" w:uiPriority="61"/>
-    <w:lsdException w:name="Light Grid Accent 6" w:uiPriority="62"/>
-    <w:lsdException w:name="Medium Shading 1 Accent 6" w:uiPriority="63"/>
-    <w:lsdException w:name="Medium Shading 2 Accent 6" w:uiPriority="64"/>
-    <w:lsdException w:name="Medium List 1 Accent 6" w:uiPriority="65"/>
-    <w:lsdException w:name="Medium List 2 Accent 6" w:uiPriority="66"/>
-    <w:lsdException w:name="Medium Grid 1 Accent 6" w:uiPriority="67"/>
-    <w:lsdException w:name="Medium Grid 2 Accent 6" w:uiPriority="68"/>
-    <w:lsdException w:name="Medium Grid 3 Accent 6" w:uiPriority="69"/>
-    <w:lsdException w:name="Dark List Accent 6" w:uiPriority="70"/>
-    <w:lsdException w:name="Colorful Shading Accent 6" w:uiPriority="71"/>
-    <w:lsdException w:name="Colorful List Accent 6" w:uiPriority="72"/>
-    <w:lsdException w:name="Colorful Grid Accent 6" w:uiPriority="73"/>
-    <w:lsdException w:name="Subtle Emphasis" w:uiPriority="19" w:qFormat="1"/>
-    <w:lsdException w:name="Intense Emphasis" w:uiPriority="21" w:qFormat="1"/>
-    <w:lsdException w:name="Subtle Reference" w:uiPriority="31" w:qFormat="1"/>
-    <w:lsdException w:name="Intense Reference" w:uiPriority="32" w:qFormat="1"/>
-    <w:lsdException w:name="Book Title" w:uiPriority="33" w:qFormat="1"/>
-    <w:lsdException w:name="Bibliography" w:semiHidden="1" w:uiPriority="37" w:unhideWhenUsed="1"/>
-    <w:lsdException w:name="TOC Heading" w:semiHidden="1" w:uiPriority="39" w:unhideWhenUsed="1" w:qFormat="1"/>
-    <w:lsdException w:name="Plain Table 1" w:uiPriority="41"/>
-    <w:lsdException w:name="Plain Table 2" w:uiPriority="42"/>
-    <w:lsdException w:name="Plain Table 3" w:uiPriority="43"/>
-    <w:lsdException w:name="Plain Table 4" w:uiPriority="44"/>
-    <w:lsdException w:name="Plain Table 5" w:uiPriority="45"/>
-    <w:lsdException w:name="Grid Table Light" w:uiPriority="40"/>
-    <w:lsdException w:name="Grid Table 1 Light" w:uiPriority="46"/>
-    <w:lsdException w:name="Grid Table 2" w:uiPriority="47"/>
-    <w:lsdException w:name="Grid Table 3" w:uiPriority="48"/>
-    <w:lsdException w:name="Grid Table 4" w:uiPriority="49"/>
-    <w:lsdException w:name="Grid Table 5 Dark" w:uiPriority="50"/>
-    <w:lsdException w:name="Grid Table 6 Colorful" w:uiPriority="51"/>
-    <w:lsdException w:name="Grid Table 7 Colorful" w:uiPriority="52"/>
-    <w:lsdException w:name="Grid Table 1 Light Accent 1" w:uiPriority="46"/>
-    <w:lsdException w:name="Grid Table 2 Accent 1" w:uiPriority="47"/>
-    <w:lsdException w:name="Grid Table 3 Accent 1" w:uiPriority="48"/>
-    <w:lsdException w:name="Grid Table 4 Accent 1" w:uiPriority="49"/>
-    <w:lsdException w:name="Grid Table 5 Dark Accent 1" w:uiPriority="50"/>
-    <w:lsdException w:name="Grid Table 6 Colorful Accent 1" w:uiPriority="51"/>
-    <w:lsdException w:name="Grid Table 7 Colorful Accent 1" w:uiPriority="52"/>
-    <w:lsdException w:name="Grid Table 1 Light Accent 2" w:uiPriority="46"/>
-    <w:lsdException w:name="Grid Table 2 Accent 2" w:uiPriority="47"/>
-    <w:lsdException w:name="Grid Table 3 Accent 2" w:uiPriority="48"/>
-    <w:lsdException w:name="Grid Table 4 Accent 2" w:uiPriority="49"/>
-    <w:lsdException w:name="Grid Table 5 Dark Accent 2" w:uiPriority="50"/>
-    <w:lsdException w:name="Grid Table 6 Colorful Accent 2" w:uiPriority="51"/>
-    <w:lsdException w:name="Grid Table 7 Colorful Accent 2" w:uiPriority="52"/>
-    <w:lsdException w:name="Grid Table 1 Light Accent 3" w:uiPriority="46"/>
-    <w:lsdException w:name="Grid Table 2 Accent 3" w:uiPriority="47"/>
-    <w:lsdException w:name="Grid Table 3 Accent 3" w:uiPriority="48"/>
-    <w:lsdException w:name="Grid Table 4 Accent 3" w:uiPriority="49"/>
-    <w:lsdException w:name="Grid Table 5 Dark Accent 3" w:uiPriority="50"/>
-    <w:lsdException w:name="Grid Table 6 Colorful Accent 3" w:uiPriority="51"/>
-    <w:lsdException w:name="Grid Table 7 Colorful Accent 3" w:uiPriority="52"/>
-    <w:lsdException w:name="Grid Table 1 Light Accent 4" w:uiPriority="46"/>
-    <w:lsdException w:name="Grid Table 2 Accent 4" w:uiPriority="47"/>
-    <w:lsdException w:name="Grid Table 3 Accent 4" w:uiPriority="48"/>
-    <w:lsdException w:name="Grid Table 4 Accent 4" w:uiPriority="49"/>
-    <w:lsdException w:name="Grid Table 5 Dark Accent 4" w:uiPriority="50"/>
-    <w:lsdException w:name="Grid Table 6 Colorful Accent 4" w:uiPriority="51"/>
-    <w:lsdException w:name="Grid Table 7 Colorful Accent 4" w:uiPriority="52"/>
-    <w:lsdException w:name="Grid Table 1 Light Accent 5" w:uiPriority="46"/>
-    <w:lsdException w:name="Grid Table 2 Accent 5" w:uiPriority="47"/>
-    <w:lsdException w:name="Grid Table 3 Accent 5" w:uiPriority="48"/>
-    <w:lsdException w:name="Grid Table 4 Accent 5" w:uiPriority="49"/>
-    <w:lsdException w:name="Grid Table 5 Dark Accent 5" w:uiPriority="50"/>
-    <w:lsdException w:name="Grid Table 6 Colorful Accent 5" w:uiPriority="51"/>
-    <w:lsdException w:name="Grid Table 7 Colorful Accent 5" w:uiPriority="52"/>
-    <w:lsdException w:name="Grid Table 1 Light Accent 6" w:uiPriority="46"/>
-    <w:lsdException w:name="Grid Table 2 Accent 6" w:uiPriority="47"/>
-    <w:lsdException w:name="Grid Table 3 Accent 6" w:uiPriority="48"/>
-    <w:lsdException w:name="Grid Table 4 Accent 6" w:uiPriority="49"/>
-    <w:lsdException w:name="Grid Table 5 Dark Accent 6" w:uiPriority="50"/>
-    <w:lsdException w:name="Grid Table 6 Colorful Accent 6" w:uiPriority="51"/>
-    <w:lsdException w:name="Grid Table 7 Colorful Accent 6" w:uiPriority="52"/>
-    <w:lsdException w:name="List Table 1 Light" w:uiPriority="46"/>
-    <w:lsdException w:name="List Table 2" w:uiPriority="47"/>
-    <w:lsdException w:name="List Table 3" w:uiPriority="48"/>
-    <w:lsdException w:name="List Table 4" w:uiPriority="49"/>
-    <w:lsdException w:name="List Table 5 Dark" w:uiPriority="50"/>
-    <w:lsdException w:name="List Table 6 Colorful" w:uiPriority="51"/>
-    <w:lsdException w:name="List Table 7 Colorful" w:uiPriority="52"/>
-    <w:lsdException w:name="List Table 1 Light Accent 1" w:uiPriority="46"/>
-    <w:lsdException w:name="List Table 2 Accent 1" w:uiPriority="47"/>
-    <w:lsdException w:name="List Table 3 Accent 1" w:uiPriority="48"/>
-    <w:lsdException w:name="List Table 4 Accent 1" w:uiPriority="49"/>
-    <w:lsdException w:name="List Table 5 Dark Accent 1" w:uiPriority="50"/>
-    <w:lsdException w:name="List Table 6 Colorful Accent 1" w:uiPriority="51"/>
-    <w:lsdException w:name="List Table 7 Colorful Accent 1" w:uiPriority="52"/>
-    <w:lsdException w:name="List Table 1 Light Accent 2" w:uiPriority="46"/>
-    <w:lsdException w:name="List Table 2 Accent 2" w:uiPriority="47"/>
-    <w:lsdException w:name="List Table 3 Accent 2" w:uiPriority="48"/>
-    <w:lsdException w:name="List Table 4 Accent 2" w:uiPriority="49"/>
-    <w:lsdException w:name="List Table 5 Dark Accent 2" w:uiPriority="50"/>
-    <w:lsdException w:name="List Table 6 Colorful Accent 2" w:uiPriority="51"/>
-    <w:lsdException w:name="List Table 7 Colorful Accent 2" w:uiPriority="52"/>
-    <w:lsdException w:name="List Table 1 Light Accent 3" w:uiPriority="46"/>
-    <w:lsdException w:name="List Table 2 Accent 3" w:uiPriority="47"/>
-    <w:lsdException w:name="List Table 3 Accent 3" w:uiPriority="48"/>
-    <w:lsdException w:name="List Table 4 Accent 3" w:uiPriority="49"/>
-    <w:lsdException w:name="List Table 5 Dark Accent 3" w:uiPriority="50"/>
-    <w:lsdException w:name="List Table 6 Colorful Accent 3" w:uiPriority="51"/>
-    <w:lsdException w:name="List Table 7 Colorful Accent 3" w:uiPriority="52"/>
-    <w:lsdException w:name="List Table 1 Light Accent 4" w:uiPriority="46"/>
-    <w:lsdException w:name="List Table 2 Accent 4" w:uiPriority="47"/>
-    <w:lsdException w:name="List Table 3 Accent 4" w:uiPriority="48"/>
-    <w:lsdException w:name="List Table 4 Accent 4" w:uiPriority="49"/>
-    <w:lsdException w:name="List Table 5 Dark Accent 4" w:uiPriority="50"/>
-    <w:lsdException w:name="List Table 6 Colorful Accent 4" w:uiPriority="51"/>
-    <w:lsdException w:name="List Table 7 Colorful Accent 4" w:uiPriority="52"/>
-    <w:lsdException w:name="List Table 1 Light Accent 5" w:uiPriority="46"/>
-    <w:lsdException w:name="List Table 2 Accent 5" w:uiPriority="47"/>
-    <w:lsdException w:name="List Table 3 Accent 5" w:uiPriority="48"/>
-    <w:lsdException w:name="List Table 4 Accent 5" w:uiPriority="49"/>
-    <w:lsdException w:name="List Table 5 Dark Accent 5" w:uiPriority="50"/>
-    <w:lsdException w:name="List Table 6 Colorful Accent 5" w:uiPriority="51"/>
-    <w:lsdException w:name="List Table 7 Colorful Accent 5" w:uiPriority="52"/>
-    <w:lsdException w:name="List Table 1 Light Accent 6" w:uiPriority="46"/>
-    <w:lsdException w:name="List Table 2 Accent 6" w:uiPriority="47"/>
-    <w:lsdException w:name="List Table 3 Accent 6" w:uiPriority="48"/>
-    <w:lsdException w:name="List Table 4 Accent 6" w:uiPriority="49"/>
-    <w:lsdException w:name="List Table 5 Dark Accent 6" w:uiPriority="50"/>
-    <w:lsdException w:name="List Table 6 Colorful Accent 6" w:uiPriority="51"/>
-    <w:lsdException w:name="List Table 7 Colorful Accent 6" w:uiPriority="52"/>
+  <w:latentStyles w:defLockedState="0" w:defUIPriority="99" w:defSemiHidden="1" w:defUnhideWhenUsed="1" w:defQFormat="0" w:count="276">
+    <w:lsdException w:name="Normal" w:semiHidden="0" w:uiPriority="0" w:unhideWhenUsed="0" w:qFormat="1"/>
+    <w:lsdException w:name="heading 1" w:semiHidden="0" w:uiPriority="9" w:unhideWhenUsed="0" w:qFormat="1"/>
+    <w:lsdException w:name="heading 2" w:uiPriority="9" w:qFormat="1"/>
+    <w:lsdException w:name="heading 3" w:uiPriority="9" w:qFormat="1"/>
+    <w:lsdException w:name="heading 4" w:uiPriority="9" w:qFormat="1"/>
+    <w:lsdException w:name="heading 5" w:uiPriority="9" w:qFormat="1"/>
+    <w:lsdException w:name="heading 6" w:uiPriority="9" w:qFormat="1"/>
+    <w:lsdException w:name="heading 7" w:uiPriority="9" w:qFormat="1"/>
+    <w:lsdException w:name="heading 8" w:uiPriority="9" w:qFormat="1"/>
+    <w:lsdException w:name="heading 9" w:uiPriority="9" w:qFormat="1"/>
+    <w:lsdException w:name="toc 1" w:uiPriority="39"/>
+    <w:lsdException w:name="toc 2" w:uiPriority="39"/>
+    <w:lsdException w:name="toc 3" w:uiPriority="39"/>
+    <w:lsdException w:name="toc 4" w:uiPriority="39"/>
+    <w:lsdException w:name="toc 5" w:uiPriority="39"/>
+    <w:lsdException w:name="toc 6" w:uiPriority="39"/>
+    <w:lsdException w:name="toc 7" w:uiPriority="39"/>
+    <w:lsdException w:name="toc 8" w:uiPriority="39"/>
+    <w:lsdException w:name="toc 9" w:uiPriority="39"/>
+    <w:lsdException w:name="caption" w:uiPriority="35" w:qFormat="1"/>
+    <w:lsdException w:name="Title" w:semiHidden="0" w:uiPriority="10" w:unhideWhenUsed="0" w:qFormat="1"/>
+    <w:lsdException w:name="Default Paragraph Font" w:uiPriority="1"/>
+    <w:lsdException w:name="Subtitle" w:semiHidden="0" w:uiPriority="11" w:unhideWhenUsed="0" w:qFormat="1"/>
+    <w:lsdException w:name="Strong" w:semiHidden="0" w:uiPriority="22" w:unhideWhenUsed="0" w:qFormat="1"/>
+    <w:lsdException w:name="Emphasis" w:semiHidden="0" w:uiPriority="20" w:unhideWhenUsed="0" w:qFormat="1"/>
+    <w:lsdException w:name="Table Grid" w:semiHidden="0" w:uiPriority="59" w:unhideWhenUsed="0"/>
+    <w:lsdException w:name="Note Level 1" w:semiHidden="0" w:unhideWhenUsed="0"/>
+    <w:lsdException w:name="Note Level 2" w:semiHidden="0" w:unhideWhenUsed="0"/>
+    <w:lsdException w:name="Note Level 3" w:semiHidden="0" w:unhideWhenUsed="0"/>
+    <w:lsdException w:name="Note Level 4" w:semiHidden="0" w:unhideWhenUsed="0"/>
+    <w:lsdException w:name="Note Level 5" w:semiHidden="0" w:unhideWhenUsed="0"/>
+    <w:lsdException w:name="Note Level 6" w:semiHidden="0" w:unhideWhenUsed="0"/>
+    <w:lsdException w:name="Note Level 7" w:semiHidden="0" w:unhideWhenUsed="0"/>
+    <w:lsdException w:name="Note Level 8" w:semiHidden="0" w:unhideWhenUsed="0"/>
+    <w:lsdException w:name="Note Level 9" w:semiHidden="0" w:unhideWhenUsed="0"/>
+    <w:lsdException w:name="Placeholder Text" w:unhideWhenUsed="0"/>
+    <w:lsdException w:name="No Spacing" w:semiHidden="0" w:uiPriority="1" w:unhideWhenUsed="0" w:qFormat="1"/>
+    <w:lsdException w:name="Light Shading" w:semiHidden="0" w:uiPriority="60" w:unhideWhenUsed="0"/>
+    <w:lsdException w:name="Light List" w:semiHidden="0" w:uiPriority="61" w:unhideWhenUsed="0"/>
+    <w:lsdException w:name="Light Grid" w:semiHidden="0" w:uiPriority="62" w:unhideWhenUsed="0"/>
+    <w:lsdException w:name="Medium Shading 1" w:semiHidden="0" w:uiPriority="63" w:unhideWhenUsed="0"/>
+    <w:lsdException w:name="Medium Shading 2" w:semiHidden="0" w:uiPriority="64" w:unhideWhenUsed="0"/>
+    <w:lsdException w:name="Medium List 1" w:semiHidden="0" w:uiPriority="65" w:unhideWhenUsed="0"/>
+    <w:lsdException w:name="Medium List 2" w:semiHidden="0" w:uiPriority="66" w:unhideWhenUsed="0"/>
+    <w:lsdException w:name="Medium Grid 1" w:semiHidden="0" w:uiPriority="67" w:unhideWhenUsed="0"/>
+    <w:lsdException w:name="Medium Grid 2" w:semiHidden="0" w:uiPriority="68" w:unhideWhenUsed="0"/>
+    <w:lsdException w:name="Medium Grid 3" w:semiHidden="0" w:uiPriority="69" w:unhideWhenUsed="0"/>
+    <w:lsdException w:name="Dark List" w:semiHidden="0" w:uiPriority="70" w:unhideWhenUsed="0"/>
+    <w:lsdException w:name="Colorful Shading" w:semiHidden="0" w:uiPriority="71" w:unhideWhenUsed="0"/>
+    <w:lsdException w:name="Colorful List" w:semiHidden="0" w:uiPriority="72" w:unhideWhenUsed="0"/>
+    <w:lsdException w:name="Colorful Grid" w:semiHidden="0" w:uiPriority="73" w:unhideWhenUsed="0"/>
+    <w:lsdException w:name="Light Shading Accent 1" w:semiHidden="0" w:uiPriority="60" w:unhideWhenUsed="0"/>
+    <w:lsdException w:name="Light List Accent 1" w:semiHidden="0" w:uiPriority="61" w:unhideWhenUsed="0"/>
+    <w:lsdException w:name="Light Grid Accent 1" w:semiHidden="0" w:uiPriority="62" w:unhideWhenUsed="0"/>
+    <w:lsdException w:name="Medium Shading 1 Accent 1" w:semiHidden="0" w:uiPriority="63" w:unhideWhenUsed="0"/>
+    <w:lsdException w:name="Medium Shading 2 Accent 1" w:semiHidden="0" w:uiPriority="64" w:unhideWhenUsed="0"/>
+    <w:lsdException w:name="Medium List 1 Accent 1" w:semiHidden="0" w:uiPriority="65" w:unhideWhenUsed="0"/>
+    <w:lsdException w:name="Revision" w:unhideWhenUsed="0"/>
+    <w:lsdException w:name="List Paragraph" w:semiHidden="0" w:uiPriority="34" w:unhideWhenUsed="0" w:qFormat="1"/>
+    <w:lsdException w:name="Quote" w:semiHidden="0" w:uiPriority="29" w:unhideWhenUsed="0" w:qFormat="1"/>
+    <w:lsdException w:name="Intense Quote" w:semiHidden="0" w:uiPriority="30" w:unhideWhenUsed="0" w:qFormat="1"/>
+    <w:lsdException w:name="Medium List 2 Accent 1" w:semiHidden="0" w:uiPriority="66" w:unhideWhenUsed="0"/>
+    <w:lsdException w:name="Medium Grid 1 Accent 1" w:semiHidden="0" w:uiPriority="67" w:unhideWhenUsed="0"/>
+    <w:lsdException w:name="Medium Grid 2 Accent 1" w:semiHidden="0" w:uiPriority="68" w:unhideWhenUsed="0"/>
+    <w:lsdException w:name="Medium Grid 3 Accent 1" w:semiHidden="0" w:uiPriority="69" w:unhideWhenUsed="0"/>
+    <w:lsdException w:name="Dark List Accent 1" w:semiHidden="0" w:uiPriority="70" w:unhideWhenUsed="0"/>
+    <w:lsdException w:name="Colorful Shading Accent 1" w:semiHidden="0" w:uiPriority="71" w:unhideWhenUsed="0"/>
+    <w:lsdException w:name="Colorful List Accent 1" w:semiHidden="0" w:uiPriority="72" w:unhideWhenUsed="0"/>
+    <w:lsdException w:name="Colorful Grid Accent 1" w:semiHidden="0" w:uiPriority="73" w:unhideWhenUsed="0"/>
+    <w:lsdException w:name="Light Shading Accent 2" w:semiHidden="0" w:uiPriority="60" w:unhideWhenUsed="0"/>
+    <w:lsdException w:name="Light List Accent 2" w:semiHidden="0" w:uiPriority="61" w:unhideWhenUsed="0"/>
+    <w:lsdException w:name="Light Grid Accent 2" w:semiHidden="0" w:uiPriority="62" w:unhideWhenUsed="0"/>
+    <w:lsdException w:name="Medium Shading 1 Accent 2" w:semiHidden="0" w:uiPriority="63" w:unhideWhenUsed="0"/>
+    <w:lsdException w:name="Medium Shading 2 Accent 2" w:semiHidden="0" w:uiPriority="64" w:unhideWhenUsed="0"/>
+    <w:lsdException w:name="Medium List 1 Accent 2" w:semiHidden="0" w:uiPriority="65" w:unhideWhenUsed="0"/>
+    <w:lsdException w:name="Medium List 2 Accent 2" w:semiHidden="0" w:uiPriority="66" w:unhideWhenUsed="0"/>
+    <w:lsdException w:name="Medium Grid 1 Accent 2" w:semiHidden="0" w:uiPriority="67" w:unhideWhenUsed="0"/>
+    <w:lsdException w:name="Medium Grid 2 Accent 2" w:semiHidden="0" w:uiPriority="68" w:unhideWhenUsed="0"/>
+    <w:lsdException w:name="Medium Grid 3 Accent 2" w:semiHidden="0" w:uiPriority="69" w:unhideWhenUsed="0"/>
+    <w:lsdException w:name="Dark List Accent 2" w:semiHidden="0" w:uiPriority="70" w:unhideWhenUsed="0"/>
+    <w:lsdException w:name="Colorful Shading Accent 2" w:semiHidden="0" w:uiPriority="71" w:unhideWhenUsed="0"/>
+    <w:lsdException w:name="Colorful List Accent 2" w:semiHidden="0" w:uiPriority="72" w:unhideWhenUsed="0"/>
+    <w:lsdException w:name="Colorful Grid Accent 2" w:semiHidden="0" w:uiPriority="73" w:unhideWhenUsed="0"/>
+    <w:lsdException w:name="Light Shading Accent 3" w:semiHidden="0" w:uiPriority="60" w:unhideWhenUsed="0"/>
+    <w:lsdException w:name="Light List Accent 3" w:semiHidden="0" w:uiPriority="61" w:unhideWhenUsed="0"/>
+    <w:lsdException w:name="Light Grid Accent 3" w:semiHidden="0" w:uiPriority="62" w:unhideWhenUsed="0"/>
+    <w:lsdException w:name="Medium Shading 1 Accent 3" w:semiHidden="0" w:uiPriority="63" w:unhideWhenUsed="0"/>
+    <w:lsdException w:name="Medium Shading 2 Accent 3" w:semiHidden="0" w:uiPriority="64" w:unhideWhenUsed="0"/>
+    <w:lsdException w:name="Medium List 1 Accent 3" w:semiHidden="0" w:uiPriority="65" w:unhideWhenUsed="0"/>
+    <w:lsdException w:name="Medium List 2 Accent 3" w:semiHidden="0" w:uiPriority="66" w:unhideWhenUsed="0"/>
+    <w:lsdException w:name="Medium Grid 1 Accent 3" w:semiHidden="0" w:uiPriority="67" w:unhideWhenUsed="0"/>
+    <w:lsdException w:name="Medium Grid 2 Accent 3" w:semiHidden="0" w:uiPriority="68" w:unhideWhenUsed="0"/>
+    <w:lsdException w:name="Medium Grid 3 Accent 3" w:semiHidden="0" w:uiPriority="69" w:unhideWhenUsed="0"/>
+    <w:lsdException w:name="Dark List Accent 3" w:semiHidden="0" w:uiPriority="70" w:unhideWhenUsed="0"/>
+    <w:lsdException w:name="Colorful Shading Accent 3" w:semiHidden="0" w:uiPriority="71" w:unhideWhenUsed="0"/>
+    <w:lsdException w:name="Colorful List Accent 3" w:semiHidden="0" w:uiPriority="72" w:unhideWhenUsed="0"/>
+    <w:lsdException w:name="Colorful Grid Accent 3" w:semiHidden="0" w:uiPriority="73" w:unhideWhenUsed="0"/>
+    <w:lsdException w:name="Light Shading Accent 4" w:semiHidden="0" w:uiPriority="60" w:unhideWhenUsed="0"/>
+    <w:lsdException w:name="Light List Accent 4" w:semiHidden="0" w:uiPriority="61" w:unhideWhenUsed="0"/>
+    <w:lsdException w:name="Light Grid Accent 4" w:semiHidden="0" w:uiPriority="62" w:unhideWhenUsed="0"/>
+    <w:lsdException w:name="Medium Shading 1 Accent 4" w:semiHidden="0" w:uiPriority="63" w:unhideWhenUsed="0"/>
+    <w:lsdException w:name="Medium Shading 2 Accent 4" w:semiHidden="0" w:uiPriority="64" w:unhideWhenUsed="0"/>
+    <w:lsdException w:name="Medium List 1 Accent 4" w:semiHidden="0" w:uiPriority="65" w:unhideWhenUsed="0"/>
+    <w:lsdException w:name="Medium List 2 Accent 4" w:semiHidden="0" w:uiPriority="66" w:unhideWhenUsed="0"/>
+    <w:lsdException w:name="Medium Grid 1 Accent 4" w:semiHidden="0" w:uiPriority="67" w:unhideWhenUsed="0"/>
+    <w:lsdException w:name="Medium Grid 2 Accent 4" w:semiHidden="0" w:uiPriority="68" w:unhideWhenUsed="0"/>
+    <w:lsdException w:name="Medium Grid 3 Accent 4" w:semiHidden="0" w:uiPriority="69" w:unhideWhenUsed="0"/>
+    <w:lsdException w:name="Dark List Accent 4" w:semiHidden="0" w:uiPriority="70" w:unhideWhenUsed="0"/>
+    <w:lsdException w:name="Colorful Shading Accent 4" w:semiHidden="0" w:uiPriority="71" w:unhideWhenUsed="0"/>
+    <w:lsdException w:name="Colorful List Accent 4" w:semiHidden="0" w:uiPriority="72" w:unhideWhenUsed="0"/>
+    <w:lsdException w:name="Colorful Grid Accent 4" w:semiHidden="0" w:uiPriority="73" w:unhideWhenUsed="0"/>
+    <w:lsdException w:name="Light Shading Accent 5" w:semiHidden="0" w:uiPriority="60" w:unhideWhenUsed="0"/>
+    <w:lsdException w:name="Light List Accent 5" w:semiHidden="0" w:uiPriority="61" w:unhideWhenUsed="0"/>
+    <w:lsdException w:name="Light Grid Accent 5" w:semiHidden="0" w:uiPriority="62" w:unhideWhenUsed="0"/>
+    <w:lsdException w:name="Medium Shading 1 Accent 5" w:semiHidden="0" w:uiPriority="63" w:unhideWhenUsed="0"/>
+    <w:lsdException w:name="Medium Shading 2 Accent 5" w:semiHidden="0" w:uiPriority="64" w:unhideWhenUsed="0"/>
+    <w:lsdException w:name="Medium List 1 Accent 5" w:semiHidden="0" w:uiPriority="65" w:unhideWhenUsed="0"/>
+    <w:lsdException w:name="Medium List 2 Accent 5" w:semiHidden="0" w:uiPriority="66" w:unhideWhenUsed="0"/>
+    <w:lsdException w:name="Medium Grid 1 Accent 5" w:semiHidden="0" w:uiPriority="67" w:unhideWhenUsed="0"/>
+    <w:lsdException w:name="Medium Grid 2 Accent 5" w:semiHidden="0" w:uiPriority="68" w:unhideWhenUsed="0"/>
+    <w:lsdException w:name="Medium Grid 3 Accent 5" w:semiHidden="0" w:uiPriority="69" w:unhideWhenUsed="0"/>
+    <w:lsdException w:name="Dark List Accent 5" w:semiHidden="0" w:uiPriority="70" w:unhideWhenUsed="0"/>
+    <w:lsdException w:name="Colorful Shading Accent 5" w:semiHidden="0" w:uiPriority="71" w:unhideWhenUsed="0"/>
+    <w:lsdException w:name="Colorful List Accent 5" w:semiHidden="0" w:uiPriority="72" w:unhideWhenUsed="0"/>
+    <w:lsdException w:name="Colorful Grid Accent 5" w:semiHidden="0" w:uiPriority="73" w:unhideWhenUsed="0"/>
+    <w:lsdException w:name="Light Shading Accent 6" w:semiHidden="0" w:uiPriority="60" w:unhideWhenUsed="0"/>
+    <w:lsdException w:name="Light List Accent 6" w:semiHidden="0" w:uiPriority="61" w:unhideWhenUsed="0"/>
+    <w:lsdException w:name="Light Grid Accent 6" w:semiHidden="0" w:uiPriority="62" w:unhideWhenUsed="0"/>
+    <w:lsdException w:name="Medium Shading 1 Accent 6" w:semiHidden="0" w:uiPriority="63" w:unhideWhenUsed="0"/>
+    <w:lsdException w:name="Medium Shading 2 Accent 6" w:semiHidden="0" w:uiPriority="64" w:unhideWhenUsed="0"/>
+    <w:lsdException w:name="Medium List 1 Accent 6" w:semiHidden="0" w:uiPriority="65" w:unhideWhenUsed="0"/>
+    <w:lsdException w:name="Medium List 2 Accent 6" w:semiHidden="0" w:uiPriority="66" w:unhideWhenUsed="0"/>
+    <w:lsdException w:name="Medium Grid 1 Accent 6" w:semiHidden="0" w:uiPriority="67" w:unhideWhenUsed="0"/>
+    <w:lsdException w:name="Medium Grid 2 Accent 6" w:semiHidden="0" w:uiPriority="68" w:unhideWhenUsed="0"/>
+    <w:lsdException w:name="Medium Grid 3 Accent 6" w:semiHidden="0" w:uiPriority="69" w:unhideWhenUsed="0"/>
+    <w:lsdException w:name="Dark List Accent 6" w:semiHidden="0" w:uiPriority="70" w:unhideWhenUsed="0"/>
+    <w:lsdException w:name="Colorful Shading Accent 6" w:semiHidden="0" w:uiPriority="71" w:unhideWhenUsed="0"/>
+    <w:lsdException w:name="Colorful List Accent 6" w:semiHidden="0" w:uiPriority="72" w:unhideWhenUsed="0"/>
+    <w:lsdException w:name="Colorful Grid Accent 6" w:semiHidden="0" w:uiPriority="73" w:unhideWhenUsed="0"/>
+    <w:lsdException w:name="Subtle Emphasis" w:semiHidden="0" w:uiPriority="19" w:unhideWhenUsed="0" w:qFormat="1"/>
+    <w:lsdException w:name="Intense Emphasis" w:semiHidden="0" w:uiPriority="21" w:unhideWhenUsed="0" w:qFormat="1"/>
+    <w:lsdException w:name="Subtle Reference" w:semiHidden="0" w:uiPriority="31" w:unhideWhenUsed="0" w:qFormat="1"/>
+    <w:lsdException w:name="Intense Reference" w:semiHidden="0" w:uiPriority="32" w:unhideWhenUsed="0" w:qFormat="1"/>
+    <w:lsdException w:name="Book Title" w:semiHidden="0" w:uiPriority="33" w:unhideWhenUsed="0" w:qFormat="1"/>
+    <w:lsdException w:name="Bibliography" w:uiPriority="37"/>
+    <w:lsdException w:name="TOC Heading" w:uiPriority="39" w:qFormat="1"/>
   </w:latentStyles>
   <w:style w:type="paragraph" w:default="1" w:styleId="Normal">
     <w:name w:val="Normal"/>
@@ -1965,6 +1720,7 @@
       <w:spacing w:after="0" w:line="240" w:lineRule="auto"/>
     </w:pPr>
     <w:tblPr>
+      <w:tblInd w:w="0" w:type="dxa"/>
       <w:tblBorders>
         <w:top w:val="single" w:sz="4" w:space="0" w:color="auto"/>
         <w:left w:val="single" w:sz="4" w:space="0" w:color="auto"/>
@@ -1973,6 +1729,12 @@
         <w:insideH w:val="single" w:sz="4" w:space="0" w:color="auto"/>
         <w:insideV w:val="single" w:sz="4" w:space="0" w:color="auto"/>
       </w:tblBorders>
+      <w:tblCellMar>
+        <w:top w:w="0" w:type="dxa"/>
+        <w:left w:w="108" w:type="dxa"/>
+        <w:bottom w:w="0" w:type="dxa"/>
+        <w:right w:w="108" w:type="dxa"/>
+      </w:tblCellMar>
     </w:tblPr>
   </w:style>
   <w:style w:type="paragraph" w:styleId="HTMLPreformatted">
@@ -2047,6 +1809,392 @@
     <w:rPr>
       <w:rFonts w:ascii="Calibri" w:hAnsi="Calibri"/>
       <w:szCs w:val="21"/>
+    </w:rPr>
+  </w:style>
+  <w:style w:type="paragraph" w:styleId="BalloonText">
+    <w:name w:val="Balloon Text"/>
+    <w:basedOn w:val="Normal"/>
+    <w:link w:val="BalloonTextChar"/>
+    <w:uiPriority w:val="99"/>
+    <w:semiHidden/>
+    <w:unhideWhenUsed/>
+    <w:rsid w:val="007E765F"/>
+    <w:pPr>
+      <w:spacing w:after="0" w:line="240" w:lineRule="auto"/>
+    </w:pPr>
+    <w:rPr>
+      <w:rFonts w:ascii="Lucida Grande" w:hAnsi="Lucida Grande"/>
+      <w:sz w:val="18"/>
+      <w:szCs w:val="18"/>
+    </w:rPr>
+  </w:style>
+  <w:style w:type="character" w:customStyle="1" w:styleId="BalloonTextChar">
+    <w:name w:val="Balloon Text Char"/>
+    <w:basedOn w:val="DefaultParagraphFont"/>
+    <w:link w:val="BalloonText"/>
+    <w:uiPriority w:val="99"/>
+    <w:semiHidden/>
+    <w:rsid w:val="007E765F"/>
+    <w:rPr>
+      <w:rFonts w:ascii="Lucida Grande" w:hAnsi="Lucida Grande"/>
+      <w:sz w:val="18"/>
+      <w:szCs w:val="18"/>
+    </w:rPr>
+  </w:style>
+</w:styles>
+</file>
+
+<file path=word/stylesWithEffects.xml><?xml version="1.0" encoding="utf-8"?>
+<w:styles xmlns:wpc="http://schemas.microsoft.com/office/word/2010/wordprocessingCanvas" xmlns:mo="http://schemas.microsoft.com/office/mac/office/2008/main" xmlns:mc="http://schemas.openxmlformats.org/markup-compatibility/2006" xmlns:mv="urn:schemas-microsoft-com:mac:vml" xmlns:o="urn:schemas-microsoft-com:office:office" xmlns:r="http://schemas.openxmlformats.org/officeDocument/2006/relationships" xmlns:m="http://schemas.openxmlformats.org/officeDocument/2006/math" xmlns:v="urn:schemas-microsoft-com:vml" xmlns:wp14="http://schemas.microsoft.com/office/word/2010/wordprocessingDrawing" xmlns:wp="http://schemas.openxmlformats.org/drawingml/2006/wordprocessingDrawing" xmlns:w10="urn:schemas-microsoft-com:office:word" xmlns:w="http://schemas.openxmlformats.org/wordprocessingml/2006/main" xmlns:w14="http://schemas.microsoft.com/office/word/2010/wordml" xmlns:wpg="http://schemas.microsoft.com/office/word/2010/wordprocessingGroup" xmlns:wpi="http://schemas.microsoft.com/office/word/2010/wordprocessingInk" xmlns:wne="http://schemas.microsoft.com/office/word/2006/wordml" xmlns:wps="http://schemas.microsoft.com/office/word/2010/wordprocessingShape" mc:Ignorable="w14 wp14">
+  <w:docDefaults>
+    <w:rPrDefault>
+      <w:rPr>
+        <w:rFonts w:asciiTheme="minorHAnsi" w:eastAsiaTheme="minorHAnsi" w:hAnsiTheme="minorHAnsi" w:cstheme="minorBidi"/>
+        <w:sz w:val="22"/>
+        <w:szCs w:val="22"/>
+        <w:lang w:val="en-US" w:eastAsia="en-US" w:bidi="ar-SA"/>
+      </w:rPr>
+    </w:rPrDefault>
+    <w:pPrDefault>
+      <w:pPr>
+        <w:spacing w:after="200" w:line="276" w:lineRule="auto"/>
+      </w:pPr>
+    </w:pPrDefault>
+  </w:docDefaults>
+  <w:latentStyles w:defLockedState="0" w:defUIPriority="99" w:defSemiHidden="1" w:defUnhideWhenUsed="1" w:defQFormat="0" w:count="276">
+    <w:lsdException w:name="Normal" w:semiHidden="0" w:uiPriority="0" w:unhideWhenUsed="0" w:qFormat="1"/>
+    <w:lsdException w:name="heading 1" w:semiHidden="0" w:uiPriority="9" w:unhideWhenUsed="0" w:qFormat="1"/>
+    <w:lsdException w:name="heading 2" w:uiPriority="9" w:qFormat="1"/>
+    <w:lsdException w:name="heading 3" w:uiPriority="9" w:qFormat="1"/>
+    <w:lsdException w:name="heading 4" w:uiPriority="9" w:qFormat="1"/>
+    <w:lsdException w:name="heading 5" w:uiPriority="9" w:qFormat="1"/>
+    <w:lsdException w:name="heading 6" w:uiPriority="9" w:qFormat="1"/>
+    <w:lsdException w:name="heading 7" w:uiPriority="9" w:qFormat="1"/>
+    <w:lsdException w:name="heading 8" w:uiPriority="9" w:qFormat="1"/>
+    <w:lsdException w:name="heading 9" w:uiPriority="9" w:qFormat="1"/>
+    <w:lsdException w:name="toc 1" w:uiPriority="39"/>
+    <w:lsdException w:name="toc 2" w:uiPriority="39"/>
+    <w:lsdException w:name="toc 3" w:uiPriority="39"/>
+    <w:lsdException w:name="toc 4" w:uiPriority="39"/>
+    <w:lsdException w:name="toc 5" w:uiPriority="39"/>
+    <w:lsdException w:name="toc 6" w:uiPriority="39"/>
+    <w:lsdException w:name="toc 7" w:uiPriority="39"/>
+    <w:lsdException w:name="toc 8" w:uiPriority="39"/>
+    <w:lsdException w:name="toc 9" w:uiPriority="39"/>
+    <w:lsdException w:name="caption" w:uiPriority="35" w:qFormat="1"/>
+    <w:lsdException w:name="Title" w:semiHidden="0" w:uiPriority="10" w:unhideWhenUsed="0" w:qFormat="1"/>
+    <w:lsdException w:name="Default Paragraph Font" w:uiPriority="1"/>
+    <w:lsdException w:name="Subtitle" w:semiHidden="0" w:uiPriority="11" w:unhideWhenUsed="0" w:qFormat="1"/>
+    <w:lsdException w:name="Strong" w:semiHidden="0" w:uiPriority="22" w:unhideWhenUsed="0" w:qFormat="1"/>
+    <w:lsdException w:name="Emphasis" w:semiHidden="0" w:uiPriority="20" w:unhideWhenUsed="0" w:qFormat="1"/>
+    <w:lsdException w:name="Table Grid" w:semiHidden="0" w:uiPriority="59" w:unhideWhenUsed="0"/>
+    <w:lsdException w:name="Note Level 1" w:semiHidden="0" w:unhideWhenUsed="0"/>
+    <w:lsdException w:name="Note Level 2" w:semiHidden="0" w:unhideWhenUsed="0"/>
+    <w:lsdException w:name="Note Level 3" w:semiHidden="0" w:unhideWhenUsed="0"/>
+    <w:lsdException w:name="Note Level 4" w:semiHidden="0" w:unhideWhenUsed="0"/>
+    <w:lsdException w:name="Note Level 5" w:semiHidden="0" w:unhideWhenUsed="0"/>
+    <w:lsdException w:name="Note Level 6" w:semiHidden="0" w:unhideWhenUsed="0"/>
+    <w:lsdException w:name="Note Level 7" w:semiHidden="0" w:unhideWhenUsed="0"/>
+    <w:lsdException w:name="Note Level 8" w:semiHidden="0" w:unhideWhenUsed="0"/>
+    <w:lsdException w:name="Note Level 9" w:semiHidden="0" w:unhideWhenUsed="0"/>
+    <w:lsdException w:name="Placeholder Text" w:unhideWhenUsed="0"/>
+    <w:lsdException w:name="No Spacing" w:semiHidden="0" w:uiPriority="1" w:unhideWhenUsed="0" w:qFormat="1"/>
+    <w:lsdException w:name="Light Shading" w:semiHidden="0" w:uiPriority="60" w:unhideWhenUsed="0"/>
+    <w:lsdException w:name="Light List" w:semiHidden="0" w:uiPriority="61" w:unhideWhenUsed="0"/>
+    <w:lsdException w:name="Light Grid" w:semiHidden="0" w:uiPriority="62" w:unhideWhenUsed="0"/>
+    <w:lsdException w:name="Medium Shading 1" w:semiHidden="0" w:uiPriority="63" w:unhideWhenUsed="0"/>
+    <w:lsdException w:name="Medium Shading 2" w:semiHidden="0" w:uiPriority="64" w:unhideWhenUsed="0"/>
+    <w:lsdException w:name="Medium List 1" w:semiHidden="0" w:uiPriority="65" w:unhideWhenUsed="0"/>
+    <w:lsdException w:name="Medium List 2" w:semiHidden="0" w:uiPriority="66" w:unhideWhenUsed="0"/>
+    <w:lsdException w:name="Medium Grid 1" w:semiHidden="0" w:uiPriority="67" w:unhideWhenUsed="0"/>
+    <w:lsdException w:name="Medium Grid 2" w:semiHidden="0" w:uiPriority="68" w:unhideWhenUsed="0"/>
+    <w:lsdException w:name="Medium Grid 3" w:semiHidden="0" w:uiPriority="69" w:unhideWhenUsed="0"/>
+    <w:lsdException w:name="Dark List" w:semiHidden="0" w:uiPriority="70" w:unhideWhenUsed="0"/>
+    <w:lsdException w:name="Colorful Shading" w:semiHidden="0" w:uiPriority="71" w:unhideWhenUsed="0"/>
+    <w:lsdException w:name="Colorful List" w:semiHidden="0" w:uiPriority="72" w:unhideWhenUsed="0"/>
+    <w:lsdException w:name="Colorful Grid" w:semiHidden="0" w:uiPriority="73" w:unhideWhenUsed="0"/>
+    <w:lsdException w:name="Light Shading Accent 1" w:semiHidden="0" w:uiPriority="60" w:unhideWhenUsed="0"/>
+    <w:lsdException w:name="Light List Accent 1" w:semiHidden="0" w:uiPriority="61" w:unhideWhenUsed="0"/>
+    <w:lsdException w:name="Light Grid Accent 1" w:semiHidden="0" w:uiPriority="62" w:unhideWhenUsed="0"/>
+    <w:lsdException w:name="Medium Shading 1 Accent 1" w:semiHidden="0" w:uiPriority="63" w:unhideWhenUsed="0"/>
+    <w:lsdException w:name="Medium Shading 2 Accent 1" w:semiHidden="0" w:uiPriority="64" w:unhideWhenUsed="0"/>
+    <w:lsdException w:name="Medium List 1 Accent 1" w:semiHidden="0" w:uiPriority="65" w:unhideWhenUsed="0"/>
+    <w:lsdException w:name="Revision" w:unhideWhenUsed="0"/>
+    <w:lsdException w:name="List Paragraph" w:semiHidden="0" w:uiPriority="34" w:unhideWhenUsed="0" w:qFormat="1"/>
+    <w:lsdException w:name="Quote" w:semiHidden="0" w:uiPriority="29" w:unhideWhenUsed="0" w:qFormat="1"/>
+    <w:lsdException w:name="Intense Quote" w:semiHidden="0" w:uiPriority="30" w:unhideWhenUsed="0" w:qFormat="1"/>
+    <w:lsdException w:name="Medium List 2 Accent 1" w:semiHidden="0" w:uiPriority="66" w:unhideWhenUsed="0"/>
+    <w:lsdException w:name="Medium Grid 1 Accent 1" w:semiHidden="0" w:uiPriority="67" w:unhideWhenUsed="0"/>
+    <w:lsdException w:name="Medium Grid 2 Accent 1" w:semiHidden="0" w:uiPriority="68" w:unhideWhenUsed="0"/>
+    <w:lsdException w:name="Medium Grid 3 Accent 1" w:semiHidden="0" w:uiPriority="69" w:unhideWhenUsed="0"/>
+    <w:lsdException w:name="Dark List Accent 1" w:semiHidden="0" w:uiPriority="70" w:unhideWhenUsed="0"/>
+    <w:lsdException w:name="Colorful Shading Accent 1" w:semiHidden="0" w:uiPriority="71" w:unhideWhenUsed="0"/>
+    <w:lsdException w:name="Colorful List Accent 1" w:semiHidden="0" w:uiPriority="72" w:unhideWhenUsed="0"/>
+    <w:lsdException w:name="Colorful Grid Accent 1" w:semiHidden="0" w:uiPriority="73" w:unhideWhenUsed="0"/>
+    <w:lsdException w:name="Light Shading Accent 2" w:semiHidden="0" w:uiPriority="60" w:unhideWhenUsed="0"/>
+    <w:lsdException w:name="Light List Accent 2" w:semiHidden="0" w:uiPriority="61" w:unhideWhenUsed="0"/>
+    <w:lsdException w:name="Light Grid Accent 2" w:semiHidden="0" w:uiPriority="62" w:unhideWhenUsed="0"/>
+    <w:lsdException w:name="Medium Shading 1 Accent 2" w:semiHidden="0" w:uiPriority="63" w:unhideWhenUsed="0"/>
+    <w:lsdException w:name="Medium Shading 2 Accent 2" w:semiHidden="0" w:uiPriority="64" w:unhideWhenUsed="0"/>
+    <w:lsdException w:name="Medium List 1 Accent 2" w:semiHidden="0" w:uiPriority="65" w:unhideWhenUsed="0"/>
+    <w:lsdException w:name="Medium List 2 Accent 2" w:semiHidden="0" w:uiPriority="66" w:unhideWhenUsed="0"/>
+    <w:lsdException w:name="Medium Grid 1 Accent 2" w:semiHidden="0" w:uiPriority="67" w:unhideWhenUsed="0"/>
+    <w:lsdException w:name="Medium Grid 2 Accent 2" w:semiHidden="0" w:uiPriority="68" w:unhideWhenUsed="0"/>
+    <w:lsdException w:name="Medium Grid 3 Accent 2" w:semiHidden="0" w:uiPriority="69" w:unhideWhenUsed="0"/>
+    <w:lsdException w:name="Dark List Accent 2" w:semiHidden="0" w:uiPriority="70" w:unhideWhenUsed="0"/>
+    <w:lsdException w:name="Colorful Shading Accent 2" w:semiHidden="0" w:uiPriority="71" w:unhideWhenUsed="0"/>
+    <w:lsdException w:name="Colorful List Accent 2" w:semiHidden="0" w:uiPriority="72" w:unhideWhenUsed="0"/>
+    <w:lsdException w:name="Colorful Grid Accent 2" w:semiHidden="0" w:uiPriority="73" w:unhideWhenUsed="0"/>
+    <w:lsdException w:name="Light Shading Accent 3" w:semiHidden="0" w:uiPriority="60" w:unhideWhenUsed="0"/>
+    <w:lsdException w:name="Light List Accent 3" w:semiHidden="0" w:uiPriority="61" w:unhideWhenUsed="0"/>
+    <w:lsdException w:name="Light Grid Accent 3" w:semiHidden="0" w:uiPriority="62" w:unhideWhenUsed="0"/>
+    <w:lsdException w:name="Medium Shading 1 Accent 3" w:semiHidden="0" w:uiPriority="63" w:unhideWhenUsed="0"/>
+    <w:lsdException w:name="Medium Shading 2 Accent 3" w:semiHidden="0" w:uiPriority="64" w:unhideWhenUsed="0"/>
+    <w:lsdException w:name="Medium List 1 Accent 3" w:semiHidden="0" w:uiPriority="65" w:unhideWhenUsed="0"/>
+    <w:lsdException w:name="Medium List 2 Accent 3" w:semiHidden="0" w:uiPriority="66" w:unhideWhenUsed="0"/>
+    <w:lsdException w:name="Medium Grid 1 Accent 3" w:semiHidden="0" w:uiPriority="67" w:unhideWhenUsed="0"/>
+    <w:lsdException w:name="Medium Grid 2 Accent 3" w:semiHidden="0" w:uiPriority="68" w:unhideWhenUsed="0"/>
+    <w:lsdException w:name="Medium Grid 3 Accent 3" w:semiHidden="0" w:uiPriority="69" w:unhideWhenUsed="0"/>
+    <w:lsdException w:name="Dark List Accent 3" w:semiHidden="0" w:uiPriority="70" w:unhideWhenUsed="0"/>
+    <w:lsdException w:name="Colorful Shading Accent 3" w:semiHidden="0" w:uiPriority="71" w:unhideWhenUsed="0"/>
+    <w:lsdException w:name="Colorful List Accent 3" w:semiHidden="0" w:uiPriority="72" w:unhideWhenUsed="0"/>
+    <w:lsdException w:name="Colorful Grid Accent 3" w:semiHidden="0" w:uiPriority="73" w:unhideWhenUsed="0"/>
+    <w:lsdException w:name="Light Shading Accent 4" w:semiHidden="0" w:uiPriority="60" w:unhideWhenUsed="0"/>
+    <w:lsdException w:name="Light List Accent 4" w:semiHidden="0" w:uiPriority="61" w:unhideWhenUsed="0"/>
+    <w:lsdException w:name="Light Grid Accent 4" w:semiHidden="0" w:uiPriority="62" w:unhideWhenUsed="0"/>
+    <w:lsdException w:name="Medium Shading 1 Accent 4" w:semiHidden="0" w:uiPriority="63" w:unhideWhenUsed="0"/>
+    <w:lsdException w:name="Medium Shading 2 Accent 4" w:semiHidden="0" w:uiPriority="64" w:unhideWhenUsed="0"/>
+    <w:lsdException w:name="Medium List 1 Accent 4" w:semiHidden="0" w:uiPriority="65" w:unhideWhenUsed="0"/>
+    <w:lsdException w:name="Medium List 2 Accent 4" w:semiHidden="0" w:uiPriority="66" w:unhideWhenUsed="0"/>
+    <w:lsdException w:name="Medium Grid 1 Accent 4" w:semiHidden="0" w:uiPriority="67" w:unhideWhenUsed="0"/>
+    <w:lsdException w:name="Medium Grid 2 Accent 4" w:semiHidden="0" w:uiPriority="68" w:unhideWhenUsed="0"/>
+    <w:lsdException w:name="Medium Grid 3 Accent 4" w:semiHidden="0" w:uiPriority="69" w:unhideWhenUsed="0"/>
+    <w:lsdException w:name="Dark List Accent 4" w:semiHidden="0" w:uiPriority="70" w:unhideWhenUsed="0"/>
+    <w:lsdException w:name="Colorful Shading Accent 4" w:semiHidden="0" w:uiPriority="71" w:unhideWhenUsed="0"/>
+    <w:lsdException w:name="Colorful List Accent 4" w:semiHidden="0" w:uiPriority="72" w:unhideWhenUsed="0"/>
+    <w:lsdException w:name="Colorful Grid Accent 4" w:semiHidden="0" w:uiPriority="73" w:unhideWhenUsed="0"/>
+    <w:lsdException w:name="Light Shading Accent 5" w:semiHidden="0" w:uiPriority="60" w:unhideWhenUsed="0"/>
+    <w:lsdException w:name="Light List Accent 5" w:semiHidden="0" w:uiPriority="61" w:unhideWhenUsed="0"/>
+    <w:lsdException w:name="Light Grid Accent 5" w:semiHidden="0" w:uiPriority="62" w:unhideWhenUsed="0"/>
+    <w:lsdException w:name="Medium Shading 1 Accent 5" w:semiHidden="0" w:uiPriority="63" w:unhideWhenUsed="0"/>
+    <w:lsdException w:name="Medium Shading 2 Accent 5" w:semiHidden="0" w:uiPriority="64" w:unhideWhenUsed="0"/>
+    <w:lsdException w:name="Medium List 1 Accent 5" w:semiHidden="0" w:uiPriority="65" w:unhideWhenUsed="0"/>
+    <w:lsdException w:name="Medium List 2 Accent 5" w:semiHidden="0" w:uiPriority="66" w:unhideWhenUsed="0"/>
+    <w:lsdException w:name="Medium Grid 1 Accent 5" w:semiHidden="0" w:uiPriority="67" w:unhideWhenUsed="0"/>
+    <w:lsdException w:name="Medium Grid 2 Accent 5" w:semiHidden="0" w:uiPriority="68" w:unhideWhenUsed="0"/>
+    <w:lsdException w:name="Medium Grid 3 Accent 5" w:semiHidden="0" w:uiPriority="69" w:unhideWhenUsed="0"/>
+    <w:lsdException w:name="Dark List Accent 5" w:semiHidden="0" w:uiPriority="70" w:unhideWhenUsed="0"/>
+    <w:lsdException w:name="Colorful Shading Accent 5" w:semiHidden="0" w:uiPriority="71" w:unhideWhenUsed="0"/>
+    <w:lsdException w:name="Colorful List Accent 5" w:semiHidden="0" w:uiPriority="72" w:unhideWhenUsed="0"/>
+    <w:lsdException w:name="Colorful Grid Accent 5" w:semiHidden="0" w:uiPriority="73" w:unhideWhenUsed="0"/>
+    <w:lsdException w:name="Light Shading Accent 6" w:semiHidden="0" w:uiPriority="60" w:unhideWhenUsed="0"/>
+    <w:lsdException w:name="Light List Accent 6" w:semiHidden="0" w:uiPriority="61" w:unhideWhenUsed="0"/>
+    <w:lsdException w:name="Light Grid Accent 6" w:semiHidden="0" w:uiPriority="62" w:unhideWhenUsed="0"/>
+    <w:lsdException w:name="Medium Shading 1 Accent 6" w:semiHidden="0" w:uiPriority="63" w:unhideWhenUsed="0"/>
+    <w:lsdException w:name="Medium Shading 2 Accent 6" w:semiHidden="0" w:uiPriority="64" w:unhideWhenUsed="0"/>
+    <w:lsdException w:name="Medium List 1 Accent 6" w:semiHidden="0" w:uiPriority="65" w:unhideWhenUsed="0"/>
+    <w:lsdException w:name="Medium List 2 Accent 6" w:semiHidden="0" w:uiPriority="66" w:unhideWhenUsed="0"/>
+    <w:lsdException w:name="Medium Grid 1 Accent 6" w:semiHidden="0" w:uiPriority="67" w:unhideWhenUsed="0"/>
+    <w:lsdException w:name="Medium Grid 2 Accent 6" w:semiHidden="0" w:uiPriority="68" w:unhideWhenUsed="0"/>
+    <w:lsdException w:name="Medium Grid 3 Accent 6" w:semiHidden="0" w:uiPriority="69" w:unhideWhenUsed="0"/>
+    <w:lsdException w:name="Dark List Accent 6" w:semiHidden="0" w:uiPriority="70" w:unhideWhenUsed="0"/>
+    <w:lsdException w:name="Colorful Shading Accent 6" w:semiHidden="0" w:uiPriority="71" w:unhideWhenUsed="0"/>
+    <w:lsdException w:name="Colorful List Accent 6" w:semiHidden="0" w:uiPriority="72" w:unhideWhenUsed="0"/>
+    <w:lsdException w:name="Colorful Grid Accent 6" w:semiHidden="0" w:uiPriority="73" w:unhideWhenUsed="0"/>
+    <w:lsdException w:name="Subtle Emphasis" w:semiHidden="0" w:uiPriority="19" w:unhideWhenUsed="0" w:qFormat="1"/>
+    <w:lsdException w:name="Intense Emphasis" w:semiHidden="0" w:uiPriority="21" w:unhideWhenUsed="0" w:qFormat="1"/>
+    <w:lsdException w:name="Subtle Reference" w:semiHidden="0" w:uiPriority="31" w:unhideWhenUsed="0" w:qFormat="1"/>
+    <w:lsdException w:name="Intense Reference" w:semiHidden="0" w:uiPriority="32" w:unhideWhenUsed="0" w:qFormat="1"/>
+    <w:lsdException w:name="Book Title" w:semiHidden="0" w:uiPriority="33" w:unhideWhenUsed="0" w:qFormat="1"/>
+    <w:lsdException w:name="Bibliography" w:uiPriority="37"/>
+    <w:lsdException w:name="TOC Heading" w:uiPriority="39" w:qFormat="1"/>
+  </w:latentStyles>
+  <w:style w:type="paragraph" w:default="1" w:styleId="Normal">
+    <w:name w:val="Normal"/>
+    <w:qFormat/>
+  </w:style>
+  <w:style w:type="character" w:default="1" w:styleId="DefaultParagraphFont">
+    <w:name w:val="Default Paragraph Font"/>
+    <w:uiPriority w:val="1"/>
+    <w:semiHidden/>
+    <w:unhideWhenUsed/>
+  </w:style>
+  <w:style w:type="table" w:default="1" w:styleId="TableNormal">
+    <w:name w:val="Normal Table"/>
+    <w:uiPriority w:val="99"/>
+    <w:semiHidden/>
+    <w:unhideWhenUsed/>
+    <w:tblPr>
+      <w:tblInd w:w="0" w:type="dxa"/>
+      <w:tblCellMar>
+        <w:top w:w="0" w:type="dxa"/>
+        <w:left w:w="108" w:type="dxa"/>
+        <w:bottom w:w="0" w:type="dxa"/>
+        <w:right w:w="108" w:type="dxa"/>
+      </w:tblCellMar>
+    </w:tblPr>
+  </w:style>
+  <w:style w:type="numbering" w:default="1" w:styleId="NoList">
+    <w:name w:val="No List"/>
+    <w:uiPriority w:val="99"/>
+    <w:semiHidden/>
+    <w:unhideWhenUsed/>
+  </w:style>
+  <w:style w:type="paragraph" w:customStyle="1" w:styleId="Default">
+    <w:name w:val="Default"/>
+    <w:rsid w:val="00F93C66"/>
+    <w:pPr>
+      <w:autoSpaceDE w:val="0"/>
+      <w:autoSpaceDN w:val="0"/>
+      <w:adjustRightInd w:val="0"/>
+      <w:spacing w:after="0" w:line="240" w:lineRule="auto"/>
+    </w:pPr>
+    <w:rPr>
+      <w:rFonts w:ascii="Arial" w:hAnsi="Arial" w:cs="Arial"/>
+      <w:color w:val="000000"/>
+      <w:sz w:val="24"/>
+      <w:szCs w:val="24"/>
+    </w:rPr>
+  </w:style>
+  <w:style w:type="paragraph" w:styleId="ListParagraph">
+    <w:name w:val="List Paragraph"/>
+    <w:basedOn w:val="Normal"/>
+    <w:uiPriority w:val="34"/>
+    <w:qFormat/>
+    <w:rsid w:val="001F2A30"/>
+    <w:pPr>
+      <w:ind w:left="720"/>
+      <w:contextualSpacing/>
+    </w:pPr>
+  </w:style>
+  <w:style w:type="table" w:styleId="TableGrid">
+    <w:name w:val="Table Grid"/>
+    <w:basedOn w:val="TableNormal"/>
+    <w:uiPriority w:val="59"/>
+    <w:rsid w:val="001F2A30"/>
+    <w:pPr>
+      <w:spacing w:after="0" w:line="240" w:lineRule="auto"/>
+    </w:pPr>
+    <w:tblPr>
+      <w:tblInd w:w="0" w:type="dxa"/>
+      <w:tblBorders>
+        <w:top w:val="single" w:sz="4" w:space="0" w:color="auto"/>
+        <w:left w:val="single" w:sz="4" w:space="0" w:color="auto"/>
+        <w:bottom w:val="single" w:sz="4" w:space="0" w:color="auto"/>
+        <w:right w:val="single" w:sz="4" w:space="0" w:color="auto"/>
+        <w:insideH w:val="single" w:sz="4" w:space="0" w:color="auto"/>
+        <w:insideV w:val="single" w:sz="4" w:space="0" w:color="auto"/>
+      </w:tblBorders>
+      <w:tblCellMar>
+        <w:top w:w="0" w:type="dxa"/>
+        <w:left w:w="108" w:type="dxa"/>
+        <w:bottom w:w="0" w:type="dxa"/>
+        <w:right w:w="108" w:type="dxa"/>
+      </w:tblCellMar>
+    </w:tblPr>
+  </w:style>
+  <w:style w:type="paragraph" w:styleId="HTMLPreformatted">
+    <w:name w:val="HTML Preformatted"/>
+    <w:basedOn w:val="Normal"/>
+    <w:link w:val="HTMLPreformattedChar"/>
+    <w:uiPriority w:val="99"/>
+    <w:unhideWhenUsed/>
+    <w:rsid w:val="004472D2"/>
+    <w:pPr>
+      <w:tabs>
+        <w:tab w:val="left" w:pos="916"/>
+        <w:tab w:val="left" w:pos="1832"/>
+        <w:tab w:val="left" w:pos="2748"/>
+        <w:tab w:val="left" w:pos="3664"/>
+        <w:tab w:val="left" w:pos="4580"/>
+        <w:tab w:val="left" w:pos="5496"/>
+        <w:tab w:val="left" w:pos="6412"/>
+        <w:tab w:val="left" w:pos="7328"/>
+        <w:tab w:val="left" w:pos="8244"/>
+        <w:tab w:val="left" w:pos="9160"/>
+        <w:tab w:val="left" w:pos="10076"/>
+        <w:tab w:val="left" w:pos="10992"/>
+        <w:tab w:val="left" w:pos="11908"/>
+        <w:tab w:val="left" w:pos="12824"/>
+        <w:tab w:val="left" w:pos="13740"/>
+        <w:tab w:val="left" w:pos="14656"/>
+      </w:tabs>
+      <w:spacing w:after="0" w:line="240" w:lineRule="auto"/>
+    </w:pPr>
+    <w:rPr>
+      <w:rFonts w:ascii="Courier New" w:eastAsia="Times New Roman" w:hAnsi="Courier New" w:cs="Courier New"/>
+      <w:sz w:val="20"/>
+      <w:szCs w:val="20"/>
+    </w:rPr>
+  </w:style>
+  <w:style w:type="character" w:customStyle="1" w:styleId="HTMLPreformattedChar">
+    <w:name w:val="HTML Preformatted Char"/>
+    <w:basedOn w:val="DefaultParagraphFont"/>
+    <w:link w:val="HTMLPreformatted"/>
+    <w:uiPriority w:val="99"/>
+    <w:rsid w:val="004472D2"/>
+    <w:rPr>
+      <w:rFonts w:ascii="Courier New" w:eastAsia="Times New Roman" w:hAnsi="Courier New" w:cs="Courier New"/>
+      <w:sz w:val="20"/>
+      <w:szCs w:val="20"/>
+    </w:rPr>
+  </w:style>
+  <w:style w:type="paragraph" w:styleId="PlainText">
+    <w:name w:val="Plain Text"/>
+    <w:basedOn w:val="Normal"/>
+    <w:link w:val="PlainTextChar"/>
+    <w:uiPriority w:val="99"/>
+    <w:semiHidden/>
+    <w:unhideWhenUsed/>
+    <w:rsid w:val="00EC7A76"/>
+    <w:pPr>
+      <w:spacing w:after="0" w:line="240" w:lineRule="auto"/>
+    </w:pPr>
+    <w:rPr>
+      <w:rFonts w:ascii="Calibri" w:hAnsi="Calibri"/>
+      <w:szCs w:val="21"/>
+    </w:rPr>
+  </w:style>
+  <w:style w:type="character" w:customStyle="1" w:styleId="PlainTextChar">
+    <w:name w:val="Plain Text Char"/>
+    <w:basedOn w:val="DefaultParagraphFont"/>
+    <w:link w:val="PlainText"/>
+    <w:uiPriority w:val="99"/>
+    <w:semiHidden/>
+    <w:rsid w:val="00EC7A76"/>
+    <w:rPr>
+      <w:rFonts w:ascii="Calibri" w:hAnsi="Calibri"/>
+      <w:szCs w:val="21"/>
+    </w:rPr>
+  </w:style>
+  <w:style w:type="paragraph" w:styleId="BalloonText">
+    <w:name w:val="Balloon Text"/>
+    <w:basedOn w:val="Normal"/>
+    <w:link w:val="BalloonTextChar"/>
+    <w:uiPriority w:val="99"/>
+    <w:semiHidden/>
+    <w:unhideWhenUsed/>
+    <w:rsid w:val="007E765F"/>
+    <w:pPr>
+      <w:spacing w:after="0" w:line="240" w:lineRule="auto"/>
+    </w:pPr>
+    <w:rPr>
+      <w:rFonts w:ascii="Lucida Grande" w:hAnsi="Lucida Grande"/>
+      <w:sz w:val="18"/>
+      <w:szCs w:val="18"/>
+    </w:rPr>
+  </w:style>
+  <w:style w:type="character" w:customStyle="1" w:styleId="BalloonTextChar">
+    <w:name w:val="Balloon Text Char"/>
+    <w:basedOn w:val="DefaultParagraphFont"/>
+    <w:link w:val="BalloonText"/>
+    <w:uiPriority w:val="99"/>
+    <w:semiHidden/>
+    <w:rsid w:val="007E765F"/>
+    <w:rPr>
+      <w:rFonts w:ascii="Lucida Grande" w:hAnsi="Lucida Grande"/>
+      <w:sz w:val="18"/>
+      <w:szCs w:val="18"/>
     </w:rPr>
   </w:style>
 </w:styles>

</xml_diff>

<commit_message>
Responded to reviewer 2 comments in the doc
</commit_message>
<xml_diff>
--- a/Reviewer Comments/Response to Reviewers Comments.docx
+++ b/Reviewer Comments/Response to Reviewers Comments.docx
@@ -1,6 +1,6 @@
 
 <file path=word/document.xml><?xml version="1.0" encoding="utf-8"?>
-<w:document xmlns:wpc="http://schemas.microsoft.com/office/word/2010/wordprocessingCanvas" xmlns:mo="http://schemas.microsoft.com/office/mac/office/2008/main" xmlns:mc="http://schemas.openxmlformats.org/markup-compatibility/2006" xmlns:mv="urn:schemas-microsoft-com:mac:vml" xmlns:o="urn:schemas-microsoft-com:office:office" xmlns:r="http://schemas.openxmlformats.org/officeDocument/2006/relationships" xmlns:m="http://schemas.openxmlformats.org/officeDocument/2006/math" xmlns:v="urn:schemas-microsoft-com:vml" xmlns:wp14="http://schemas.microsoft.com/office/word/2010/wordprocessingDrawing" xmlns:wp="http://schemas.openxmlformats.org/drawingml/2006/wordprocessingDrawing" xmlns:w10="urn:schemas-microsoft-com:office:word" xmlns:w="http://schemas.openxmlformats.org/wordprocessingml/2006/main" xmlns:w14="http://schemas.microsoft.com/office/word/2010/wordml" xmlns:wpg="http://schemas.microsoft.com/office/word/2010/wordprocessingGroup" xmlns:wpi="http://schemas.microsoft.com/office/word/2010/wordprocessingInk" xmlns:wne="http://schemas.microsoft.com/office/word/2006/wordml" xmlns:wps="http://schemas.microsoft.com/office/word/2010/wordprocessingShape" mc:Ignorable="w14 wp14">
+<w:document xmlns:wpc="http://schemas.microsoft.com/office/word/2010/wordprocessingCanvas" xmlns:mc="http://schemas.openxmlformats.org/markup-compatibility/2006" xmlns:o="urn:schemas-microsoft-com:office:office" xmlns:r="http://schemas.openxmlformats.org/officeDocument/2006/relationships" xmlns:m="http://schemas.openxmlformats.org/officeDocument/2006/math" xmlns:v="urn:schemas-microsoft-com:vml" xmlns:wp14="http://schemas.microsoft.com/office/word/2010/wordprocessingDrawing" xmlns:wp="http://schemas.openxmlformats.org/drawingml/2006/wordprocessingDrawing" xmlns:w10="urn:schemas-microsoft-com:office:word" xmlns:w="http://schemas.openxmlformats.org/wordprocessingml/2006/main" xmlns:w14="http://schemas.microsoft.com/office/word/2010/wordml" xmlns:wpg="http://schemas.microsoft.com/office/word/2010/wordprocessingGroup" xmlns:wpi="http://schemas.microsoft.com/office/word/2010/wordprocessingInk" xmlns:wne="http://schemas.microsoft.com/office/word/2006/wordml" xmlns:wps="http://schemas.microsoft.com/office/word/2010/wordprocessingShape" mc:Ignorable="w14 wp14">
   <w:body>
     <w:p>
       <w:pPr>
@@ -9,6 +9,7 @@
           <w:rFonts w:ascii="Times New Roman" w:hAnsi="Times New Roman" w:cs="Times New Roman"/>
         </w:rPr>
       </w:pPr>
+      <w:bookmarkStart w:id="0" w:name="_GoBack"/>
       <w:r>
         <w:rPr>
           <w:rFonts w:ascii="Times New Roman" w:hAnsi="Times New Roman" w:cs="Times New Roman"/>
@@ -109,6 +110,7 @@
     <w:p>
       <w:pPr>
         <w:ind w:firstLine="720"/>
+        <w:jc w:val="center"/>
         <w:rPr>
           <w:rFonts w:ascii="Times New Roman" w:hAnsi="Times New Roman" w:cs="Times New Roman"/>
         </w:rPr>
@@ -185,7 +187,7 @@
           <w:sz w:val="22"/>
           <w:szCs w:val="22"/>
         </w:rPr>
-        <w:t>“</w:t>
+        <w:t xml:space="preserve">“Each segment's geometry and cavity volume is different, because every actuator segment was </w:t>
       </w:r>
       <w:r>
         <w:rPr>
@@ -194,7 +196,7 @@
           <w:sz w:val="22"/>
           <w:szCs w:val="22"/>
         </w:rPr>
-        <w:t>Each segment's geometry and cavity volume is different, because every actuator segment was build for a different type of robot prototype in mind. The geometries and the resulting cavity volumes are listed in Table 1. The different cavity volumes and the characteristic deformation behavior of each morphology under pressurization requires significantly different volumetric displacements. Since this is a quasi-static process, fluid pressure and supply volume measurements can be used to determine the elastic potential fluid energy input into the actuation system. The actuation system consists of the elastomeric segment and the internal compressible transmission fluid.</w:t>
+        <w:t>built</w:t>
       </w:r>
       <w:r>
         <w:rPr>
@@ -203,8 +205,9 @@
           <w:sz w:val="22"/>
           <w:szCs w:val="22"/>
         </w:rPr>
-        <w:t xml:space="preserve"> </w:t>
-      </w:r>
+        <w:t xml:space="preserve"> for a different type of robot prototype in mind. The geometries and the resulting cavity volumes are listed in Table 1. The different cavity volumes and the characteristic deformation behavior of each morphology under pressurization </w:t>
+      </w:r>
+      <w:proofErr w:type="gramStart"/>
       <w:r>
         <w:rPr>
           <w:rFonts w:ascii="Times New Roman" w:hAnsi="Times New Roman" w:cs="Times New Roman"/>
@@ -212,8 +215,9 @@
           <w:sz w:val="22"/>
           <w:szCs w:val="22"/>
         </w:rPr>
-        <w:t>The elastic potential fluid energy serves as a comparative metric between the different actuator segment designs.</w:t>
-      </w:r>
+        <w:t>requires</w:t>
+      </w:r>
+      <w:proofErr w:type="gramEnd"/>
       <w:r>
         <w:rPr>
           <w:rFonts w:ascii="Times New Roman" w:hAnsi="Times New Roman" w:cs="Times New Roman"/>
@@ -221,33 +225,27 @@
           <w:sz w:val="22"/>
           <w:szCs w:val="22"/>
         </w:rPr>
-        <w:t>”</w:t>
-      </w:r>
-    </w:p>
-    <w:p>
-      <w:pPr>
-        <w:rPr>
-          <w:rFonts w:ascii="Times New Roman" w:hAnsi="Times New Roman" w:cs="Times New Roman"/>
-        </w:rPr>
-      </w:pPr>
-    </w:p>
-    <w:p>
-      <w:pPr>
-        <w:rPr>
-          <w:rFonts w:ascii="Times New Roman" w:hAnsi="Times New Roman" w:cs="Times New Roman"/>
-        </w:rPr>
-      </w:pPr>
-      <w:r>
-        <w:rPr>
-          <w:rFonts w:ascii="Times New Roman" w:hAnsi="Times New Roman" w:cs="Times New Roman"/>
-        </w:rPr>
-        <w:t>Other</w:t>
-      </w:r>
-      <w:r>
-        <w:rPr>
-          <w:rFonts w:ascii="Times New Roman" w:hAnsi="Times New Roman" w:cs="Times New Roman"/>
-        </w:rPr>
-        <w:t xml:space="preserve"> Comments:</w:t>
+        <w:t xml:space="preserve"> significantly different volumetric displacements. Since this is a quasi-static process, fluid pressure and supply volume measurements can be used to determine the elastic potential fluid energy input into the actuation system. The actuation system consists of the elastomeric segment and the internal compressible transmission fluid. The elastic potential fluid energy serves as a comparative metric between the different actuator segment designs.”</w:t>
+      </w:r>
+    </w:p>
+    <w:p>
+      <w:pPr>
+        <w:rPr>
+          <w:rFonts w:ascii="Times New Roman" w:hAnsi="Times New Roman" w:cs="Times New Roman"/>
+        </w:rPr>
+      </w:pPr>
+    </w:p>
+    <w:p>
+      <w:pPr>
+        <w:rPr>
+          <w:rFonts w:ascii="Times New Roman" w:hAnsi="Times New Roman" w:cs="Times New Roman"/>
+        </w:rPr>
+      </w:pPr>
+      <w:r>
+        <w:rPr>
+          <w:rFonts w:ascii="Times New Roman" w:hAnsi="Times New Roman" w:cs="Times New Roman"/>
+        </w:rPr>
+        <w:t>Other Comments:</w:t>
       </w:r>
     </w:p>
     <w:p>
@@ -268,23 +266,7 @@
           <w:i/>
           <w:color w:val="212121"/>
         </w:rPr>
-        <w:t>“</w:t>
-      </w:r>
-      <w:r>
-        <w:rPr>
-          <w:rFonts w:ascii="Times New Roman" w:hAnsi="Times New Roman" w:cs="Times New Roman"/>
-          <w:i/>
-          <w:color w:val="212121"/>
-        </w:rPr>
-        <w:t>The organization can be improved. For instance 2.3.1 and 2.3.2 are not fabrication methods.</w:t>
-      </w:r>
-      <w:r>
-        <w:rPr>
-          <w:rFonts w:ascii="Times New Roman" w:hAnsi="Times New Roman" w:cs="Times New Roman"/>
-          <w:i/>
-          <w:color w:val="212121"/>
-        </w:rPr>
-        <w:t>”</w:t>
+        <w:t>“The organization can be improved. For instance 2.3.1 and 2.3.2 are not fabrication methods.”</w:t>
       </w:r>
     </w:p>
     <w:p>
@@ -342,7 +324,21 @@
         <w:rPr>
           <w:rFonts w:ascii="Times New Roman" w:hAnsi="Times New Roman" w:cs="Times New Roman"/>
         </w:rPr>
-        <w:t>sections 2.3.1 (Soft Locomotory Robots)</w:t>
+        <w:t xml:space="preserve">sections 2.3.1 (Soft </w:t>
+      </w:r>
+      <w:proofErr w:type="spellStart"/>
+      <w:r>
+        <w:rPr>
+          <w:rFonts w:ascii="Times New Roman" w:hAnsi="Times New Roman" w:cs="Times New Roman"/>
+        </w:rPr>
+        <w:t>Locomotory</w:t>
+      </w:r>
+      <w:proofErr w:type="spellEnd"/>
+      <w:r>
+        <w:rPr>
+          <w:rFonts w:ascii="Times New Roman" w:hAnsi="Times New Roman" w:cs="Times New Roman"/>
+        </w:rPr>
+        <w:t xml:space="preserve"> Robots)</w:t>
       </w:r>
       <w:r>
         <w:rPr>
@@ -445,62 +441,30 @@
         <w:rPr>
           <w:rFonts w:ascii="Times New Roman" w:hAnsi="Times New Roman" w:cs="Times New Roman"/>
         </w:rPr>
-        <w:t xml:space="preserve"> [</w:t>
-      </w:r>
-      <w:r>
-        <w:rPr>
-          <w:rFonts w:ascii="Times New Roman" w:hAnsi="Times New Roman" w:cs="Times New Roman"/>
-        </w:rPr>
-        <w:t>Andrew D Marchese and Daniela Rus. Design, kinematics,</w:t>
-      </w:r>
+        <w:t xml:space="preserve"> [Andrew D Marchese and Daniela Rus. Design, kinematics, and control of a soft spatial fluidic elastomer manipulator. </w:t>
+      </w:r>
+      <w:proofErr w:type="gramStart"/>
+      <w:r>
+        <w:rPr>
+          <w:rFonts w:ascii="Times New Roman" w:hAnsi="Times New Roman" w:cs="Times New Roman"/>
+        </w:rPr>
+        <w:t>In International Journal of Robotics Research, 2015.</w:t>
+      </w:r>
+      <w:proofErr w:type="gramEnd"/>
       <w:r>
         <w:rPr>
           <w:rFonts w:ascii="Times New Roman" w:hAnsi="Times New Roman" w:cs="Times New Roman"/>
         </w:rPr>
         <w:t xml:space="preserve"> </w:t>
       </w:r>
-      <w:r>
-        <w:rPr>
-          <w:rFonts w:ascii="Times New Roman" w:hAnsi="Times New Roman" w:cs="Times New Roman"/>
-        </w:rPr>
-        <w:t>and control of a soft spatial fluidic elastomer manipulator.</w:t>
-      </w:r>
-      <w:r>
-        <w:rPr>
-          <w:rFonts w:ascii="Times New Roman" w:hAnsi="Times New Roman" w:cs="Times New Roman"/>
-        </w:rPr>
-        <w:t xml:space="preserve"> In </w:t>
-      </w:r>
-      <w:r>
-        <w:rPr>
-          <w:rFonts w:ascii="Times New Roman" w:hAnsi="Times New Roman" w:cs="Times New Roman"/>
-        </w:rPr>
-        <w:t xml:space="preserve">International Journal of Robotics Research, 2015. </w:t>
-      </w:r>
-      <w:r>
-        <w:rPr>
-          <w:rFonts w:ascii="Times New Roman" w:hAnsi="Times New Roman" w:cs="Times New Roman"/>
-        </w:rPr>
-        <w:t>(</w:t>
-      </w:r>
-      <w:r>
-        <w:rPr>
-          <w:rFonts w:ascii="Times New Roman" w:hAnsi="Times New Roman" w:cs="Times New Roman"/>
-        </w:rPr>
-        <w:t>In revision</w:t>
-      </w:r>
-      <w:r>
-        <w:rPr>
-          <w:rFonts w:ascii="Times New Roman" w:hAnsi="Times New Roman" w:cs="Times New Roman"/>
-        </w:rPr>
-        <w:t>)]</w:t>
-      </w:r>
-      <w:r>
-        <w:rPr>
-          <w:rFonts w:ascii="Times New Roman" w:hAnsi="Times New Roman" w:cs="Times New Roman"/>
-        </w:rPr>
-        <w:t>.</w:t>
-      </w:r>
+      <w:proofErr w:type="gramStart"/>
+      <w:r>
+        <w:rPr>
+          <w:rFonts w:ascii="Times New Roman" w:hAnsi="Times New Roman" w:cs="Times New Roman"/>
+        </w:rPr>
+        <w:t>(In revision)].</w:t>
+      </w:r>
+      <w:proofErr w:type="gramEnd"/>
     </w:p>
     <w:p>
       <w:pPr>
@@ -527,21 +491,7 @@
           <w:rFonts w:ascii="Times New Roman" w:hAnsi="Times New Roman" w:cs="Times New Roman"/>
           <w:i/>
         </w:rPr>
-        <w:t>“</w:t>
-      </w:r>
-      <w:r>
-        <w:rPr>
-          <w:rFonts w:ascii="Times New Roman" w:hAnsi="Times New Roman" w:cs="Times New Roman"/>
-          <w:i/>
-        </w:rPr>
-        <w:t>Sec. 2.1.3, line 3. It is stated "FEA is a bending actuator". FEA is not necessarily a bending actuator. There can be extension, twisting and other complex motions. Please reword.</w:t>
-      </w:r>
-      <w:r>
-        <w:rPr>
-          <w:rFonts w:ascii="Times New Roman" w:hAnsi="Times New Roman" w:cs="Times New Roman"/>
-          <w:i/>
-        </w:rPr>
-        <w:t>”</w:t>
+        <w:t>“Sec. 2.1.3, line 3. It is stated "FEA is a bending actuator". FEA is not necessarily a bending actuator. There can be extension, twisting and other complex motions. Please reword.”</w:t>
       </w:r>
     </w:p>
     <w:p>
@@ -581,19 +531,7 @@
         <w:rPr>
           <w:rFonts w:ascii="Times New Roman" w:hAnsi="Times New Roman" w:cs="Times New Roman"/>
         </w:rPr>
-        <w:t>We’ve adjusted the wording as follows: “</w:t>
-      </w:r>
-      <w:r>
-        <w:rPr>
-          <w:rFonts w:ascii="Times New Roman" w:hAnsi="Times New Roman" w:cs="Times New Roman"/>
-        </w:rPr>
-        <w:t xml:space="preserve">Although many motion primitives are achievable with a FEA (e.g., extending, </w:t>
-      </w:r>
-      <w:r>
-        <w:rPr>
-          <w:rFonts w:ascii="Times New Roman" w:hAnsi="Times New Roman" w:cs="Times New Roman"/>
-        </w:rPr>
-        <w:t>contracting, twisting, and bending) in this work we primarily focus on actuators designed for bending.”</w:t>
+        <w:t>We’ve adjusted the wording as follows: “Although many motion primitives are achievable with a FEA (e.g., extending, contracting, twisting, and bending) in this work we primarily focus on actuators designed for bending.”</w:t>
       </w:r>
     </w:p>
     <w:p>
@@ -649,10 +587,22 @@
         <w:rPr>
           <w:rFonts w:ascii="Times New Roman" w:hAnsi="Times New Roman" w:cs="Times New Roman"/>
         </w:rPr>
-        <w:t>Figure 9 was added to section 3.2.4 to describe the experimental setup for the bend angle and force measurements. It shows the behavior of each morphology under maximal actuation.</w:t>
-      </w:r>
-      <w:bookmarkStart w:id="0" w:name="_GoBack"/>
-      <w:bookmarkEnd w:id="0"/>
+        <w:t xml:space="preserve">Figure 9 was added to section 3.2.4 to describe the experimental setup for the bend angle and force measurements. It shows the behavior </w:t>
+      </w:r>
+      <w:proofErr w:type="gramStart"/>
+      <w:r>
+        <w:rPr>
+          <w:rFonts w:ascii="Times New Roman" w:hAnsi="Times New Roman" w:cs="Times New Roman"/>
+        </w:rPr>
+        <w:t>of each morphology</w:t>
+      </w:r>
+      <w:proofErr w:type="gramEnd"/>
+      <w:r>
+        <w:rPr>
+          <w:rFonts w:ascii="Times New Roman" w:hAnsi="Times New Roman" w:cs="Times New Roman"/>
+        </w:rPr>
+        <w:t xml:space="preserve"> under maximal actuation.</w:t>
+      </w:r>
     </w:p>
     <w:p>
       <w:pPr>
@@ -680,7 +630,23 @@
           <w:rFonts w:ascii="Times New Roman" w:hAnsi="Times New Roman" w:cs="Times New Roman"/>
           <w:i/>
         </w:rPr>
-        <w:t>“The remarks in Sec. 3.2.4 , seem to ignore the characteristics at lower volumes and fluid energy. Please state clearly the domain in which the statements are valid.”</w:t>
+        <w:t xml:space="preserve">“The remarks in Sec. </w:t>
+      </w:r>
+      <w:proofErr w:type="gramStart"/>
+      <w:r>
+        <w:rPr>
+          <w:rFonts w:ascii="Times New Roman" w:hAnsi="Times New Roman" w:cs="Times New Roman"/>
+          <w:i/>
+        </w:rPr>
+        <w:t>3.2.4 ,</w:t>
+      </w:r>
+      <w:proofErr w:type="gramEnd"/>
+      <w:r>
+        <w:rPr>
+          <w:rFonts w:ascii="Times New Roman" w:hAnsi="Times New Roman" w:cs="Times New Roman"/>
+          <w:i/>
+        </w:rPr>
+        <w:t xml:space="preserve"> seem to ignore the characteristics at lower volumes and fluid energy. Please state clearly the domain in which the statements are valid.”</w:t>
       </w:r>
     </w:p>
     <w:p>
@@ -710,23 +676,7 @@
           <w:i/>
           <w:color w:val="212121"/>
         </w:rPr>
-        <w:t>“</w:t>
-      </w:r>
-      <w:r>
-        <w:rPr>
-          <w:rFonts w:ascii="Times New Roman" w:hAnsi="Times New Roman" w:cs="Times New Roman"/>
-          <w:i/>
-          <w:color w:val="212121"/>
-        </w:rPr>
-        <w:t>For a given fluid energy input the bending angle for the cylindrical actuator is the least while the tip force is highest (when J&lt;2). A discussion regarding this may be insightful for designing such actuators.</w:t>
-      </w:r>
-      <w:r>
-        <w:rPr>
-          <w:rFonts w:ascii="Times New Roman" w:hAnsi="Times New Roman" w:cs="Times New Roman"/>
-          <w:i/>
-          <w:color w:val="212121"/>
-        </w:rPr>
-        <w:t>”</w:t>
+        <w:t>“For a given fluid energy input the bending angle for the cylindrical actuator is the least while the tip force is highest (when J&lt;2). A discussion regarding this may be insightful for designing such actuators.”</w:t>
       </w:r>
       <w:r>
         <w:rPr>
@@ -755,70 +705,49 @@
           <w:i/>
           <w:color w:val="212121"/>
         </w:rPr>
-        <w:t>“</w:t>
-      </w:r>
-      <w:r>
-        <w:rPr>
-          <w:rFonts w:ascii="Times New Roman" w:hAnsi="Times New Roman" w:cs="Times New Roman"/>
-          <w:i/>
-          <w:color w:val="212121"/>
-        </w:rPr>
-        <w:t>In Sec. 3.2.4, what limits the energy input to the other actuators relative to the pleated actuators?</w:t>
-      </w:r>
-      <w:r>
-        <w:rPr>
-          <w:rFonts w:ascii="Times New Roman" w:hAnsi="Times New Roman" w:cs="Times New Roman"/>
-          <w:i/>
-          <w:color w:val="212121"/>
-        </w:rPr>
-        <w:t>”</w:t>
-      </w:r>
-    </w:p>
-    <w:p>
-      <w:pPr>
-        <w:pStyle w:val="ListParagraph"/>
-        <w:rPr>
-          <w:rFonts w:ascii="Times New Roman" w:hAnsi="Times New Roman" w:cs="Times New Roman"/>
-        </w:rPr>
-      </w:pPr>
-    </w:p>
-    <w:p>
-      <w:r>
+        <w:t>“In Sec. 3.2.4, what limits the energy input to the other actuators relative to the pleated actuators?”</w:t>
+      </w:r>
+    </w:p>
+    <w:p>
+      <w:pPr>
         <w:rPr>
           <w:rFonts w:ascii="Times New Roman" w:hAnsi="Times New Roman" w:cs="Times New Roman"/>
           <w:b/>
         </w:rPr>
-        <w:t xml:space="preserve">Reviewer </w:t>
-      </w:r>
+      </w:pPr>
+    </w:p>
+    <w:p>
+      <w:pPr>
+        <w:rPr>
+          <w:rFonts w:ascii="Times New Roman" w:hAnsi="Times New Roman" w:cs="Times New Roman"/>
+        </w:rPr>
+      </w:pPr>
       <w:r>
         <w:rPr>
           <w:rFonts w:ascii="Times New Roman" w:hAnsi="Times New Roman" w:cs="Times New Roman"/>
           <w:b/>
         </w:rPr>
-        <w:t>2</w:t>
+        <w:t>Reviewer 2:</w:t>
       </w:r>
       <w:r>
         <w:rPr>
           <w:rFonts w:ascii="Times New Roman" w:hAnsi="Times New Roman" w:cs="Times New Roman"/>
           <w:b/>
-        </w:rPr>
-        <w:t>:</w:t>
-      </w:r>
-      <w:r>
-        <w:rPr>
-          <w:rFonts w:ascii="Times New Roman" w:hAnsi="Times New Roman" w:cs="Times New Roman"/>
-          <w:b/>
           <w:i/>
         </w:rPr>
         <w:t xml:space="preserve"> “</w:t>
       </w:r>
       <w:r>
         <w:rPr>
+          <w:rFonts w:ascii="Times New Roman" w:hAnsi="Times New Roman" w:cs="Times New Roman"/>
           <w:i/>
         </w:rPr>
         <w:t>No major revisions are required, but few revisions are suggested, especially in the part on related works.”</w:t>
       </w:r>
       <w:r>
+        <w:rPr>
+          <w:rFonts w:ascii="Times New Roman" w:hAnsi="Times New Roman" w:cs="Times New Roman"/>
+        </w:rPr>
         <w:t xml:space="preserve"> </w:t>
       </w:r>
     </w:p>
@@ -827,7 +756,7 @@
         <w:pStyle w:val="ListParagraph"/>
         <w:numPr>
           <w:ilvl w:val="0"/>
-          <w:numId w:val="4"/>
+          <w:numId w:val="5"/>
         </w:numPr>
         <w:ind w:left="792"/>
         <w:rPr>
@@ -838,15 +767,10 @@
       </w:pPr>
       <w:r>
         <w:rPr>
-          <w:i/>
-        </w:rPr>
-        <w:t>“</w:t>
-      </w:r>
-      <w:r>
-        <w:rPr>
-          <w:i/>
-        </w:rPr>
-        <w:t>The works on cable-actuated structures should be treated separately from those using SMA. In this latter field, you should consider the following works, very relevant to your analysis:</w:t>
+          <w:rFonts w:ascii="Times New Roman" w:hAnsi="Times New Roman" w:cs="Times New Roman"/>
+          <w:i/>
+        </w:rPr>
+        <w:t>“The works on cable-actuated structures should be treated separately from those using SMA. In this latter field, you should consider the following works, very relevant to your analysis:</w:t>
       </w:r>
     </w:p>
     <w:p>
@@ -854,17 +778,108 @@
         <w:pStyle w:val="ListParagraph"/>
         <w:numPr>
           <w:ilvl w:val="0"/>
-          <w:numId w:val="3"/>
+          <w:numId w:val="6"/>
         </w:numPr>
         <w:rPr>
-          <w:i/>
-        </w:rPr>
-      </w:pPr>
-      <w:r>
-        <w:rPr>
-          <w:i/>
-        </w:rPr>
-        <w:t>Cianchetti M, Licofonte A, Follador M, Rogai F, Laschi C (2014) “Bioinspired Soft Actuation System using Shape Memory Alloys” Actuators, 3(3), 226-244.</w:t>
+          <w:rFonts w:ascii="Times New Roman" w:hAnsi="Times New Roman" w:cs="Times New Roman"/>
+          <w:i/>
+        </w:rPr>
+      </w:pPr>
+      <w:proofErr w:type="spellStart"/>
+      <w:r>
+        <w:rPr>
+          <w:rFonts w:ascii="Times New Roman" w:hAnsi="Times New Roman" w:cs="Times New Roman"/>
+          <w:i/>
+        </w:rPr>
+        <w:t>Cianchetti</w:t>
+      </w:r>
+      <w:proofErr w:type="spellEnd"/>
+      <w:r>
+        <w:rPr>
+          <w:rFonts w:ascii="Times New Roman" w:hAnsi="Times New Roman" w:cs="Times New Roman"/>
+          <w:i/>
+        </w:rPr>
+        <w:t xml:space="preserve"> M, </w:t>
+      </w:r>
+      <w:proofErr w:type="spellStart"/>
+      <w:r>
+        <w:rPr>
+          <w:rFonts w:ascii="Times New Roman" w:hAnsi="Times New Roman" w:cs="Times New Roman"/>
+          <w:i/>
+        </w:rPr>
+        <w:t>Licofonte</w:t>
+      </w:r>
+      <w:proofErr w:type="spellEnd"/>
+      <w:r>
+        <w:rPr>
+          <w:rFonts w:ascii="Times New Roman" w:hAnsi="Times New Roman" w:cs="Times New Roman"/>
+          <w:i/>
+        </w:rPr>
+        <w:t xml:space="preserve"> A, </w:t>
+      </w:r>
+      <w:proofErr w:type="spellStart"/>
+      <w:r>
+        <w:rPr>
+          <w:rFonts w:ascii="Times New Roman" w:hAnsi="Times New Roman" w:cs="Times New Roman"/>
+          <w:i/>
+        </w:rPr>
+        <w:t>Follador</w:t>
+      </w:r>
+      <w:proofErr w:type="spellEnd"/>
+      <w:r>
+        <w:rPr>
+          <w:rFonts w:ascii="Times New Roman" w:hAnsi="Times New Roman" w:cs="Times New Roman"/>
+          <w:i/>
+        </w:rPr>
+        <w:t xml:space="preserve"> M, </w:t>
+      </w:r>
+      <w:proofErr w:type="spellStart"/>
+      <w:r>
+        <w:rPr>
+          <w:rFonts w:ascii="Times New Roman" w:hAnsi="Times New Roman" w:cs="Times New Roman"/>
+          <w:i/>
+        </w:rPr>
+        <w:t>Rogai</w:t>
+      </w:r>
+      <w:proofErr w:type="spellEnd"/>
+      <w:r>
+        <w:rPr>
+          <w:rFonts w:ascii="Times New Roman" w:hAnsi="Times New Roman" w:cs="Times New Roman"/>
+          <w:i/>
+        </w:rPr>
+        <w:t xml:space="preserve"> F, </w:t>
+      </w:r>
+      <w:proofErr w:type="spellStart"/>
+      <w:r>
+        <w:rPr>
+          <w:rFonts w:ascii="Times New Roman" w:hAnsi="Times New Roman" w:cs="Times New Roman"/>
+          <w:i/>
+        </w:rPr>
+        <w:t>Laschi</w:t>
+      </w:r>
+      <w:proofErr w:type="spellEnd"/>
+      <w:r>
+        <w:rPr>
+          <w:rFonts w:ascii="Times New Roman" w:hAnsi="Times New Roman" w:cs="Times New Roman"/>
+          <w:i/>
+        </w:rPr>
+        <w:t xml:space="preserve"> C (2014) “</w:t>
+      </w:r>
+      <w:proofErr w:type="spellStart"/>
+      <w:r>
+        <w:rPr>
+          <w:rFonts w:ascii="Times New Roman" w:hAnsi="Times New Roman" w:cs="Times New Roman"/>
+          <w:i/>
+        </w:rPr>
+        <w:t>Bioinspired</w:t>
+      </w:r>
+      <w:proofErr w:type="spellEnd"/>
+      <w:r>
+        <w:rPr>
+          <w:rFonts w:ascii="Times New Roman" w:hAnsi="Times New Roman" w:cs="Times New Roman"/>
+          <w:i/>
+        </w:rPr>
+        <w:t xml:space="preserve"> Soft Actuation System using Shape Memory Alloys” Actuators, 3(3), 226-244.</w:t>
       </w:r>
     </w:p>
     <w:p>
@@ -872,17 +887,28 @@
         <w:pStyle w:val="ListParagraph"/>
         <w:numPr>
           <w:ilvl w:val="0"/>
-          <w:numId w:val="3"/>
+          <w:numId w:val="6"/>
         </w:numPr>
         <w:rPr>
-          <w:i/>
-        </w:rPr>
-      </w:pPr>
-      <w:r>
-        <w:rPr>
-          <w:i/>
-        </w:rPr>
-        <w:t xml:space="preserve">Koh, J.-s. &amp; Cho, K.-j. Omega-Shaped Inchworm-Inspired Crawling Robot With Large-Index-and-Pitch (LIP) SMA Spring Actuators Mechatronics, IEEE/ASME Transactions on, 2013, 18, 419-429 </w:t>
+          <w:rFonts w:ascii="Times New Roman" w:hAnsi="Times New Roman" w:cs="Times New Roman"/>
+          <w:i/>
+        </w:rPr>
+      </w:pPr>
+      <w:proofErr w:type="spellStart"/>
+      <w:r>
+        <w:rPr>
+          <w:rFonts w:ascii="Times New Roman" w:hAnsi="Times New Roman" w:cs="Times New Roman"/>
+          <w:i/>
+        </w:rPr>
+        <w:t>Koh</w:t>
+      </w:r>
+      <w:proofErr w:type="spellEnd"/>
+      <w:r>
+        <w:rPr>
+          <w:rFonts w:ascii="Times New Roman" w:hAnsi="Times New Roman" w:cs="Times New Roman"/>
+          <w:i/>
+        </w:rPr>
+        <w:t xml:space="preserve">, J.-s. &amp; Cho, K.-j. Omega-Shaped Inchworm-Inspired Crawling Robot With Large-Index-and-Pitch (LIP) SMA Spring Actuators Mechatronics, IEEE/ASME Transactions on, 2013, 18, 419-429 </w:t>
       </w:r>
     </w:p>
     <w:p>
@@ -890,17 +916,67 @@
         <w:pStyle w:val="ListParagraph"/>
         <w:numPr>
           <w:ilvl w:val="0"/>
-          <w:numId w:val="3"/>
+          <w:numId w:val="6"/>
         </w:numPr>
         <w:rPr>
-          <w:i/>
-        </w:rPr>
-      </w:pPr>
-      <w:r>
-        <w:rPr>
-          <w:i/>
-        </w:rPr>
-        <w:t xml:space="preserve">Kim, S.; Hawkes, E.; Cho, K.; Joldaz, M.; Foleyz, J. &amp; Wood, R. Micro artificial muscle fiber using NiTi spring for soft robotics Intelligent Robots and Systems, 2009. IROS 2009. IEEE/RSJ International Conference on, 2009, 2228-2234 </w:t>
+          <w:rFonts w:ascii="Times New Roman" w:hAnsi="Times New Roman" w:cs="Times New Roman"/>
+          <w:i/>
+        </w:rPr>
+      </w:pPr>
+      <w:r>
+        <w:rPr>
+          <w:rFonts w:ascii="Times New Roman" w:hAnsi="Times New Roman" w:cs="Times New Roman"/>
+          <w:i/>
+        </w:rPr>
+        <w:t xml:space="preserve">Kim, S.; Hawkes, E.; Cho, K.; </w:t>
+      </w:r>
+      <w:proofErr w:type="spellStart"/>
+      <w:r>
+        <w:rPr>
+          <w:rFonts w:ascii="Times New Roman" w:hAnsi="Times New Roman" w:cs="Times New Roman"/>
+          <w:i/>
+        </w:rPr>
+        <w:t>Joldaz</w:t>
+      </w:r>
+      <w:proofErr w:type="spellEnd"/>
+      <w:r>
+        <w:rPr>
+          <w:rFonts w:ascii="Times New Roman" w:hAnsi="Times New Roman" w:cs="Times New Roman"/>
+          <w:i/>
+        </w:rPr>
+        <w:t xml:space="preserve">, M.; </w:t>
+      </w:r>
+      <w:proofErr w:type="spellStart"/>
+      <w:r>
+        <w:rPr>
+          <w:rFonts w:ascii="Times New Roman" w:hAnsi="Times New Roman" w:cs="Times New Roman"/>
+          <w:i/>
+        </w:rPr>
+        <w:t>Foleyz</w:t>
+      </w:r>
+      <w:proofErr w:type="spellEnd"/>
+      <w:r>
+        <w:rPr>
+          <w:rFonts w:ascii="Times New Roman" w:hAnsi="Times New Roman" w:cs="Times New Roman"/>
+          <w:i/>
+        </w:rPr>
+        <w:t xml:space="preserve">, J. &amp; Wood, R. Micro artificial muscle fiber using </w:t>
+      </w:r>
+      <w:proofErr w:type="spellStart"/>
+      <w:r>
+        <w:rPr>
+          <w:rFonts w:ascii="Times New Roman" w:hAnsi="Times New Roman" w:cs="Times New Roman"/>
+          <w:i/>
+        </w:rPr>
+        <w:t>NiTi</w:t>
+      </w:r>
+      <w:proofErr w:type="spellEnd"/>
+      <w:r>
+        <w:rPr>
+          <w:rFonts w:ascii="Times New Roman" w:hAnsi="Times New Roman" w:cs="Times New Roman"/>
+          <w:i/>
+        </w:rPr>
+        <w:t xml:space="preserve"> spring for soft robotics Intelligent Robots and Systems, 2009. IROS 2009. IEEE/RSJ International Conference on, 2009, 2228-2234 </w:t>
       </w:r>
     </w:p>
     <w:p>
@@ -908,23 +984,60 @@
         <w:pStyle w:val="ListParagraph"/>
         <w:numPr>
           <w:ilvl w:val="0"/>
-          <w:numId w:val="3"/>
+          <w:numId w:val="6"/>
         </w:numPr>
         <w:rPr>
-          <w:i/>
-        </w:rPr>
-      </w:pPr>
-      <w:r>
-        <w:rPr>
-          <w:i/>
-        </w:rPr>
-        <w:t>Umedachi, T.; Vikas, V. &amp; Trimmer, B. Highly deformable 3-D printed soft robot generating inching and crawling locomotions with variable friction legs Intelligent Robots and Systems (IROS), 2013 IEEE/RSJ International Conference on, 2013, 4590-4595</w:t>
-      </w:r>
-      <w:r>
-        <w:rPr>
-          <w:i/>
-        </w:rPr>
-        <w:t>”</w:t>
+          <w:rFonts w:ascii="Times New Roman" w:hAnsi="Times New Roman" w:cs="Times New Roman"/>
+          <w:i/>
+        </w:rPr>
+      </w:pPr>
+      <w:proofErr w:type="spellStart"/>
+      <w:r>
+        <w:rPr>
+          <w:rFonts w:ascii="Times New Roman" w:hAnsi="Times New Roman" w:cs="Times New Roman"/>
+          <w:i/>
+        </w:rPr>
+        <w:t>Umedachi</w:t>
+      </w:r>
+      <w:proofErr w:type="spellEnd"/>
+      <w:r>
+        <w:rPr>
+          <w:rFonts w:ascii="Times New Roman" w:hAnsi="Times New Roman" w:cs="Times New Roman"/>
+          <w:i/>
+        </w:rPr>
+        <w:t xml:space="preserve">, T.; </w:t>
+      </w:r>
+      <w:proofErr w:type="spellStart"/>
+      <w:r>
+        <w:rPr>
+          <w:rFonts w:ascii="Times New Roman" w:hAnsi="Times New Roman" w:cs="Times New Roman"/>
+          <w:i/>
+        </w:rPr>
+        <w:t>Vikas</w:t>
+      </w:r>
+      <w:proofErr w:type="spellEnd"/>
+      <w:r>
+        <w:rPr>
+          <w:rFonts w:ascii="Times New Roman" w:hAnsi="Times New Roman" w:cs="Times New Roman"/>
+          <w:i/>
+        </w:rPr>
+        <w:t xml:space="preserve">, V. &amp; Trimmer, B. Highly deformable 3-D printed soft robot generating inching and crawling </w:t>
+      </w:r>
+      <w:proofErr w:type="spellStart"/>
+      <w:r>
+        <w:rPr>
+          <w:rFonts w:ascii="Times New Roman" w:hAnsi="Times New Roman" w:cs="Times New Roman"/>
+          <w:i/>
+        </w:rPr>
+        <w:t>locomotions</w:t>
+      </w:r>
+      <w:proofErr w:type="spellEnd"/>
+      <w:r>
+        <w:rPr>
+          <w:rFonts w:ascii="Times New Roman" w:hAnsi="Times New Roman" w:cs="Times New Roman"/>
+          <w:i/>
+        </w:rPr>
+        <w:t xml:space="preserve"> with variable friction legs Intelligent Robots and Systems (IROS), 2013 IEEE/RSJ International Conference on, 2013, 4590-4595”</w:t>
       </w:r>
     </w:p>
     <w:p>
@@ -932,6 +1045,33 @@
         <w:pStyle w:val="ListParagraph"/>
         <w:ind w:left="1080"/>
         <w:rPr>
+          <w:rFonts w:ascii="Times New Roman" w:hAnsi="Times New Roman" w:cs="Times New Roman"/>
+          <w:i/>
+        </w:rPr>
+      </w:pPr>
+    </w:p>
+    <w:p>
+      <w:pPr>
+        <w:pStyle w:val="ListParagraph"/>
+        <w:ind w:left="1080"/>
+        <w:rPr>
+          <w:rFonts w:ascii="Times New Roman" w:hAnsi="Times New Roman" w:cs="Times New Roman"/>
+          <w:i/>
+        </w:rPr>
+      </w:pPr>
+      <w:r>
+        <w:rPr>
+          <w:rFonts w:ascii="Times New Roman" w:hAnsi="Times New Roman" w:cs="Times New Roman"/>
+        </w:rPr>
+        <w:t xml:space="preserve">Thank you very much for pointing us to these very important and relevant pieces of related work. We have formed two new subsections 2.1.1-Shape Memory Alloy Actuators and 2.1.2-Cable Actuators. We have better articulated the difference and also included the additional references. </w:t>
+      </w:r>
+    </w:p>
+    <w:p>
+      <w:pPr>
+        <w:pStyle w:val="ListParagraph"/>
+        <w:ind w:left="1080"/>
+        <w:rPr>
+          <w:rFonts w:ascii="Times New Roman" w:hAnsi="Times New Roman" w:cs="Times New Roman"/>
           <w:i/>
         </w:rPr>
       </w:pPr>
@@ -941,43 +1081,219 @@
         <w:pStyle w:val="ListParagraph"/>
         <w:numPr>
           <w:ilvl w:val="0"/>
-          <w:numId w:val="4"/>
+          <w:numId w:val="5"/>
         </w:numPr>
         <w:ind w:left="792"/>
         <w:rPr>
-          <w:i/>
-        </w:rPr>
-      </w:pPr>
-      <w:r>
-        <w:rPr>
-          <w:i/>
-        </w:rPr>
-        <w:t>“</w:t>
-      </w:r>
-      <w:r>
-        <w:rPr>
-          <w:i/>
-        </w:rPr>
-        <w:t>In the section on PAM you should include:</w:t>
-      </w:r>
-      <w:r>
-        <w:rPr>
+          <w:rFonts w:ascii="Times New Roman" w:hAnsi="Times New Roman" w:cs="Times New Roman"/>
+          <w:i/>
+        </w:rPr>
+      </w:pPr>
+      <w:r>
+        <w:rPr>
+          <w:rFonts w:ascii="Times New Roman" w:hAnsi="Times New Roman" w:cs="Times New Roman"/>
+          <w:i/>
+        </w:rPr>
+        <w:t>“In the section on PAM you should include:</w:t>
+      </w:r>
+      <w:r>
+        <w:rPr>
+          <w:rFonts w:ascii="Times New Roman" w:hAnsi="Times New Roman" w:cs="Times New Roman"/>
+          <w:i/>
+        </w:rPr>
+        <w:br/>
+        <w:t xml:space="preserve">- Caldwell, D. G.; </w:t>
+      </w:r>
+      <w:proofErr w:type="spellStart"/>
+      <w:r>
+        <w:rPr>
+          <w:rFonts w:ascii="Times New Roman" w:hAnsi="Times New Roman" w:cs="Times New Roman"/>
+          <w:i/>
+        </w:rPr>
+        <w:t>Tsagarakis</w:t>
+      </w:r>
+      <w:proofErr w:type="spellEnd"/>
+      <w:r>
+        <w:rPr>
+          <w:rFonts w:ascii="Times New Roman" w:hAnsi="Times New Roman" w:cs="Times New Roman"/>
+          <w:i/>
+        </w:rPr>
+        <w:t>, N. &amp; Medrano-Cerda, G. A. Bio-mimetic actuators: polymeric Pseudo Muscular Actuators and pneumatic Muscle Actuators for biological emulation Mechatronics, 2000, 10, 499 – 530”</w:t>
+      </w:r>
+    </w:p>
+    <w:p>
+      <w:pPr>
+        <w:pStyle w:val="ListParagraph"/>
+        <w:ind w:left="792"/>
+        <w:rPr>
+          <w:rFonts w:ascii="Times New Roman" w:hAnsi="Times New Roman" w:cs="Times New Roman"/>
+        </w:rPr>
+      </w:pPr>
+    </w:p>
+    <w:p>
+      <w:pPr>
+        <w:pStyle w:val="ListParagraph"/>
+        <w:ind w:left="792"/>
+        <w:rPr>
+          <w:rFonts w:ascii="Times New Roman" w:hAnsi="Times New Roman" w:cs="Times New Roman"/>
+        </w:rPr>
+      </w:pPr>
+      <w:r>
+        <w:rPr>
+          <w:rFonts w:ascii="Times New Roman" w:hAnsi="Times New Roman" w:cs="Times New Roman"/>
+        </w:rPr>
+        <w:t>Again, thank you for bringing this reference to our attention. We have added it to section 2.1.3.</w:t>
+      </w:r>
+    </w:p>
+    <w:p>
+      <w:pPr>
+        <w:pStyle w:val="ListParagraph"/>
+        <w:ind w:left="792"/>
+        <w:rPr>
+          <w:rFonts w:ascii="Times New Roman" w:hAnsi="Times New Roman" w:cs="Times New Roman"/>
+          <w:i/>
+        </w:rPr>
+      </w:pPr>
+    </w:p>
+    <w:p>
+      <w:pPr>
+        <w:pStyle w:val="ListParagraph"/>
+        <w:numPr>
+          <w:ilvl w:val="0"/>
+          <w:numId w:val="5"/>
+        </w:numPr>
+        <w:ind w:left="792"/>
+        <w:rPr>
+          <w:rFonts w:ascii="Times New Roman" w:hAnsi="Times New Roman" w:cs="Times New Roman"/>
+          <w:i/>
+        </w:rPr>
+      </w:pPr>
+      <w:r>
+        <w:rPr>
+          <w:rFonts w:ascii="Times New Roman" w:hAnsi="Times New Roman" w:cs="Times New Roman"/>
+          <w:i/>
+        </w:rPr>
+        <w:t>“In the section on FEA it may be interesting:</w:t>
+      </w:r>
+      <w:r>
+        <w:rPr>
+          <w:rFonts w:ascii="Times New Roman" w:hAnsi="Times New Roman" w:cs="Times New Roman"/>
           <w:i/>
         </w:rPr>
         <w:br/>
         <w:t xml:space="preserve">- </w:t>
       </w:r>
-      <w:r>
-        <w:rPr>
-          <w:i/>
-        </w:rPr>
-        <w:t>Caldwell, D. G.; Tsagarakis, N. &amp; Medrano-Cerda, G. A. Bio-mimetic actuators: polymeric Pseudo Muscular Actuators and pneumatic Muscle Actuators for biological emulation Mechatronics, 2000, 10, 499 – 530</w:t>
-      </w:r>
-      <w:r>
-        <w:rPr>
-          <w:i/>
-        </w:rPr>
-        <w:t>”</w:t>
+      <w:proofErr w:type="spellStart"/>
+      <w:r>
+        <w:rPr>
+          <w:rFonts w:ascii="Times New Roman" w:hAnsi="Times New Roman" w:cs="Times New Roman"/>
+          <w:i/>
+        </w:rPr>
+        <w:t>Cianchetti</w:t>
+      </w:r>
+      <w:proofErr w:type="spellEnd"/>
+      <w:r>
+        <w:rPr>
+          <w:rFonts w:ascii="Times New Roman" w:hAnsi="Times New Roman" w:cs="Times New Roman"/>
+          <w:i/>
+        </w:rPr>
+        <w:t xml:space="preserve"> M, </w:t>
+      </w:r>
+      <w:proofErr w:type="spellStart"/>
+      <w:r>
+        <w:rPr>
+          <w:rFonts w:ascii="Times New Roman" w:hAnsi="Times New Roman" w:cs="Times New Roman"/>
+          <w:i/>
+        </w:rPr>
+        <w:t>Ranzani</w:t>
+      </w:r>
+      <w:proofErr w:type="spellEnd"/>
+      <w:r>
+        <w:rPr>
+          <w:rFonts w:ascii="Times New Roman" w:hAnsi="Times New Roman" w:cs="Times New Roman"/>
+          <w:i/>
+        </w:rPr>
+        <w:t xml:space="preserve"> T, </w:t>
+      </w:r>
+      <w:proofErr w:type="spellStart"/>
+      <w:r>
+        <w:rPr>
+          <w:rFonts w:ascii="Times New Roman" w:hAnsi="Times New Roman" w:cs="Times New Roman"/>
+          <w:i/>
+        </w:rPr>
+        <w:t>Gerboni</w:t>
+      </w:r>
+      <w:proofErr w:type="spellEnd"/>
+      <w:r>
+        <w:rPr>
+          <w:rFonts w:ascii="Times New Roman" w:hAnsi="Times New Roman" w:cs="Times New Roman"/>
+          <w:i/>
+        </w:rPr>
+        <w:t xml:space="preserve"> G, </w:t>
+      </w:r>
+      <w:proofErr w:type="spellStart"/>
+      <w:r>
+        <w:rPr>
+          <w:rFonts w:ascii="Times New Roman" w:hAnsi="Times New Roman" w:cs="Times New Roman"/>
+          <w:i/>
+        </w:rPr>
+        <w:t>Nanayakkara</w:t>
+      </w:r>
+      <w:proofErr w:type="spellEnd"/>
+      <w:r>
+        <w:rPr>
+          <w:rFonts w:ascii="Times New Roman" w:hAnsi="Times New Roman" w:cs="Times New Roman"/>
+          <w:i/>
+        </w:rPr>
+        <w:t xml:space="preserve"> T, </w:t>
+      </w:r>
+      <w:proofErr w:type="spellStart"/>
+      <w:r>
+        <w:rPr>
+          <w:rFonts w:ascii="Times New Roman" w:hAnsi="Times New Roman" w:cs="Times New Roman"/>
+          <w:i/>
+        </w:rPr>
+        <w:t>Althoefer</w:t>
+      </w:r>
+      <w:proofErr w:type="spellEnd"/>
+      <w:r>
+        <w:rPr>
+          <w:rFonts w:ascii="Times New Roman" w:hAnsi="Times New Roman" w:cs="Times New Roman"/>
+          <w:i/>
+        </w:rPr>
+        <w:t xml:space="preserve"> K, </w:t>
+      </w:r>
+      <w:proofErr w:type="spellStart"/>
+      <w:r>
+        <w:rPr>
+          <w:rFonts w:ascii="Times New Roman" w:hAnsi="Times New Roman" w:cs="Times New Roman"/>
+          <w:i/>
+        </w:rPr>
+        <w:t>Dasgupta</w:t>
+      </w:r>
+      <w:proofErr w:type="spellEnd"/>
+      <w:r>
+        <w:rPr>
+          <w:rFonts w:ascii="Times New Roman" w:hAnsi="Times New Roman" w:cs="Times New Roman"/>
+          <w:i/>
+        </w:rPr>
+        <w:t xml:space="preserve"> P, </w:t>
+      </w:r>
+      <w:proofErr w:type="spellStart"/>
+      <w:r>
+        <w:rPr>
+          <w:rFonts w:ascii="Times New Roman" w:hAnsi="Times New Roman" w:cs="Times New Roman"/>
+          <w:i/>
+        </w:rPr>
+        <w:t>Menciassi</w:t>
+      </w:r>
+      <w:proofErr w:type="spellEnd"/>
+      <w:r>
+        <w:rPr>
+          <w:rFonts w:ascii="Times New Roman" w:hAnsi="Times New Roman" w:cs="Times New Roman"/>
+          <w:i/>
+        </w:rPr>
+        <w:t xml:space="preserve"> A (2014) “Soft robotics technologies to address shortcomings in today’s minimally invasive surgery: the STIFF-FLOP approach” Soft Robotics, 1(2) 122-131.” </w:t>
       </w:r>
     </w:p>
     <w:p>
@@ -985,6 +1301,33 @@
         <w:pStyle w:val="ListParagraph"/>
         <w:ind w:left="792"/>
         <w:rPr>
+          <w:rFonts w:ascii="Times New Roman" w:hAnsi="Times New Roman" w:cs="Times New Roman"/>
+          <w:i/>
+        </w:rPr>
+      </w:pPr>
+    </w:p>
+    <w:p>
+      <w:pPr>
+        <w:pStyle w:val="ListParagraph"/>
+        <w:ind w:left="792"/>
+        <w:rPr>
+          <w:rFonts w:ascii="Times New Roman" w:hAnsi="Times New Roman" w:cs="Times New Roman"/>
+          <w:i/>
+        </w:rPr>
+      </w:pPr>
+      <w:r>
+        <w:rPr>
+          <w:rFonts w:ascii="Times New Roman" w:hAnsi="Times New Roman" w:cs="Times New Roman"/>
+        </w:rPr>
+        <w:t>We agree, this is a very interesting and new piece of work and we have included it in Section 2.1.4.</w:t>
+      </w:r>
+    </w:p>
+    <w:p>
+      <w:pPr>
+        <w:pStyle w:val="ListParagraph"/>
+        <w:ind w:left="792"/>
+        <w:rPr>
+          <w:rFonts w:ascii="Times New Roman" w:hAnsi="Times New Roman" w:cs="Times New Roman"/>
           <w:i/>
         </w:rPr>
       </w:pPr>
@@ -994,49 +1337,20 @@
         <w:pStyle w:val="ListParagraph"/>
         <w:numPr>
           <w:ilvl w:val="0"/>
-          <w:numId w:val="4"/>
+          <w:numId w:val="5"/>
         </w:numPr>
         <w:ind w:left="792"/>
         <w:rPr>
-          <w:i/>
-        </w:rPr>
-      </w:pPr>
-      <w:r>
-        <w:rPr>
-          <w:i/>
-        </w:rPr>
-        <w:t>“</w:t>
-      </w:r>
-      <w:r>
-        <w:rPr>
-          <w:i/>
-        </w:rPr>
-        <w:t>In the section on FEA it may be interesting:</w:t>
-      </w:r>
-      <w:r>
-        <w:rPr>
-          <w:i/>
-        </w:rPr>
-        <w:br/>
-        <w:t xml:space="preserve">- </w:t>
-      </w:r>
-      <w:r>
-        <w:rPr>
-          <w:i/>
-        </w:rPr>
-        <w:t>Cianchetti M, Ranzani T, Gerboni G, Nanayakkara T, Althoefer K, Dasgupta P, Menciassi A (2014) “Soft robotics technologies to address shortcomings in today’s minimally invasive surgery: the STIFF-FLOP approach” Soft Robotics, 1(2) 122-131.</w:t>
-      </w:r>
-      <w:r>
-        <w:rPr>
-          <w:i/>
-        </w:rPr>
-        <w:t>”</w:t>
-      </w:r>
-      <w:r>
-        <w:rPr>
-          <w:i/>
-        </w:rPr>
-        <w:t xml:space="preserve"> </w:t>
+          <w:rFonts w:ascii="Times New Roman" w:hAnsi="Times New Roman" w:cs="Times New Roman"/>
+          <w:i/>
+        </w:rPr>
+      </w:pPr>
+      <w:r>
+        <w:rPr>
+          <w:rFonts w:ascii="Times New Roman" w:hAnsi="Times New Roman" w:cs="Times New Roman"/>
+          <w:i/>
+        </w:rPr>
+        <w:t>“Also in the FEA section, please reduce and/or better discuss your own works, which are cited with very many references (19).”</w:t>
       </w:r>
     </w:p>
     <w:p>
@@ -1044,41 +1358,27 @@
         <w:pStyle w:val="ListParagraph"/>
         <w:ind w:left="792"/>
         <w:rPr>
-          <w:i/>
-        </w:rPr>
-      </w:pPr>
-    </w:p>
-    <w:p>
-      <w:pPr>
-        <w:pStyle w:val="ListParagraph"/>
-        <w:numPr>
-          <w:ilvl w:val="0"/>
-          <w:numId w:val="4"/>
-        </w:numPr>
+          <w:rFonts w:ascii="Times New Roman" w:hAnsi="Times New Roman" w:cs="Times New Roman"/>
+          <w:i/>
+        </w:rPr>
+      </w:pPr>
+    </w:p>
+    <w:p>
+      <w:pPr>
+        <w:pStyle w:val="ListParagraph"/>
         <w:ind w:left="792"/>
         <w:rPr>
-          <w:i/>
-        </w:rPr>
-      </w:pPr>
-      <w:r>
-        <w:rPr>
-          <w:i/>
-        </w:rPr>
-        <w:t>“Also in the FEA</w:t>
-      </w:r>
-      <w:r>
-        <w:rPr>
-          <w:i/>
-        </w:rPr>
-        <w:t xml:space="preserve"> section, please reduce and/or better discuss your own works, which are cited with very many references (19).</w:t>
-      </w:r>
-      <w:r>
-        <w:rPr>
-          <w:i/>
-        </w:rPr>
-        <w:t>”</w:t>
-      </w:r>
-    </w:p>
+          <w:rFonts w:ascii="Times New Roman" w:hAnsi="Times New Roman" w:cs="Times New Roman"/>
+        </w:rPr>
+      </w:pPr>
+      <w:r>
+        <w:rPr>
+          <w:rFonts w:ascii="Times New Roman" w:hAnsi="Times New Roman" w:cs="Times New Roman"/>
+        </w:rPr>
+        <w:t>Thank you for bringing this to our attention. We have reduced the number of citations to our work in this section; we found some were double referenced by mistake. Now, there are 9 references to our work in this section.</w:t>
+      </w:r>
+    </w:p>
+    <w:bookmarkEnd w:id="0"/>
     <w:p>
       <w:pPr>
         <w:pStyle w:val="ListParagraph"/>
@@ -1098,7 +1398,7 @@
 </file>
 
 <file path=word/numbering.xml><?xml version="1.0" encoding="utf-8"?>
-<w:numbering xmlns:wpc="http://schemas.microsoft.com/office/word/2010/wordprocessingCanvas" xmlns:mo="http://schemas.microsoft.com/office/mac/office/2008/main" xmlns:mc="http://schemas.openxmlformats.org/markup-compatibility/2006" xmlns:mv="urn:schemas-microsoft-com:mac:vml" xmlns:o="urn:schemas-microsoft-com:office:office" xmlns:r="http://schemas.openxmlformats.org/officeDocument/2006/relationships" xmlns:m="http://schemas.openxmlformats.org/officeDocument/2006/math" xmlns:v="urn:schemas-microsoft-com:vml" xmlns:wp14="http://schemas.microsoft.com/office/word/2010/wordprocessingDrawing" xmlns:wp="http://schemas.openxmlformats.org/drawingml/2006/wordprocessingDrawing" xmlns:w10="urn:schemas-microsoft-com:office:word" xmlns:w="http://schemas.openxmlformats.org/wordprocessingml/2006/main" xmlns:w14="http://schemas.microsoft.com/office/word/2010/wordml" xmlns:wpg="http://schemas.microsoft.com/office/word/2010/wordprocessingGroup" xmlns:wpi="http://schemas.microsoft.com/office/word/2010/wordprocessingInk" xmlns:wne="http://schemas.microsoft.com/office/word/2006/wordml" xmlns:wps="http://schemas.microsoft.com/office/word/2010/wordprocessingShape" mc:Ignorable="w14 wp14">
+<w:numbering xmlns:wpc="http://schemas.microsoft.com/office/word/2010/wordprocessingCanvas" xmlns:mc="http://schemas.openxmlformats.org/markup-compatibility/2006" xmlns:o="urn:schemas-microsoft-com:office:office" xmlns:r="http://schemas.openxmlformats.org/officeDocument/2006/relationships" xmlns:m="http://schemas.openxmlformats.org/officeDocument/2006/math" xmlns:v="urn:schemas-microsoft-com:vml" xmlns:wp14="http://schemas.microsoft.com/office/word/2010/wordprocessingDrawing" xmlns:wp="http://schemas.openxmlformats.org/drawingml/2006/wordprocessingDrawing" xmlns:w10="urn:schemas-microsoft-com:office:word" xmlns:w="http://schemas.openxmlformats.org/wordprocessingml/2006/main" xmlns:w14="http://schemas.microsoft.com/office/word/2010/wordml" xmlns:wpg="http://schemas.microsoft.com/office/word/2010/wordprocessingGroup" xmlns:wpi="http://schemas.microsoft.com/office/word/2010/wordprocessingInk" xmlns:wne="http://schemas.microsoft.com/office/word/2006/wordml" xmlns:wps="http://schemas.microsoft.com/office/word/2010/wordprocessingShape" mc:Ignorable="w14 wp14">
   <w:abstractNum w:abstractNumId="0">
     <w:nsid w:val="25100991"/>
     <w:multiLevelType w:val="hybridMultilevel"/>
@@ -1484,6 +1784,48 @@
   </w:num>
   <w:num w:numId="4">
     <w:abstractNumId w:val="3"/>
+  </w:num>
+  <w:num w:numId="5">
+    <w:abstractNumId w:val="3"/>
+    <w:lvlOverride w:ilvl="0">
+      <w:startOverride w:val="1"/>
+    </w:lvlOverride>
+    <w:lvlOverride w:ilvl="1">
+      <w:startOverride w:val="1"/>
+    </w:lvlOverride>
+    <w:lvlOverride w:ilvl="2">
+      <w:startOverride w:val="1"/>
+    </w:lvlOverride>
+    <w:lvlOverride w:ilvl="3">
+      <w:startOverride w:val="1"/>
+    </w:lvlOverride>
+    <w:lvlOverride w:ilvl="4">
+      <w:startOverride w:val="1"/>
+    </w:lvlOverride>
+    <w:lvlOverride w:ilvl="5">
+      <w:startOverride w:val="1"/>
+    </w:lvlOverride>
+    <w:lvlOverride w:ilvl="6">
+      <w:startOverride w:val="1"/>
+    </w:lvlOverride>
+    <w:lvlOverride w:ilvl="7">
+      <w:startOverride w:val="1"/>
+    </w:lvlOverride>
+    <w:lvlOverride w:ilvl="8">
+      <w:startOverride w:val="1"/>
+    </w:lvlOverride>
+  </w:num>
+  <w:num w:numId="6">
+    <w:abstractNumId w:val="1"/>
+    <w:lvlOverride w:ilvl="0"/>
+    <w:lvlOverride w:ilvl="1"/>
+    <w:lvlOverride w:ilvl="2"/>
+    <w:lvlOverride w:ilvl="3"/>
+    <w:lvlOverride w:ilvl="4"/>
+    <w:lvlOverride w:ilvl="5"/>
+    <w:lvlOverride w:ilvl="6"/>
+    <w:lvlOverride w:ilvl="7"/>
+    <w:lvlOverride w:ilvl="8"/>
   </w:num>
 </w:numbering>
 </file>
@@ -1505,7 +1847,7 @@
       </w:pPr>
     </w:pPrDefault>
   </w:docDefaults>
-  <w:latentStyles w:defLockedState="0" w:defUIPriority="99" w:defSemiHidden="1" w:defUnhideWhenUsed="1" w:defQFormat="0" w:count="276">
+  <w:latentStyles w:defLockedState="0" w:defUIPriority="99" w:defSemiHidden="1" w:defUnhideWhenUsed="1" w:defQFormat="0" w:count="267">
     <w:lsdException w:name="Normal" w:semiHidden="0" w:uiPriority="0" w:unhideWhenUsed="0" w:qFormat="1"/>
     <w:lsdException w:name="heading 1" w:semiHidden="0" w:uiPriority="9" w:unhideWhenUsed="0" w:qFormat="1"/>
     <w:lsdException w:name="heading 2" w:uiPriority="9" w:qFormat="1"/>
@@ -1532,15 +1874,6 @@
     <w:lsdException w:name="Strong" w:semiHidden="0" w:uiPriority="22" w:unhideWhenUsed="0" w:qFormat="1"/>
     <w:lsdException w:name="Emphasis" w:semiHidden="0" w:uiPriority="20" w:unhideWhenUsed="0" w:qFormat="1"/>
     <w:lsdException w:name="Table Grid" w:semiHidden="0" w:uiPriority="59" w:unhideWhenUsed="0"/>
-    <w:lsdException w:name="Note Level 1" w:semiHidden="0" w:unhideWhenUsed="0"/>
-    <w:lsdException w:name="Note Level 2" w:semiHidden="0" w:unhideWhenUsed="0"/>
-    <w:lsdException w:name="Note Level 3" w:semiHidden="0" w:unhideWhenUsed="0"/>
-    <w:lsdException w:name="Note Level 4" w:semiHidden="0" w:unhideWhenUsed="0"/>
-    <w:lsdException w:name="Note Level 5" w:semiHidden="0" w:unhideWhenUsed="0"/>
-    <w:lsdException w:name="Note Level 6" w:semiHidden="0" w:unhideWhenUsed="0"/>
-    <w:lsdException w:name="Note Level 7" w:semiHidden="0" w:unhideWhenUsed="0"/>
-    <w:lsdException w:name="Note Level 8" w:semiHidden="0" w:unhideWhenUsed="0"/>
-    <w:lsdException w:name="Note Level 9" w:semiHidden="0" w:unhideWhenUsed="0"/>
     <w:lsdException w:name="Placeholder Text" w:unhideWhenUsed="0"/>
     <w:lsdException w:name="No Spacing" w:semiHidden="0" w:uiPriority="1" w:unhideWhenUsed="0" w:qFormat="1"/>
     <w:lsdException w:name="Light Shading" w:semiHidden="0" w:uiPriority="60" w:unhideWhenUsed="0"/>
@@ -1720,7 +2053,6 @@
       <w:spacing w:after="0" w:line="240" w:lineRule="auto"/>
     </w:pPr>
     <w:tblPr>
-      <w:tblInd w:w="0" w:type="dxa"/>
       <w:tblBorders>
         <w:top w:val="single" w:sz="4" w:space="0" w:color="auto"/>
         <w:left w:val="single" w:sz="4" w:space="0" w:color="auto"/>
@@ -1729,12 +2061,6 @@
         <w:insideH w:val="single" w:sz="4" w:space="0" w:color="auto"/>
         <w:insideV w:val="single" w:sz="4" w:space="0" w:color="auto"/>
       </w:tblBorders>
-      <w:tblCellMar>
-        <w:top w:w="0" w:type="dxa"/>
-        <w:left w:w="108" w:type="dxa"/>
-        <w:bottom w:w="0" w:type="dxa"/>
-        <w:right w:w="108" w:type="dxa"/>
-      </w:tblCellMar>
     </w:tblPr>
   </w:style>
   <w:style w:type="paragraph" w:styleId="HTMLPreformatted">
@@ -1845,7 +2171,7 @@
 </file>
 
 <file path=word/stylesWithEffects.xml><?xml version="1.0" encoding="utf-8"?>
-<w:styles xmlns:wpc="http://schemas.microsoft.com/office/word/2010/wordprocessingCanvas" xmlns:mo="http://schemas.microsoft.com/office/mac/office/2008/main" xmlns:mc="http://schemas.openxmlformats.org/markup-compatibility/2006" xmlns:mv="urn:schemas-microsoft-com:mac:vml" xmlns:o="urn:schemas-microsoft-com:office:office" xmlns:r="http://schemas.openxmlformats.org/officeDocument/2006/relationships" xmlns:m="http://schemas.openxmlformats.org/officeDocument/2006/math" xmlns:v="urn:schemas-microsoft-com:vml" xmlns:wp14="http://schemas.microsoft.com/office/word/2010/wordprocessingDrawing" xmlns:wp="http://schemas.openxmlformats.org/drawingml/2006/wordprocessingDrawing" xmlns:w10="urn:schemas-microsoft-com:office:word" xmlns:w="http://schemas.openxmlformats.org/wordprocessingml/2006/main" xmlns:w14="http://schemas.microsoft.com/office/word/2010/wordml" xmlns:wpg="http://schemas.microsoft.com/office/word/2010/wordprocessingGroup" xmlns:wpi="http://schemas.microsoft.com/office/word/2010/wordprocessingInk" xmlns:wne="http://schemas.microsoft.com/office/word/2006/wordml" xmlns:wps="http://schemas.microsoft.com/office/word/2010/wordprocessingShape" mc:Ignorable="w14 wp14">
+<w:styles xmlns:wpc="http://schemas.microsoft.com/office/word/2010/wordprocessingCanvas" xmlns:mc="http://schemas.openxmlformats.org/markup-compatibility/2006" xmlns:o="urn:schemas-microsoft-com:office:office" xmlns:r="http://schemas.openxmlformats.org/officeDocument/2006/relationships" xmlns:m="http://schemas.openxmlformats.org/officeDocument/2006/math" xmlns:v="urn:schemas-microsoft-com:vml" xmlns:wp14="http://schemas.microsoft.com/office/word/2010/wordprocessingDrawing" xmlns:wp="http://schemas.openxmlformats.org/drawingml/2006/wordprocessingDrawing" xmlns:w10="urn:schemas-microsoft-com:office:word" xmlns:w="http://schemas.openxmlformats.org/wordprocessingml/2006/main" xmlns:w14="http://schemas.microsoft.com/office/word/2010/wordml" xmlns:wpg="http://schemas.microsoft.com/office/word/2010/wordprocessingGroup" xmlns:wpi="http://schemas.microsoft.com/office/word/2010/wordprocessingInk" xmlns:wne="http://schemas.microsoft.com/office/word/2006/wordml" xmlns:wps="http://schemas.microsoft.com/office/word/2010/wordprocessingShape" mc:Ignorable="w14 wp14">
   <w:docDefaults>
     <w:rPrDefault>
       <w:rPr>
@@ -1861,7 +2187,7 @@
       </w:pPr>
     </w:pPrDefault>
   </w:docDefaults>
-  <w:latentStyles w:defLockedState="0" w:defUIPriority="99" w:defSemiHidden="1" w:defUnhideWhenUsed="1" w:defQFormat="0" w:count="276">
+  <w:latentStyles w:defLockedState="0" w:defUIPriority="99" w:defSemiHidden="1" w:defUnhideWhenUsed="1" w:defQFormat="0" w:count="267">
     <w:lsdException w:name="Normal" w:semiHidden="0" w:uiPriority="0" w:unhideWhenUsed="0" w:qFormat="1"/>
     <w:lsdException w:name="heading 1" w:semiHidden="0" w:uiPriority="9" w:unhideWhenUsed="0" w:qFormat="1"/>
     <w:lsdException w:name="heading 2" w:uiPriority="9" w:qFormat="1"/>
@@ -1888,15 +2214,6 @@
     <w:lsdException w:name="Strong" w:semiHidden="0" w:uiPriority="22" w:unhideWhenUsed="0" w:qFormat="1"/>
     <w:lsdException w:name="Emphasis" w:semiHidden="0" w:uiPriority="20" w:unhideWhenUsed="0" w:qFormat="1"/>
     <w:lsdException w:name="Table Grid" w:semiHidden="0" w:uiPriority="59" w:unhideWhenUsed="0"/>
-    <w:lsdException w:name="Note Level 1" w:semiHidden="0" w:unhideWhenUsed="0"/>
-    <w:lsdException w:name="Note Level 2" w:semiHidden="0" w:unhideWhenUsed="0"/>
-    <w:lsdException w:name="Note Level 3" w:semiHidden="0" w:unhideWhenUsed="0"/>
-    <w:lsdException w:name="Note Level 4" w:semiHidden="0" w:unhideWhenUsed="0"/>
-    <w:lsdException w:name="Note Level 5" w:semiHidden="0" w:unhideWhenUsed="0"/>
-    <w:lsdException w:name="Note Level 6" w:semiHidden="0" w:unhideWhenUsed="0"/>
-    <w:lsdException w:name="Note Level 7" w:semiHidden="0" w:unhideWhenUsed="0"/>
-    <w:lsdException w:name="Note Level 8" w:semiHidden="0" w:unhideWhenUsed="0"/>
-    <w:lsdException w:name="Note Level 9" w:semiHidden="0" w:unhideWhenUsed="0"/>
     <w:lsdException w:name="Placeholder Text" w:unhideWhenUsed="0"/>
     <w:lsdException w:name="No Spacing" w:semiHidden="0" w:uiPriority="1" w:unhideWhenUsed="0" w:qFormat="1"/>
     <w:lsdException w:name="Light Shading" w:semiHidden="0" w:uiPriority="60" w:unhideWhenUsed="0"/>
@@ -2076,7 +2393,6 @@
       <w:spacing w:after="0" w:line="240" w:lineRule="auto"/>
     </w:pPr>
     <w:tblPr>
-      <w:tblInd w:w="0" w:type="dxa"/>
       <w:tblBorders>
         <w:top w:val="single" w:sz="4" w:space="0" w:color="auto"/>
         <w:left w:val="single" w:sz="4" w:space="0" w:color="auto"/>
@@ -2085,12 +2401,6 @@
         <w:insideH w:val="single" w:sz="4" w:space="0" w:color="auto"/>
         <w:insideV w:val="single" w:sz="4" w:space="0" w:color="auto"/>
       </w:tblBorders>
-      <w:tblCellMar>
-        <w:top w:w="0" w:type="dxa"/>
-        <w:left w:w="108" w:type="dxa"/>
-        <w:bottom w:w="0" w:type="dxa"/>
-        <w:right w:w="108" w:type="dxa"/>
-      </w:tblCellMar>
     </w:tblPr>
   </w:style>
   <w:style w:type="paragraph" w:styleId="HTMLPreformatted">

</xml_diff>

<commit_message>
Minor changes to text in comparative characterization
</commit_message>
<xml_diff>
--- a/Reviewer Comments/Response to Reviewers Comments.docx
+++ b/Reviewer Comments/Response to Reviewers Comments.docx
@@ -9,7 +9,6 @@
           <w:rFonts w:ascii="Times New Roman" w:hAnsi="Times New Roman" w:cs="Times New Roman"/>
         </w:rPr>
       </w:pPr>
-      <w:bookmarkStart w:id="0" w:name="_GoBack"/>
       <w:r>
         <w:rPr>
           <w:rFonts w:ascii="Times New Roman" w:hAnsi="Times New Roman" w:cs="Times New Roman"/>
@@ -581,6 +580,15 @@
         <w:pStyle w:val="ListParagraph"/>
         <w:rPr>
           <w:rFonts w:ascii="Times New Roman" w:hAnsi="Times New Roman" w:cs="Times New Roman"/>
+          <w:i/>
+        </w:rPr>
+      </w:pPr>
+    </w:p>
+    <w:p>
+      <w:pPr>
+        <w:pStyle w:val="ListParagraph"/>
+        <w:rPr>
+          <w:rFonts w:ascii="Times New Roman" w:hAnsi="Times New Roman" w:cs="Times New Roman"/>
         </w:rPr>
       </w:pPr>
       <w:r>
@@ -602,6 +610,12 @@
           <w:rFonts w:ascii="Times New Roman" w:hAnsi="Times New Roman" w:cs="Times New Roman"/>
         </w:rPr>
         <w:t xml:space="preserve"> under maximal actuation.</w:t>
+      </w:r>
+      <w:r>
+        <w:rPr>
+          <w:rFonts w:ascii="Times New Roman" w:hAnsi="Times New Roman" w:cs="Times New Roman"/>
+        </w:rPr>
+        <w:t xml:space="preserve"> Thank you for this suggestion.</w:t>
       </w:r>
     </w:p>
     <w:p>
@@ -646,7 +660,16 @@
           <w:rFonts w:ascii="Times New Roman" w:hAnsi="Times New Roman" w:cs="Times New Roman"/>
           <w:i/>
         </w:rPr>
-        <w:t xml:space="preserve"> seem to ignore the characteristics at lower volumes and fluid energy. Please state clearly the domain in which the statements are valid.”</w:t>
+        <w:t xml:space="preserve"> seem to ignore the characteristics at lower volumes and fluid energy. Please state clearly the domain in which the statements</w:t>
+      </w:r>
+      <w:bookmarkStart w:id="0" w:name="_GoBack"/>
+      <w:bookmarkEnd w:id="0"/>
+      <w:r>
+        <w:rPr>
+          <w:rFonts w:ascii="Times New Roman" w:hAnsi="Times New Roman" w:cs="Times New Roman"/>
+          <w:i/>
+        </w:rPr>
+        <w:t xml:space="preserve"> are valid.”</w:t>
       </w:r>
     </w:p>
     <w:p>
@@ -997,6 +1020,7 @@
           <w:rFonts w:ascii="Times New Roman" w:hAnsi="Times New Roman" w:cs="Times New Roman"/>
           <w:i/>
         </w:rPr>
+        <w:lastRenderedPageBreak/>
         <w:t>Umedachi</w:t>
       </w:r>
       <w:proofErr w:type="spellEnd"/>
@@ -1378,7 +1402,6 @@
         <w:t>Thank you for bringing this to our attention. We have reduced the number of citations to our work in this section; we found some were double referenced by mistake. Now, there are 9 references to our work in this section.</w:t>
       </w:r>
     </w:p>
-    <w:bookmarkEnd w:id="0"/>
     <w:p>
       <w:pPr>
         <w:pStyle w:val="ListParagraph"/>
@@ -1817,15 +1840,6 @@
   </w:num>
   <w:num w:numId="6">
     <w:abstractNumId w:val="1"/>
-    <w:lvlOverride w:ilvl="0"/>
-    <w:lvlOverride w:ilvl="1"/>
-    <w:lvlOverride w:ilvl="2"/>
-    <w:lvlOverride w:ilvl="3"/>
-    <w:lvlOverride w:ilvl="4"/>
-    <w:lvlOverride w:ilvl="5"/>
-    <w:lvlOverride w:ilvl="6"/>
-    <w:lvlOverride w:ilvl="7"/>
-    <w:lvlOverride w:ilvl="8"/>
   </w:num>
 </w:numbering>
 </file>

</xml_diff>

<commit_message>
All reviewer questions finished - minor mods to bib as well
</commit_message>
<xml_diff>
--- a/Reviewer Comments/Response to Reviewers Comments.docx
+++ b/Reviewer Comments/Response to Reviewers Comments.docx
@@ -4,6 +4,7 @@
   <w:body>
     <w:p>
       <w:pPr>
+        <w:spacing w:after="0"/>
         <w:jc w:val="center"/>
         <w:rPr>
           <w:rFonts w:ascii="Times New Roman" w:hAnsi="Times New Roman" w:cs="Times New Roman"/>
@@ -18,6 +19,16 @@
     </w:p>
     <w:p>
       <w:pPr>
+        <w:spacing w:after="0"/>
+        <w:jc w:val="center"/>
+        <w:rPr>
+          <w:rFonts w:ascii="Times New Roman" w:hAnsi="Times New Roman" w:cs="Times New Roman"/>
+        </w:rPr>
+      </w:pPr>
+    </w:p>
+    <w:p>
+      <w:pPr>
+        <w:spacing w:after="0"/>
         <w:rPr>
           <w:rFonts w:ascii="Times New Roman" w:hAnsi="Times New Roman" w:cs="Times New Roman"/>
         </w:rPr>
@@ -28,9 +39,24 @@
         </w:rPr>
         <w:t>We are extremely grateful for your careful and thorough review of this paper. We greatly appreciate all the time you took to help us frame this paper in the context of the field.</w:t>
       </w:r>
-    </w:p>
-    <w:p>
-      <w:pPr>
+      <w:r>
+        <w:rPr>
+          <w:rFonts w:ascii="Times New Roman" w:hAnsi="Times New Roman" w:cs="Times New Roman"/>
+        </w:rPr>
+        <w:t xml:space="preserve"> All the text changes appear as highlighted text in the revised paper.</w:t>
+      </w:r>
+    </w:p>
+    <w:p>
+      <w:pPr>
+        <w:spacing w:after="0"/>
+        <w:rPr>
+          <w:rFonts w:ascii="Times New Roman" w:hAnsi="Times New Roman" w:cs="Times New Roman"/>
+        </w:rPr>
+      </w:pPr>
+    </w:p>
+    <w:p>
+      <w:pPr>
+        <w:spacing w:after="0"/>
         <w:rPr>
           <w:rFonts w:ascii="Times New Roman" w:hAnsi="Times New Roman" w:cs="Times New Roman"/>
           <w:b/>
@@ -46,6 +72,7 @@
     </w:p>
     <w:p>
       <w:pPr>
+        <w:spacing w:after="0"/>
         <w:rPr>
           <w:rFonts w:ascii="Times New Roman" w:hAnsi="Times New Roman" w:cs="Times New Roman"/>
         </w:rPr>
@@ -64,6 +91,7 @@
           <w:ilvl w:val="0"/>
           <w:numId w:val="1"/>
         </w:numPr>
+        <w:spacing w:after="0"/>
         <w:rPr>
           <w:rFonts w:ascii="Times New Roman" w:hAnsi="Times New Roman" w:cs="Times New Roman"/>
           <w:i/>
@@ -81,14 +109,16 @@
     <w:p>
       <w:pPr>
         <w:pStyle w:val="ListParagraph"/>
-        <w:rPr>
-          <w:rFonts w:ascii="Times New Roman" w:hAnsi="Times New Roman" w:cs="Times New Roman"/>
-        </w:rPr>
-      </w:pPr>
-    </w:p>
-    <w:p>
-      <w:pPr>
-        <w:pStyle w:val="ListParagraph"/>
+        <w:spacing w:after="0"/>
+        <w:rPr>
+          <w:rFonts w:ascii="Times New Roman" w:hAnsi="Times New Roman" w:cs="Times New Roman"/>
+        </w:rPr>
+      </w:pPr>
+    </w:p>
+    <w:p>
+      <w:pPr>
+        <w:pStyle w:val="ListParagraph"/>
+        <w:spacing w:after="0"/>
         <w:rPr>
           <w:rFonts w:ascii="Times New Roman" w:hAnsi="Times New Roman" w:cs="Times New Roman"/>
         </w:rPr>
@@ -108,6 +138,7 @@
     </w:p>
     <w:p>
       <w:pPr>
+        <w:spacing w:after="0"/>
         <w:ind w:firstLine="720"/>
         <w:jc w:val="center"/>
         <w:rPr>
@@ -116,6 +147,7 @@
       </w:pPr>
       <w:r>
         <w:rPr>
+          <w:rFonts w:ascii="Times New Roman" w:hAnsi="Times New Roman" w:cs="Times New Roman"/>
           <w:noProof/>
         </w:rPr>
         <w:drawing>
@@ -157,6 +189,7 @@
     </w:p>
     <w:p>
       <w:pPr>
+        <w:spacing w:after="0"/>
         <w:ind w:firstLine="720"/>
         <w:rPr>
           <w:rFonts w:ascii="Times New Roman" w:hAnsi="Times New Roman" w:cs="Times New Roman"/>
@@ -204,9 +237,8 @@
           <w:sz w:val="22"/>
           <w:szCs w:val="22"/>
         </w:rPr>
-        <w:t xml:space="preserve"> for a different type of robot prototype in mind. The geometries and the resulting cavity volumes are listed in Table 1. The different cavity volumes and the characteristic deformation behavior of each morphology under pressurization </w:t>
-      </w:r>
-      <w:proofErr w:type="gramStart"/>
+        <w:t xml:space="preserve"> </w:t>
+      </w:r>
       <w:r>
         <w:rPr>
           <w:rFonts w:ascii="Times New Roman" w:hAnsi="Times New Roman" w:cs="Times New Roman"/>
@@ -214,9 +246,8 @@
           <w:sz w:val="22"/>
           <w:szCs w:val="22"/>
         </w:rPr>
-        <w:t>requires</w:t>
-      </w:r>
-      <w:proofErr w:type="gramEnd"/>
+        <w:t xml:space="preserve">with a </w:t>
+      </w:r>
       <w:r>
         <w:rPr>
           <w:rFonts w:ascii="Times New Roman" w:hAnsi="Times New Roman" w:cs="Times New Roman"/>
@@ -224,18 +255,67 @@
           <w:sz w:val="22"/>
           <w:szCs w:val="22"/>
         </w:rPr>
+        <w:t>different type of robot prototype in mind. The geometries and the resulting cavity volumes are listed in Table 1. The different cavity volumes and</w:t>
+      </w:r>
+      <w:r>
+        <w:rPr>
+          <w:rFonts w:ascii="Times New Roman" w:hAnsi="Times New Roman" w:cs="Times New Roman"/>
+          <w:color w:val="000000"/>
+          <w:sz w:val="22"/>
+          <w:szCs w:val="22"/>
+        </w:rPr>
+        <w:t xml:space="preserve"> the characteristic deformations </w:t>
+      </w:r>
+      <w:proofErr w:type="gramStart"/>
+      <w:r>
+        <w:rPr>
+          <w:rFonts w:ascii="Times New Roman" w:hAnsi="Times New Roman" w:cs="Times New Roman"/>
+          <w:color w:val="000000"/>
+          <w:sz w:val="22"/>
+          <w:szCs w:val="22"/>
+        </w:rPr>
+        <w:t>of each morpholo</w:t>
+      </w:r>
+      <w:r>
+        <w:rPr>
+          <w:rFonts w:ascii="Times New Roman" w:hAnsi="Times New Roman" w:cs="Times New Roman"/>
+          <w:color w:val="000000"/>
+          <w:sz w:val="22"/>
+          <w:szCs w:val="22"/>
+        </w:rPr>
+        <w:t>gy</w:t>
+      </w:r>
+      <w:proofErr w:type="gramEnd"/>
+      <w:r>
+        <w:rPr>
+          <w:rFonts w:ascii="Times New Roman" w:hAnsi="Times New Roman" w:cs="Times New Roman"/>
+          <w:color w:val="000000"/>
+          <w:sz w:val="22"/>
+          <w:szCs w:val="22"/>
+        </w:rPr>
+        <w:t xml:space="preserve"> under pressurization require</w:t>
+      </w:r>
+      <w:r>
+        <w:rPr>
+          <w:rFonts w:ascii="Times New Roman" w:hAnsi="Times New Roman" w:cs="Times New Roman"/>
+          <w:color w:val="000000"/>
+          <w:sz w:val="22"/>
+          <w:szCs w:val="22"/>
+        </w:rPr>
         <w:t xml:space="preserve"> significantly different volumetric displacements. Since this is a quasi-static process, fluid pressure and supply volume measurements can be used to determine the elastic potential fluid energy input into the actuation system. The actuation system consists of the elastomeric segment and the internal compressible transmission fluid. The elastic potential fluid energy serves as a comparative metric between the different actuator segment designs.”</w:t>
       </w:r>
     </w:p>
     <w:p>
       <w:pPr>
-        <w:rPr>
-          <w:rFonts w:ascii="Times New Roman" w:hAnsi="Times New Roman" w:cs="Times New Roman"/>
-        </w:rPr>
-      </w:pPr>
-    </w:p>
-    <w:p>
-      <w:pPr>
+        <w:spacing w:after="0"/>
+        <w:rPr>
+          <w:rFonts w:ascii="Times New Roman" w:hAnsi="Times New Roman" w:cs="Times New Roman"/>
+        </w:rPr>
+      </w:pPr>
+    </w:p>
+    <w:p>
+      <w:pPr>
+        <w:spacing w:after="0"/>
         <w:rPr>
           <w:rFonts w:ascii="Times New Roman" w:hAnsi="Times New Roman" w:cs="Times New Roman"/>
         </w:rPr>
@@ -254,6 +334,7 @@
           <w:ilvl w:val="0"/>
           <w:numId w:val="2"/>
         </w:numPr>
+        <w:spacing w:after="0"/>
         <w:rPr>
           <w:rFonts w:ascii="Times New Roman" w:hAnsi="Times New Roman" w:cs="Times New Roman"/>
           <w:i/>
@@ -271,14 +352,16 @@
     <w:p>
       <w:pPr>
         <w:pStyle w:val="ListParagraph"/>
-        <w:rPr>
-          <w:rFonts w:ascii="Times New Roman" w:hAnsi="Times New Roman" w:cs="Times New Roman"/>
-        </w:rPr>
-      </w:pPr>
-    </w:p>
-    <w:p>
-      <w:pPr>
-        <w:pStyle w:val="ListParagraph"/>
+        <w:spacing w:after="0"/>
+        <w:rPr>
+          <w:rFonts w:ascii="Times New Roman" w:hAnsi="Times New Roman" w:cs="Times New Roman"/>
+        </w:rPr>
+      </w:pPr>
+    </w:p>
+    <w:p>
+      <w:pPr>
+        <w:pStyle w:val="ListParagraph"/>
+        <w:spacing w:after="0"/>
         <w:rPr>
           <w:rFonts w:ascii="Times New Roman" w:hAnsi="Times New Roman" w:cs="Times New Roman"/>
         </w:rPr>
@@ -421,14 +504,7 @@
         <w:rPr>
           <w:rFonts w:ascii="Times New Roman" w:hAnsi="Times New Roman" w:cs="Times New Roman"/>
         </w:rPr>
-        <w:t xml:space="preserve">we have included a footnote that </w:t>
-      </w:r>
-      <w:r>
-        <w:rPr>
-          <w:rFonts w:ascii="Times New Roman" w:hAnsi="Times New Roman" w:cs="Times New Roman"/>
-        </w:rPr>
-        <w:lastRenderedPageBreak/>
-        <w:t>indicates t</w:t>
+        <w:t>we have included a footnote that indicates t</w:t>
       </w:r>
       <w:r>
         <w:rPr>
@@ -468,6 +544,7 @@
     <w:p>
       <w:pPr>
         <w:pStyle w:val="ListParagraph"/>
+        <w:spacing w:after="0"/>
         <w:rPr>
           <w:rFonts w:ascii="Times New Roman" w:hAnsi="Times New Roman" w:cs="Times New Roman"/>
         </w:rPr>
@@ -480,6 +557,7 @@
           <w:ilvl w:val="0"/>
           <w:numId w:val="2"/>
         </w:numPr>
+        <w:spacing w:after="0"/>
         <w:rPr>
           <w:rFonts w:ascii="Times New Roman" w:hAnsi="Times New Roman" w:cs="Times New Roman"/>
           <w:i/>
@@ -496,14 +574,16 @@
     <w:p>
       <w:pPr>
         <w:pStyle w:val="ListParagraph"/>
-        <w:rPr>
-          <w:rFonts w:ascii="Times New Roman" w:hAnsi="Times New Roman" w:cs="Times New Roman"/>
-        </w:rPr>
-      </w:pPr>
-    </w:p>
-    <w:p>
-      <w:pPr>
-        <w:pStyle w:val="ListParagraph"/>
+        <w:spacing w:after="0"/>
+        <w:rPr>
+          <w:rFonts w:ascii="Times New Roman" w:hAnsi="Times New Roman" w:cs="Times New Roman"/>
+        </w:rPr>
+      </w:pPr>
+    </w:p>
+    <w:p>
+      <w:pPr>
+        <w:pStyle w:val="ListParagraph"/>
+        <w:spacing w:after="0"/>
         <w:rPr>
           <w:rFonts w:ascii="Times New Roman" w:hAnsi="Times New Roman" w:cs="Times New Roman"/>
         </w:rPr>
@@ -536,6 +616,7 @@
     <w:p>
       <w:pPr>
         <w:pStyle w:val="ListParagraph"/>
+        <w:spacing w:after="0"/>
         <w:rPr>
           <w:rFonts w:ascii="Times New Roman" w:hAnsi="Times New Roman" w:cs="Times New Roman"/>
         </w:rPr>
@@ -548,6 +629,7 @@
           <w:ilvl w:val="0"/>
           <w:numId w:val="2"/>
         </w:numPr>
+        <w:spacing w:after="0"/>
         <w:rPr>
           <w:rFonts w:ascii="Times New Roman" w:hAnsi="Times New Roman" w:cs="Times New Roman"/>
           <w:i/>
@@ -578,24 +660,32 @@
     <w:p>
       <w:pPr>
         <w:pStyle w:val="ListParagraph"/>
-        <w:rPr>
-          <w:rFonts w:ascii="Times New Roman" w:hAnsi="Times New Roman" w:cs="Times New Roman"/>
-          <w:i/>
-        </w:rPr>
-      </w:pPr>
-    </w:p>
-    <w:p>
-      <w:pPr>
-        <w:pStyle w:val="ListParagraph"/>
-        <w:rPr>
-          <w:rFonts w:ascii="Times New Roman" w:hAnsi="Times New Roman" w:cs="Times New Roman"/>
-        </w:rPr>
-      </w:pPr>
-      <w:r>
-        <w:rPr>
-          <w:rFonts w:ascii="Times New Roman" w:hAnsi="Times New Roman" w:cs="Times New Roman"/>
-        </w:rPr>
-        <w:t xml:space="preserve">Figure 9 was added to section 3.2.4 to describe the experimental setup for the bend angle and force measurements. It shows the behavior </w:t>
+        <w:spacing w:after="0"/>
+        <w:rPr>
+          <w:rFonts w:ascii="Times New Roman" w:hAnsi="Times New Roman" w:cs="Times New Roman"/>
+          <w:i/>
+        </w:rPr>
+      </w:pPr>
+    </w:p>
+    <w:p>
+      <w:pPr>
+        <w:pStyle w:val="ListParagraph"/>
+        <w:spacing w:after="0"/>
+        <w:rPr>
+          <w:rFonts w:ascii="Times New Roman" w:hAnsi="Times New Roman" w:cs="Times New Roman"/>
+        </w:rPr>
+      </w:pPr>
+      <w:r>
+        <w:rPr>
+          <w:rFonts w:ascii="Times New Roman" w:hAnsi="Times New Roman" w:cs="Times New Roman"/>
+        </w:rPr>
+        <w:t>Figure 9 was added to S</w:t>
+      </w:r>
+      <w:r>
+        <w:rPr>
+          <w:rFonts w:ascii="Times New Roman" w:hAnsi="Times New Roman" w:cs="Times New Roman"/>
+        </w:rPr>
+        <w:t xml:space="preserve">ection 3.2.4 to describe the experimental setup for the bend angle and force measurements. It shows the behavior </w:t>
       </w:r>
       <w:proofErr w:type="gramStart"/>
       <w:r>
@@ -621,6 +711,7 @@
     <w:p>
       <w:pPr>
         <w:pStyle w:val="ListParagraph"/>
+        <w:spacing w:after="0"/>
         <w:rPr>
           <w:rFonts w:ascii="Times New Roman" w:hAnsi="Times New Roman" w:cs="Times New Roman"/>
           <w:i/>
@@ -634,6 +725,7 @@
           <w:ilvl w:val="0"/>
           <w:numId w:val="2"/>
         </w:numPr>
+        <w:spacing w:after="0"/>
         <w:rPr>
           <w:rFonts w:ascii="Times New Roman" w:hAnsi="Times New Roman" w:cs="Times New Roman"/>
           <w:i/>
@@ -660,21 +752,295 @@
           <w:rFonts w:ascii="Times New Roman" w:hAnsi="Times New Roman" w:cs="Times New Roman"/>
           <w:i/>
         </w:rPr>
-        <w:t xml:space="preserve"> seem to ignore the characteristics at lower volumes and fluid energy. Please state clearly the domain in which the statements</w:t>
-      </w:r>
-      <w:bookmarkStart w:id="0" w:name="_GoBack"/>
-      <w:bookmarkEnd w:id="0"/>
-      <w:r>
-        <w:rPr>
-          <w:rFonts w:ascii="Times New Roman" w:hAnsi="Times New Roman" w:cs="Times New Roman"/>
-          <w:i/>
-        </w:rPr>
-        <w:t xml:space="preserve"> are valid.”</w:t>
-      </w:r>
-    </w:p>
-    <w:p>
-      <w:pPr>
-        <w:pStyle w:val="ListParagraph"/>
+        <w:t xml:space="preserve"> seem to ignore the characteristics at lower volumes and fluid energy. Please state clearly the domain in which the statements are valid.”</w:t>
+      </w:r>
+    </w:p>
+    <w:p>
+      <w:pPr>
+        <w:pStyle w:val="ListParagraph"/>
+        <w:spacing w:after="0"/>
+        <w:rPr>
+          <w:rFonts w:ascii="Times New Roman" w:hAnsi="Times New Roman" w:cs="Times New Roman"/>
+          <w:i/>
+        </w:rPr>
+      </w:pPr>
+    </w:p>
+    <w:p>
+      <w:pPr>
+        <w:pStyle w:val="ListParagraph"/>
+        <w:spacing w:after="0"/>
+        <w:rPr>
+          <w:rFonts w:ascii="Times New Roman" w:hAnsi="Times New Roman" w:cs="Times New Roman"/>
+        </w:rPr>
+      </w:pPr>
+      <w:r>
+        <w:rPr>
+          <w:rFonts w:ascii="Times New Roman" w:hAnsi="Times New Roman" w:cs="Times New Roman"/>
+        </w:rPr>
+        <w:t>Thank you for bringing this to our attention, we have added text to more explicitly reference the regimes where these observations are valid. Specifically we added</w:t>
+      </w:r>
+      <w:r>
+        <w:rPr>
+          <w:rFonts w:ascii="Times New Roman" w:hAnsi="Times New Roman" w:cs="Times New Roman"/>
+        </w:rPr>
+        <w:t xml:space="preserve"> the</w:t>
+      </w:r>
+      <w:r>
+        <w:rPr>
+          <w:rFonts w:ascii="Times New Roman" w:hAnsi="Times New Roman" w:cs="Times New Roman"/>
+        </w:rPr>
+        <w:t xml:space="preserve"> following</w:t>
+      </w:r>
+      <w:r>
+        <w:rPr>
+          <w:rFonts w:ascii="Times New Roman" w:hAnsi="Times New Roman" w:cs="Times New Roman"/>
+        </w:rPr>
+        <w:t xml:space="preserve"> text</w:t>
+      </w:r>
+      <w:r>
+        <w:rPr>
+          <w:rFonts w:ascii="Times New Roman" w:hAnsi="Times New Roman" w:cs="Times New Roman"/>
+        </w:rPr>
+        <w:t xml:space="preserve">: </w:t>
+      </w:r>
+      <w:r>
+        <w:rPr>
+          <w:rFonts w:ascii="Times New Roman" w:hAnsi="Times New Roman" w:cs="Times New Roman"/>
+        </w:rPr>
+        <w:t>“</w:t>
+      </w:r>
+      <w:r>
+        <w:rPr>
+          <w:rFonts w:ascii="Times New Roman" w:hAnsi="Times New Roman" w:cs="Times New Roman"/>
+        </w:rPr>
+        <w:t xml:space="preserve">First, </w:t>
+      </w:r>
+      <w:r>
+        <w:rPr>
+          <w:rFonts w:ascii="Times New Roman" w:hAnsi="Times New Roman" w:cs="Times New Roman"/>
+          <w:noProof/>
+        </w:rPr>
+        <w:drawing>
+          <wp:inline distT="0" distB="0" distL="0" distR="0" wp14:anchorId="7BC002EE" wp14:editId="103D565B">
+            <wp:extent cx="312420" cy="281940"/>
+            <wp:effectExtent l="0" t="0" r="0" b="3810"/>
+            <wp:docPr id="5" name="Picture 5"/>
+            <wp:cNvGraphicFramePr>
+              <a:graphicFrameLocks xmlns:a="http://schemas.openxmlformats.org/drawingml/2006/main" noChangeAspect="1"/>
+            </wp:cNvGraphicFramePr>
+            <a:graphic xmlns:a="http://schemas.openxmlformats.org/drawingml/2006/main">
+              <a:graphicData uri="http://schemas.openxmlformats.org/drawingml/2006/picture">
+                <pic:pic xmlns:pic="http://schemas.openxmlformats.org/drawingml/2006/picture">
+                  <pic:nvPicPr>
+                    <pic:cNvPr id="0" name=""/>
+                    <pic:cNvPicPr/>
+                  </pic:nvPicPr>
+                  <pic:blipFill>
+                    <a:blip r:embed="rId7"/>
+                    <a:stretch>
+                      <a:fillRect/>
+                    </a:stretch>
+                  </pic:blipFill>
+                  <pic:spPr>
+                    <a:xfrm>
+                      <a:off x="0" y="0"/>
+                      <a:ext cx="312420" cy="281940"/>
+                    </a:xfrm>
+                    <a:prstGeom prst="rect">
+                      <a:avLst/>
+                    </a:prstGeom>
+                  </pic:spPr>
+                </pic:pic>
+              </a:graphicData>
+            </a:graphic>
+          </wp:inline>
+        </w:drawing>
+      </w:r>
+      <w:r>
+        <w:rPr>
+          <w:rFonts w:ascii="Times New Roman" w:hAnsi="Times New Roman" w:cs="Times New Roman"/>
+        </w:rPr>
+        <w:t xml:space="preserve"> </w:t>
+      </w:r>
+      <w:r>
+        <w:rPr>
+          <w:rFonts w:ascii="Times New Roman" w:hAnsi="Times New Roman" w:cs="Times New Roman"/>
+        </w:rPr>
+        <w:t xml:space="preserve">is similar among the different morphologies for inputs up to approximately 20 </w:t>
+      </w:r>
+      <w:proofErr w:type="spellStart"/>
+      <w:r>
+        <w:rPr>
+          <w:rFonts w:ascii="Times New Roman" w:hAnsi="Times New Roman" w:cs="Times New Roman"/>
+        </w:rPr>
+        <w:t>mL.</w:t>
+      </w:r>
+      <w:proofErr w:type="spellEnd"/>
+      <w:r>
+        <w:rPr>
+          <w:rFonts w:ascii="Times New Roman" w:hAnsi="Times New Roman" w:cs="Times New Roman"/>
+        </w:rPr>
+        <w:t xml:space="preserve"> In the regime where </w:t>
+      </w:r>
+      <w:r>
+        <w:rPr>
+          <w:rFonts w:ascii="Times New Roman" w:hAnsi="Times New Roman" w:cs="Times New Roman"/>
+          <w:noProof/>
+        </w:rPr>
+        <w:drawing>
+          <wp:inline distT="0" distB="0" distL="0" distR="0" wp14:anchorId="0691F8FB" wp14:editId="290972A0">
+            <wp:extent cx="205740" cy="205740"/>
+            <wp:effectExtent l="0" t="0" r="3810" b="3810"/>
+            <wp:docPr id="7" name="Picture 7"/>
+            <wp:cNvGraphicFramePr>
+              <a:graphicFrameLocks xmlns:a="http://schemas.openxmlformats.org/drawingml/2006/main" noChangeAspect="1"/>
+            </wp:cNvGraphicFramePr>
+            <a:graphic xmlns:a="http://schemas.openxmlformats.org/drawingml/2006/main">
+              <a:graphicData uri="http://schemas.openxmlformats.org/drawingml/2006/picture">
+                <pic:pic xmlns:pic="http://schemas.openxmlformats.org/drawingml/2006/picture">
+                  <pic:nvPicPr>
+                    <pic:cNvPr id="0" name=""/>
+                    <pic:cNvPicPr/>
+                  </pic:nvPicPr>
+                  <pic:blipFill>
+                    <a:blip r:embed="rId8"/>
+                    <a:stretch>
+                      <a:fillRect/>
+                    </a:stretch>
+                  </pic:blipFill>
+                  <pic:spPr>
+                    <a:xfrm>
+                      <a:off x="0" y="0"/>
+                      <a:ext cx="205740" cy="205740"/>
+                    </a:xfrm>
+                    <a:prstGeom prst="rect">
+                      <a:avLst/>
+                    </a:prstGeom>
+                  </pic:spPr>
+                </pic:pic>
+              </a:graphicData>
+            </a:graphic>
+          </wp:inline>
+        </w:drawing>
+      </w:r>
+      <w:r>
+        <w:rPr>
+          <w:rFonts w:ascii="Times New Roman" w:hAnsi="Times New Roman" w:cs="Times New Roman"/>
+        </w:rPr>
+        <w:t xml:space="preserve"> </w:t>
+      </w:r>
+      <w:r>
+        <w:rPr>
+          <w:rFonts w:ascii="Times New Roman" w:hAnsi="Times New Roman" w:cs="Times New Roman"/>
+        </w:rPr>
+        <w:t xml:space="preserve">is above 25 mL, the pleated morphology has the </w:t>
+      </w:r>
+      <w:r>
+        <w:rPr>
+          <w:rFonts w:ascii="Times New Roman" w:hAnsi="Times New Roman" w:cs="Times New Roman"/>
+        </w:rPr>
+        <w:t>highest</w:t>
+      </w:r>
+      <w:r>
+        <w:rPr>
+          <w:rFonts w:ascii="Times New Roman" w:hAnsi="Times New Roman" w:cs="Times New Roman"/>
+          <w:noProof/>
+        </w:rPr>
+        <w:drawing>
+          <wp:inline distT="0" distB="0" distL="0" distR="0" wp14:anchorId="0D5F1343" wp14:editId="13729F6C">
+            <wp:extent cx="312420" cy="281940"/>
+            <wp:effectExtent l="0" t="0" r="0" b="3810"/>
+            <wp:docPr id="6" name="Picture 6"/>
+            <wp:cNvGraphicFramePr>
+              <a:graphicFrameLocks xmlns:a="http://schemas.openxmlformats.org/drawingml/2006/main" noChangeAspect="1"/>
+            </wp:cNvGraphicFramePr>
+            <a:graphic xmlns:a="http://schemas.openxmlformats.org/drawingml/2006/main">
+              <a:graphicData uri="http://schemas.openxmlformats.org/drawingml/2006/picture">
+                <pic:pic xmlns:pic="http://schemas.openxmlformats.org/drawingml/2006/picture">
+                  <pic:nvPicPr>
+                    <pic:cNvPr id="0" name=""/>
+                    <pic:cNvPicPr/>
+                  </pic:nvPicPr>
+                  <pic:blipFill>
+                    <a:blip r:embed="rId7"/>
+                    <a:stretch>
+                      <a:fillRect/>
+                    </a:stretch>
+                  </pic:blipFill>
+                  <pic:spPr>
+                    <a:xfrm>
+                      <a:off x="0" y="0"/>
+                      <a:ext cx="312420" cy="281940"/>
+                    </a:xfrm>
+                    <a:prstGeom prst="rect">
+                      <a:avLst/>
+                    </a:prstGeom>
+                  </pic:spPr>
+                </pic:pic>
+              </a:graphicData>
+            </a:graphic>
+          </wp:inline>
+        </w:drawing>
+      </w:r>
+      <w:r>
+        <w:rPr>
+          <w:rFonts w:ascii="Times New Roman" w:hAnsi="Times New Roman" w:cs="Times New Roman"/>
+        </w:rPr>
+        <w:t>, followed by the cylindrical, and then the ribbed</w:t>
+      </w:r>
+      <w:r>
+        <w:rPr>
+          <w:rFonts w:ascii="Times New Roman" w:hAnsi="Times New Roman" w:cs="Times New Roman"/>
+        </w:rPr>
+        <w:t>.</w:t>
+      </w:r>
+      <w:r>
+        <w:rPr>
+          <w:rFonts w:ascii="Times New Roman" w:hAnsi="Times New Roman" w:cs="Times New Roman"/>
+        </w:rPr>
+        <w:t xml:space="preserve"> … Third, the cylindrical morphology requires the most amount of fluid energy to produce a given bend angle and the ribbed and pleated segments require approximately the same amount of fluid energy to generate equivalent bending</w:t>
+      </w:r>
+      <w:r>
+        <w:rPr>
+          <w:rFonts w:ascii="Times New Roman" w:hAnsi="Times New Roman" w:cs="Times New Roman"/>
+        </w:rPr>
+        <w:t xml:space="preserve">. </w:t>
+      </w:r>
+      <w:r>
+        <w:rPr>
+          <w:rFonts w:ascii="Times New Roman" w:hAnsi="Times New Roman" w:cs="Times New Roman"/>
+        </w:rPr>
+        <w:t xml:space="preserve">This observation holds over the range of inputs generated during these experiments. </w:t>
+      </w:r>
+      <w:r>
+        <w:rPr>
+          <w:rFonts w:ascii="Times New Roman" w:hAnsi="Times New Roman" w:cs="Times New Roman"/>
+        </w:rPr>
+        <w:t xml:space="preserve"> </w:t>
+      </w:r>
+      <w:r>
+        <w:rPr>
+          <w:rFonts w:ascii="Times New Roman" w:hAnsi="Times New Roman" w:cs="Times New Roman"/>
+        </w:rPr>
+        <w:t>Last</w:t>
+      </w:r>
+      <w:r>
+        <w:rPr>
+          <w:rFonts w:ascii="Times New Roman" w:hAnsi="Times New Roman" w:cs="Times New Roman"/>
+        </w:rPr>
+        <w:t>, the pleated segment requires more fluid energy than both the ribbed and cylindrical morphologies to produce a given tip force for inputs greater than 1 J.</w:t>
+      </w:r>
+      <w:r>
+        <w:rPr>
+          <w:rFonts w:ascii="Times New Roman" w:hAnsi="Times New Roman" w:cs="Times New Roman"/>
+        </w:rPr>
+        <w:t>”</w:t>
+      </w:r>
+    </w:p>
+    <w:p>
+      <w:pPr>
+        <w:pStyle w:val="ListParagraph"/>
+        <w:spacing w:after="0"/>
         <w:rPr>
           <w:rFonts w:ascii="Times New Roman" w:hAnsi="Times New Roman" w:cs="Times New Roman"/>
           <w:i/>
@@ -688,6 +1054,7 @@
           <w:ilvl w:val="0"/>
           <w:numId w:val="2"/>
         </w:numPr>
+        <w:spacing w:after="0"/>
         <w:rPr>
           <w:rFonts w:ascii="Times New Roman" w:hAnsi="Times New Roman" w:cs="Times New Roman"/>
           <w:i/>
@@ -699,12 +1066,172 @@
           <w:i/>
           <w:color w:val="212121"/>
         </w:rPr>
-        <w:t>“For a given fluid energy input the bending angle for the cylindrical actuator is the least while the tip force is highest (when J&lt;2). A discussion regarding this may be insightful for designing such actuators.”</w:t>
-      </w:r>
-      <w:r>
-        <w:rPr>
-          <w:rFonts w:ascii="Times New Roman" w:hAnsi="Times New Roman" w:cs="Times New Roman"/>
-          <w:i/>
+        <w:t>“For a given fluid energy input the bending angle for the cylindrical actuator is the least while the tip force is highest (when J&lt;2).</w:t>
+      </w:r>
+      <w:r>
+        <w:rPr>
+          <w:rFonts w:ascii="Times New Roman" w:hAnsi="Times New Roman" w:cs="Times New Roman"/>
+          <w:i/>
+          <w:color w:val="212121"/>
+        </w:rPr>
+        <w:t xml:space="preserve"> </w:t>
+      </w:r>
+      <w:r>
+        <w:rPr>
+          <w:rFonts w:ascii="Times New Roman" w:hAnsi="Times New Roman" w:cs="Times New Roman"/>
+          <w:i/>
+          <w:color w:val="212121"/>
+        </w:rPr>
+        <w:t>A discussion regarding this may be insightful for designing such actuators.”</w:t>
+      </w:r>
+    </w:p>
+    <w:p>
+      <w:pPr>
+        <w:pStyle w:val="ListParagraph"/>
+        <w:spacing w:after="0"/>
+        <w:rPr>
+          <w:rFonts w:ascii="Times New Roman" w:hAnsi="Times New Roman" w:cs="Times New Roman"/>
+          <w:i/>
+        </w:rPr>
+      </w:pPr>
+    </w:p>
+    <w:p>
+      <w:pPr>
+        <w:pStyle w:val="ListParagraph"/>
+        <w:spacing w:after="0"/>
+        <w:rPr>
+          <w:rFonts w:ascii="Times New Roman" w:hAnsi="Times New Roman" w:cs="Times New Roman"/>
+        </w:rPr>
+      </w:pPr>
+      <w:r>
+        <w:rPr>
+          <w:rFonts w:ascii="Times New Roman" w:hAnsi="Times New Roman" w:cs="Times New Roman"/>
+          <w:color w:val="212121"/>
+        </w:rPr>
+        <w:t>We agree. A</w:t>
+      </w:r>
+      <w:r>
+        <w:rPr>
+          <w:rFonts w:ascii="Times New Roman" w:hAnsi="Times New Roman" w:cs="Times New Roman"/>
+          <w:color w:val="212121"/>
+        </w:rPr>
+        <w:t xml:space="preserve"> discussion on this topic will help the reader; thank you. We have added the following to Section 3.2.4: “For a given fluid energy input, the bending angle of the cylindrical actuator is</w:t>
+      </w:r>
+      <w:r>
+        <w:rPr>
+          <w:rFonts w:ascii="Times New Roman" w:hAnsi="Times New Roman" w:cs="Times New Roman"/>
+          <w:color w:val="212121"/>
+        </w:rPr>
+        <w:t xml:space="preserve"> the least</w:t>
+      </w:r>
+      <w:r>
+        <w:rPr>
+          <w:rFonts w:ascii="Times New Roman" w:hAnsi="Times New Roman" w:cs="Times New Roman"/>
+          <w:color w:val="212121"/>
+        </w:rPr>
+        <w:t xml:space="preserve"> while the blocking force is </w:t>
+      </w:r>
+      <w:r>
+        <w:rPr>
+          <w:rFonts w:ascii="Times New Roman" w:hAnsi="Times New Roman" w:cs="Times New Roman"/>
+          <w:color w:val="212121"/>
+        </w:rPr>
+        <w:t xml:space="preserve">the </w:t>
+      </w:r>
+      <w:r>
+        <w:rPr>
+          <w:rFonts w:ascii="Times New Roman" w:hAnsi="Times New Roman" w:cs="Times New Roman"/>
+          <w:color w:val="212121"/>
+        </w:rPr>
+        <w:t>highest. In this morphology, a cons</w:t>
+      </w:r>
+      <w:r>
+        <w:rPr>
+          <w:rFonts w:ascii="Times New Roman" w:hAnsi="Times New Roman" w:cs="Times New Roman"/>
+          <w:color w:val="212121"/>
+        </w:rPr>
+        <w:t xml:space="preserve">iderable amount of fluid energy is used to radially </w:t>
+      </w:r>
+      <w:r>
+        <w:rPr>
+          <w:rFonts w:ascii="Times New Roman" w:hAnsi="Times New Roman" w:cs="Times New Roman"/>
+          <w:color w:val="212121"/>
+        </w:rPr>
+        <w:t>e</w:t>
+      </w:r>
+      <w:r>
+        <w:rPr>
+          <w:rFonts w:ascii="Times New Roman" w:hAnsi="Times New Roman" w:cs="Times New Roman"/>
+          <w:color w:val="212121"/>
+        </w:rPr>
+        <w:t xml:space="preserve">xpand </w:t>
+      </w:r>
+      <w:r>
+        <w:rPr>
+          <w:rFonts w:ascii="Times New Roman" w:hAnsi="Times New Roman" w:cs="Times New Roman"/>
+          <w:color w:val="212121"/>
+        </w:rPr>
+        <w:t xml:space="preserve">the actuated channel. This </w:t>
+      </w:r>
+      <w:r>
+        <w:rPr>
+          <w:rFonts w:ascii="Times New Roman" w:hAnsi="Times New Roman" w:cs="Times New Roman"/>
+          <w:color w:val="212121"/>
+        </w:rPr>
+        <w:t>energy</w:t>
+      </w:r>
+      <w:r>
+        <w:rPr>
+          <w:rFonts w:ascii="Times New Roman" w:hAnsi="Times New Roman" w:cs="Times New Roman"/>
+          <w:color w:val="212121"/>
+        </w:rPr>
+        <w:t xml:space="preserve"> does not contribute to axial expansion and therefore </w:t>
+      </w:r>
+      <w:r>
+        <w:rPr>
+          <w:rFonts w:ascii="Times New Roman" w:hAnsi="Times New Roman" w:cs="Times New Roman"/>
+          <w:color w:val="212121"/>
+        </w:rPr>
+        <w:t>does not contribute to the</w:t>
+      </w:r>
+      <w:r>
+        <w:rPr>
+          <w:rFonts w:ascii="Times New Roman" w:hAnsi="Times New Roman" w:cs="Times New Roman"/>
+          <w:color w:val="212121"/>
+        </w:rPr>
+        <w:t xml:space="preserve"> bend angle.</w:t>
+      </w:r>
+      <w:r>
+        <w:rPr>
+          <w:rFonts w:ascii="Times New Roman" w:hAnsi="Times New Roman" w:cs="Times New Roman"/>
+          <w:color w:val="212121"/>
+        </w:rPr>
+        <w:t xml:space="preserve"> </w:t>
+      </w:r>
+      <w:r>
+        <w:rPr>
+          <w:rFonts w:ascii="Times New Roman" w:hAnsi="Times New Roman" w:cs="Times New Roman"/>
+        </w:rPr>
+        <w:t>However, the radial</w:t>
+      </w:r>
+      <w:bookmarkStart w:id="0" w:name="_GoBack"/>
+      <w:bookmarkEnd w:id="0"/>
+      <w:r>
+        <w:rPr>
+          <w:rFonts w:ascii="Times New Roman" w:hAnsi="Times New Roman" w:cs="Times New Roman"/>
+        </w:rPr>
+        <w:t xml:space="preserve"> expansion causes a considerable increase in area moment of inertia, which stiffens the actuator and causes it to have a higher blocking force than the other designs.</w:t>
+      </w:r>
+      <w:r>
+        <w:rPr>
+          <w:rFonts w:ascii="Times New Roman" w:hAnsi="Times New Roman" w:cs="Times New Roman"/>
+          <w:color w:val="212121"/>
+        </w:rPr>
+        <w:t>”</w:t>
+      </w:r>
+      <w:r>
+        <w:rPr>
+          <w:rFonts w:ascii="Times New Roman" w:hAnsi="Times New Roman" w:cs="Times New Roman"/>
           <w:color w:val="212121"/>
         </w:rPr>
         <w:br/>
@@ -717,6 +1244,7 @@
           <w:ilvl w:val="0"/>
           <w:numId w:val="2"/>
         </w:numPr>
+        <w:spacing w:after="0"/>
         <w:rPr>
           <w:rFonts w:ascii="Times New Roman" w:hAnsi="Times New Roman" w:cs="Times New Roman"/>
           <w:i/>
@@ -728,11 +1256,92 @@
           <w:i/>
           <w:color w:val="212121"/>
         </w:rPr>
+        <w:lastRenderedPageBreak/>
         <w:t>“In Sec. 3.2.4, what limits the energy input to the other actuators relative to the pleated actuators?”</w:t>
       </w:r>
     </w:p>
     <w:p>
       <w:pPr>
+        <w:pStyle w:val="ListParagraph"/>
+        <w:spacing w:after="0"/>
+        <w:rPr>
+          <w:rFonts w:ascii="Times New Roman" w:hAnsi="Times New Roman" w:cs="Times New Roman"/>
+          <w:i/>
+        </w:rPr>
+      </w:pPr>
+    </w:p>
+    <w:p>
+      <w:pPr>
+        <w:pStyle w:val="ListParagraph"/>
+        <w:spacing w:after="0"/>
+        <w:rPr>
+          <w:rFonts w:ascii="Times New Roman" w:hAnsi="Times New Roman" w:cs="Times New Roman"/>
+        </w:rPr>
+      </w:pPr>
+      <w:r>
+        <w:rPr>
+          <w:rFonts w:ascii="Times New Roman" w:hAnsi="Times New Roman" w:cs="Times New Roman"/>
+        </w:rPr>
+        <w:t xml:space="preserve">This is a great question. We added the following </w:t>
+      </w:r>
+      <w:r>
+        <w:rPr>
+          <w:rFonts w:ascii="Times New Roman" w:hAnsi="Times New Roman" w:cs="Times New Roman"/>
+        </w:rPr>
+        <w:t xml:space="preserve">text </w:t>
+      </w:r>
+      <w:r>
+        <w:rPr>
+          <w:rFonts w:ascii="Times New Roman" w:hAnsi="Times New Roman" w:cs="Times New Roman"/>
+        </w:rPr>
+        <w:t>to</w:t>
+      </w:r>
+      <w:r>
+        <w:rPr>
+          <w:rFonts w:ascii="Times New Roman" w:hAnsi="Times New Roman" w:cs="Times New Roman"/>
+        </w:rPr>
+        <w:t xml:space="preserve"> S</w:t>
+      </w:r>
+      <w:r>
+        <w:rPr>
+          <w:rFonts w:ascii="Times New Roman" w:hAnsi="Times New Roman" w:cs="Times New Roman"/>
+        </w:rPr>
+        <w:t>ection 3.2.4</w:t>
+      </w:r>
+      <w:r>
+        <w:rPr>
+          <w:rFonts w:ascii="Times New Roman" w:hAnsi="Times New Roman" w:cs="Times New Roman"/>
+        </w:rPr>
+        <w:t xml:space="preserve"> to address it</w:t>
+      </w:r>
+      <w:r>
+        <w:rPr>
+          <w:rFonts w:ascii="Times New Roman" w:hAnsi="Times New Roman" w:cs="Times New Roman"/>
+        </w:rPr>
+        <w:t>:</w:t>
+      </w:r>
+      <w:r>
+        <w:rPr>
+          <w:rFonts w:ascii="Times New Roman" w:hAnsi="Times New Roman" w:cs="Times New Roman"/>
+        </w:rPr>
+        <w:t xml:space="preserve"> “</w:t>
+      </w:r>
+      <w:r>
+        <w:rPr>
+          <w:rFonts w:ascii="Times New Roman" w:hAnsi="Times New Roman" w:cs="Times New Roman"/>
+        </w:rPr>
+        <w:t>Each actuator was inflated to either its maximum before the elastomer plastically deformed or to the highest feasible bend angle. The pleated prototype is larger in scale than the cylindrical and ribbed, therefore it can be driven to higher energy inputs.</w:t>
+      </w:r>
+      <w:r>
+        <w:rPr>
+          <w:rFonts w:ascii="Times New Roman" w:hAnsi="Times New Roman" w:cs="Times New Roman"/>
+        </w:rPr>
+        <w:t>”</w:t>
+      </w:r>
+    </w:p>
+    <w:p>
+      <w:pPr>
+        <w:spacing w:after="0"/>
         <w:rPr>
           <w:rFonts w:ascii="Times New Roman" w:hAnsi="Times New Roman" w:cs="Times New Roman"/>
           <w:b/>
@@ -741,6 +1350,7 @@
     </w:p>
     <w:p>
       <w:pPr>
+        <w:spacing w:after="0"/>
         <w:rPr>
           <w:rFonts w:ascii="Times New Roman" w:hAnsi="Times New Roman" w:cs="Times New Roman"/>
         </w:rPr>
@@ -781,6 +1391,7 @@
           <w:ilvl w:val="0"/>
           <w:numId w:val="5"/>
         </w:numPr>
+        <w:spacing w:after="0"/>
         <w:ind w:left="792"/>
         <w:rPr>
           <w:rFonts w:ascii="Times New Roman" w:hAnsi="Times New Roman" w:cs="Times New Roman"/>
@@ -803,6 +1414,7 @@
           <w:ilvl w:val="0"/>
           <w:numId w:val="6"/>
         </w:numPr>
+        <w:spacing w:after="0"/>
         <w:rPr>
           <w:rFonts w:ascii="Times New Roman" w:hAnsi="Times New Roman" w:cs="Times New Roman"/>
           <w:i/>
@@ -912,6 +1524,7 @@
           <w:ilvl w:val="0"/>
           <w:numId w:val="6"/>
         </w:numPr>
+        <w:spacing w:after="0"/>
         <w:rPr>
           <w:rFonts w:ascii="Times New Roman" w:hAnsi="Times New Roman" w:cs="Times New Roman"/>
           <w:i/>
@@ -941,6 +1554,7 @@
           <w:ilvl w:val="0"/>
           <w:numId w:val="6"/>
         </w:numPr>
+        <w:spacing w:after="0"/>
         <w:rPr>
           <w:rFonts w:ascii="Times New Roman" w:hAnsi="Times New Roman" w:cs="Times New Roman"/>
           <w:i/>
@@ -1009,6 +1623,7 @@
           <w:ilvl w:val="0"/>
           <w:numId w:val="6"/>
         </w:numPr>
+        <w:spacing w:after="0"/>
         <w:rPr>
           <w:rFonts w:ascii="Times New Roman" w:hAnsi="Times New Roman" w:cs="Times New Roman"/>
           <w:i/>
@@ -1020,7 +1635,6 @@
           <w:rFonts w:ascii="Times New Roman" w:hAnsi="Times New Roman" w:cs="Times New Roman"/>
           <w:i/>
         </w:rPr>
-        <w:lastRenderedPageBreak/>
         <w:t>Umedachi</w:t>
       </w:r>
       <w:proofErr w:type="spellEnd"/>
@@ -1067,6 +1681,7 @@
     <w:p>
       <w:pPr>
         <w:pStyle w:val="ListParagraph"/>
+        <w:spacing w:after="0"/>
         <w:ind w:left="1080"/>
         <w:rPr>
           <w:rFonts w:ascii="Times New Roman" w:hAnsi="Times New Roman" w:cs="Times New Roman"/>
@@ -1077,6 +1692,7 @@
     <w:p>
       <w:pPr>
         <w:pStyle w:val="ListParagraph"/>
+        <w:spacing w:after="0"/>
         <w:ind w:left="1080"/>
         <w:rPr>
           <w:rFonts w:ascii="Times New Roman" w:hAnsi="Times New Roman" w:cs="Times New Roman"/>
@@ -1093,6 +1709,7 @@
     <w:p>
       <w:pPr>
         <w:pStyle w:val="ListParagraph"/>
+        <w:spacing w:after="0"/>
         <w:ind w:left="1080"/>
         <w:rPr>
           <w:rFonts w:ascii="Times New Roman" w:hAnsi="Times New Roman" w:cs="Times New Roman"/>
@@ -1107,6 +1724,7 @@
           <w:ilvl w:val="0"/>
           <w:numId w:val="5"/>
         </w:numPr>
+        <w:spacing w:after="0"/>
         <w:ind w:left="792"/>
         <w:rPr>
           <w:rFonts w:ascii="Times New Roman" w:hAnsi="Times New Roman" w:cs="Times New Roman"/>
@@ -1148,6 +1766,7 @@
     <w:p>
       <w:pPr>
         <w:pStyle w:val="ListParagraph"/>
+        <w:spacing w:after="0"/>
         <w:ind w:left="792"/>
         <w:rPr>
           <w:rFonts w:ascii="Times New Roman" w:hAnsi="Times New Roman" w:cs="Times New Roman"/>
@@ -1157,6 +1776,7 @@
     <w:p>
       <w:pPr>
         <w:pStyle w:val="ListParagraph"/>
+        <w:spacing w:after="0"/>
         <w:ind w:left="792"/>
         <w:rPr>
           <w:rFonts w:ascii="Times New Roman" w:hAnsi="Times New Roman" w:cs="Times New Roman"/>
@@ -1172,6 +1792,7 @@
     <w:p>
       <w:pPr>
         <w:pStyle w:val="ListParagraph"/>
+        <w:spacing w:after="0"/>
         <w:ind w:left="792"/>
         <w:rPr>
           <w:rFonts w:ascii="Times New Roman" w:hAnsi="Times New Roman" w:cs="Times New Roman"/>
@@ -1186,6 +1807,7 @@
           <w:ilvl w:val="0"/>
           <w:numId w:val="5"/>
         </w:numPr>
+        <w:spacing w:after="0"/>
         <w:ind w:left="792"/>
         <w:rPr>
           <w:rFonts w:ascii="Times New Roman" w:hAnsi="Times New Roman" w:cs="Times New Roman"/>
@@ -1323,6 +1945,7 @@
     <w:p>
       <w:pPr>
         <w:pStyle w:val="ListParagraph"/>
+        <w:spacing w:after="0"/>
         <w:ind w:left="792"/>
         <w:rPr>
           <w:rFonts w:ascii="Times New Roman" w:hAnsi="Times New Roman" w:cs="Times New Roman"/>
@@ -1333,6 +1956,7 @@
     <w:p>
       <w:pPr>
         <w:pStyle w:val="ListParagraph"/>
+        <w:spacing w:after="0"/>
         <w:ind w:left="792"/>
         <w:rPr>
           <w:rFonts w:ascii="Times New Roman" w:hAnsi="Times New Roman" w:cs="Times New Roman"/>
@@ -1349,6 +1973,7 @@
     <w:p>
       <w:pPr>
         <w:pStyle w:val="ListParagraph"/>
+        <w:spacing w:after="0"/>
         <w:ind w:left="792"/>
         <w:rPr>
           <w:rFonts w:ascii="Times New Roman" w:hAnsi="Times New Roman" w:cs="Times New Roman"/>
@@ -1363,6 +1988,7 @@
           <w:ilvl w:val="0"/>
           <w:numId w:val="5"/>
         </w:numPr>
+        <w:spacing w:after="0"/>
         <w:ind w:left="792"/>
         <w:rPr>
           <w:rFonts w:ascii="Times New Roman" w:hAnsi="Times New Roman" w:cs="Times New Roman"/>
@@ -1374,12 +2000,14 @@
           <w:rFonts w:ascii="Times New Roman" w:hAnsi="Times New Roman" w:cs="Times New Roman"/>
           <w:i/>
         </w:rPr>
+        <w:lastRenderedPageBreak/>
         <w:t>“Also in the FEA section, please reduce and/or better discuss your own works, which are cited with very many references (19).”</w:t>
       </w:r>
     </w:p>
     <w:p>
       <w:pPr>
         <w:pStyle w:val="ListParagraph"/>
+        <w:spacing w:after="0"/>
         <w:ind w:left="792"/>
         <w:rPr>
           <w:rFonts w:ascii="Times New Roman" w:hAnsi="Times New Roman" w:cs="Times New Roman"/>
@@ -1390,6 +2018,7 @@
     <w:p>
       <w:pPr>
         <w:pStyle w:val="ListParagraph"/>
+        <w:spacing w:after="0"/>
         <w:ind w:left="792"/>
         <w:rPr>
           <w:rFonts w:ascii="Times New Roman" w:hAnsi="Times New Roman" w:cs="Times New Roman"/>
@@ -1405,6 +2034,7 @@
     <w:p>
       <w:pPr>
         <w:pStyle w:val="ListParagraph"/>
+        <w:spacing w:after="0"/>
         <w:rPr>
           <w:rFonts w:ascii="Times New Roman" w:hAnsi="Times New Roman" w:cs="Times New Roman"/>
         </w:rPr>

</xml_diff>